<commit_message>
Cambios en las plantillas de word
</commit_message>
<xml_diff>
--- a/templates/templateVLF1FS10TR.docx
+++ b/templates/templateVLF1FS10TR.docx
@@ -3854,17 +3854,25 @@
         <mc:AlternateContent>
           <mc:Choice Requires="wps">
             <w:drawing>
-              <wp:anchor distT="0" distB="0" distL="114300" distR="114300" simplePos="0" relativeHeight="251699200" behindDoc="0" locked="0" layoutInCell="1" allowOverlap="1" wp14:anchorId="3B44F0F3" wp14:editId="50FC21ED">
+              <wp:anchor distT="0" distB="0" distL="114300" distR="114300" simplePos="0" relativeHeight="251699200" behindDoc="0" locked="0" layoutInCell="1" allowOverlap="1" wp14:anchorId="3B44F0F3" wp14:editId="42468E02">
                 <wp:simplePos x="0" y="0"/>
                 <wp:positionH relativeFrom="column">
-                  <wp:posOffset>1042615</wp:posOffset>
+                  <wp:posOffset>1042863</wp:posOffset>
                 </wp:positionH>
                 <wp:positionV relativeFrom="paragraph">
-                  <wp:posOffset>10160</wp:posOffset>
+                  <wp:posOffset>10657</wp:posOffset>
                 </wp:positionV>
                 <wp:extent cx="3880237" cy="222636"/>
                 <wp:effectExtent l="0" t="0" r="6350" b="6350"/>
-                <wp:wrapNone/>
+                <wp:wrapThrough wrapText="bothSides">
+                  <wp:wrapPolygon edited="0">
+                    <wp:start x="0" y="0"/>
+                    <wp:lineTo x="0" y="20366"/>
+                    <wp:lineTo x="21529" y="20366"/>
+                    <wp:lineTo x="21529" y="0"/>
+                    <wp:lineTo x="0" y="0"/>
+                  </wp:wrapPolygon>
+                </wp:wrapThrough>
                 <wp:docPr id="953497877" name="Cuadro de texto 1"/>
                 <wp:cNvGraphicFramePr/>
                 <a:graphic xmlns:a="http://schemas.openxmlformats.org/drawingml/2006/main">
@@ -4047,7 +4055,7 @@
                 <v:stroke joinstyle="miter"/>
                 <v:path gradientshapeok="t" o:connecttype="rect"/>
               </v:shapetype>
-              <v:shape id="Cuadro de texto 1" o:spid="_x0000_s1026" type="#_x0000_t202" style="position:absolute;left:0;text-align:left;margin-left:82.1pt;margin-top:.8pt;width:305.55pt;height:17.55pt;z-index:251699200;visibility:visible;mso-wrap-style:square;mso-width-percent:0;mso-height-percent:0;mso-wrap-distance-left:9pt;mso-wrap-distance-top:0;mso-wrap-distance-right:9pt;mso-wrap-distance-bottom:0;mso-position-horizontal:absolute;mso-position-horizontal-relative:text;mso-position-vertical:absolute;mso-position-vertical-relative:text;mso-width-percent:0;mso-height-percent:0;mso-width-relative:margin;mso-height-relative:margin;v-text-anchor:top" o:gfxdata="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" stroked="f">
+              <v:shape id="Cuadro de texto 1" o:spid="_x0000_s1026" type="#_x0000_t202" style="position:absolute;left:0;text-align:left;margin-left:82.1pt;margin-top:.85pt;width:305.55pt;height:17.55pt;z-index:251699200;visibility:visible;mso-wrap-style:square;mso-width-percent:0;mso-height-percent:0;mso-wrap-distance-left:9pt;mso-wrap-distance-top:0;mso-wrap-distance-right:9pt;mso-wrap-distance-bottom:0;mso-position-horizontal:absolute;mso-position-horizontal-relative:text;mso-position-vertical:absolute;mso-position-vertical-relative:text;mso-width-percent:0;mso-height-percent:0;mso-width-relative:margin;mso-height-relative:margin;v-text-anchor:top" o:gfxdata="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" stroked="f">
                 <v:textbox inset="0,0,0,0">
                   <w:txbxContent>
                     <w:p>
@@ -4185,6 +4193,7 @@
                     </w:p>
                   </w:txbxContent>
                 </v:textbox>
+                <w10:wrap type="through"/>
               </v:shape>
             </w:pict>
           </mc:Fallback>
@@ -4736,7 +4745,7 @@
         <mc:AlternateContent>
           <mc:Choice Requires="wps">
             <w:drawing>
-              <wp:anchor distT="0" distB="0" distL="114300" distR="114300" simplePos="0" relativeHeight="251702272" behindDoc="0" locked="0" layoutInCell="1" allowOverlap="1" wp14:anchorId="77467597" wp14:editId="38B6491F">
+              <wp:anchor distT="0" distB="0" distL="114300" distR="114300" simplePos="0" relativeHeight="251702272" behindDoc="0" locked="0" layoutInCell="1" allowOverlap="1" wp14:anchorId="77467597" wp14:editId="05950A63">
                 <wp:simplePos x="0" y="0"/>
                 <wp:positionH relativeFrom="page">
                   <wp:align>center</wp:align>
@@ -4746,7 +4755,15 @@
                 </wp:positionV>
                 <wp:extent cx="4038600" cy="635"/>
                 <wp:effectExtent l="0" t="0" r="0" b="0"/>
-                <wp:wrapNone/>
+                <wp:wrapThrough wrapText="bothSides">
+                  <wp:wrapPolygon edited="0">
+                    <wp:start x="0" y="0"/>
+                    <wp:lineTo x="0" y="20026"/>
+                    <wp:lineTo x="21498" y="20026"/>
+                    <wp:lineTo x="21498" y="0"/>
+                    <wp:lineTo x="0" y="0"/>
+                  </wp:wrapPolygon>
+                </wp:wrapThrough>
                 <wp:docPr id="1421365140" name="Cuadro de texto 1"/>
                 <wp:cNvGraphicFramePr/>
                 <a:graphic xmlns:a="http://schemas.openxmlformats.org/drawingml/2006/main">
@@ -4934,7 +4951,7 @@
                     </w:p>
                   </w:txbxContent>
                 </v:textbox>
-                <w10:wrap anchorx="page"/>
+                <w10:wrap type="through" anchorx="page"/>
               </v:shape>
             </w:pict>
           </mc:Fallback>
@@ -5551,7 +5568,7 @@
         <mc:AlternateContent>
           <mc:Choice Requires="wps">
             <w:drawing>
-              <wp:anchor distT="0" distB="0" distL="114300" distR="114300" simplePos="0" relativeHeight="251705344" behindDoc="0" locked="0" layoutInCell="1" allowOverlap="1" wp14:anchorId="6FB000F2" wp14:editId="101CB3EA">
+              <wp:anchor distT="0" distB="0" distL="114300" distR="114300" simplePos="0" relativeHeight="251705344" behindDoc="0" locked="0" layoutInCell="1" allowOverlap="1" wp14:anchorId="6FB000F2" wp14:editId="0E09F2D9">
                 <wp:simplePos x="0" y="0"/>
                 <wp:positionH relativeFrom="page">
                   <wp:align>center</wp:align>
@@ -5561,7 +5578,15 @@
                 </wp:positionV>
                 <wp:extent cx="3291840" cy="230588"/>
                 <wp:effectExtent l="0" t="0" r="3810" b="0"/>
-                <wp:wrapNone/>
+                <wp:wrapThrough wrapText="bothSides">
+                  <wp:wrapPolygon edited="0">
+                    <wp:start x="0" y="0"/>
+                    <wp:lineTo x="0" y="19636"/>
+                    <wp:lineTo x="21500" y="19636"/>
+                    <wp:lineTo x="21500" y="0"/>
+                    <wp:lineTo x="0" y="0"/>
+                  </wp:wrapPolygon>
+                </wp:wrapThrough>
                 <wp:docPr id="29690051" name="Cuadro de texto 1"/>
                 <wp:cNvGraphicFramePr/>
                 <a:graphic xmlns:a="http://schemas.openxmlformats.org/drawingml/2006/main">
@@ -5768,7 +5793,7 @@
                     </w:p>
                   </w:txbxContent>
                 </v:textbox>
-                <w10:wrap anchorx="page"/>
+                <w10:wrap type="through" anchorx="page"/>
               </v:shape>
             </w:pict>
           </mc:Fallback>
@@ -6787,7 +6812,7 @@
         <mc:AlternateContent>
           <mc:Choice Requires="wps">
             <w:drawing>
-              <wp:anchor distT="0" distB="0" distL="114300" distR="114300" simplePos="0" relativeHeight="251672576" behindDoc="0" locked="0" layoutInCell="1" allowOverlap="1" wp14:anchorId="276AFD21" wp14:editId="599A8D08">
+              <wp:anchor distT="0" distB="0" distL="114300" distR="114300" simplePos="0" relativeHeight="251672576" behindDoc="0" locked="0" layoutInCell="1" allowOverlap="1" wp14:anchorId="276AFD21" wp14:editId="55653098">
                 <wp:simplePos x="0" y="0"/>
                 <wp:positionH relativeFrom="margin">
                   <wp:align>center</wp:align>
@@ -6797,7 +6822,15 @@
                 </wp:positionV>
                 <wp:extent cx="3893820" cy="210393"/>
                 <wp:effectExtent l="0" t="0" r="0" b="0"/>
-                <wp:wrapNone/>
+                <wp:wrapThrough wrapText="bothSides">
+                  <wp:wrapPolygon edited="0">
+                    <wp:start x="0" y="0"/>
+                    <wp:lineTo x="0" y="19577"/>
+                    <wp:lineTo x="21452" y="19577"/>
+                    <wp:lineTo x="21452" y="0"/>
+                    <wp:lineTo x="0" y="0"/>
+                  </wp:wrapPolygon>
+                </wp:wrapThrough>
                 <wp:docPr id="1774055565" name="Cuadro de texto 1"/>
                 <wp:cNvGraphicFramePr/>
                 <a:graphic xmlns:a="http://schemas.openxmlformats.org/drawingml/2006/main">
@@ -7036,7 +7069,7 @@
                     </w:p>
                   </w:txbxContent>
                 </v:textbox>
-                <w10:wrap anchorx="margin"/>
+                <w10:wrap type="through" anchorx="margin"/>
               </v:shape>
             </w:pict>
           </mc:Fallback>
@@ -9664,7 +9697,7 @@
         <mc:AlternateContent>
           <mc:Choice Requires="wps">
             <w:drawing>
-              <wp:anchor distT="0" distB="0" distL="114300" distR="114300" simplePos="0" relativeHeight="251725824" behindDoc="0" locked="0" layoutInCell="1" allowOverlap="1" wp14:anchorId="0EF0ACCC" wp14:editId="0232D634">
+              <wp:anchor distT="0" distB="0" distL="114300" distR="114300" simplePos="0" relativeHeight="251725824" behindDoc="0" locked="0" layoutInCell="1" allowOverlap="1" wp14:anchorId="0EF0ACCC" wp14:editId="1B80CECD">
                 <wp:simplePos x="0" y="0"/>
                 <wp:positionH relativeFrom="page">
                   <wp:align>center</wp:align>
@@ -9674,7 +9707,15 @@
                 </wp:positionV>
                 <wp:extent cx="5780598" cy="198120"/>
                 <wp:effectExtent l="0" t="0" r="0" b="0"/>
-                <wp:wrapNone/>
+                <wp:wrapThrough wrapText="bothSides">
+                  <wp:wrapPolygon edited="0">
+                    <wp:start x="0" y="0"/>
+                    <wp:lineTo x="0" y="18692"/>
+                    <wp:lineTo x="21498" y="18692"/>
+                    <wp:lineTo x="21498" y="0"/>
+                    <wp:lineTo x="0" y="0"/>
+                  </wp:wrapPolygon>
+                </wp:wrapThrough>
                 <wp:docPr id="2046086515" name="Cuadro de texto 1"/>
                 <wp:cNvGraphicFramePr/>
                 <a:graphic xmlns:a="http://schemas.openxmlformats.org/drawingml/2006/main">
@@ -10025,7 +10066,7 @@
                     <w:p/>
                   </w:txbxContent>
                 </v:textbox>
-                <w10:wrap anchorx="page"/>
+                <w10:wrap type="through" anchorx="page"/>
               </v:shape>
             </w:pict>
           </mc:Fallback>
@@ -11523,7 +11564,7 @@
         <mc:AlternateContent>
           <mc:Choice Requires="wps">
             <w:drawing>
-              <wp:anchor distT="0" distB="0" distL="114300" distR="114300" simplePos="0" relativeHeight="251728896" behindDoc="0" locked="0" layoutInCell="1" allowOverlap="1" wp14:anchorId="26B042EC" wp14:editId="6D650D9A">
+              <wp:anchor distT="0" distB="0" distL="114300" distR="114300" simplePos="0" relativeHeight="251728896" behindDoc="0" locked="0" layoutInCell="1" allowOverlap="1" wp14:anchorId="26B042EC" wp14:editId="799F4EE6">
                 <wp:simplePos x="0" y="0"/>
                 <wp:positionH relativeFrom="page">
                   <wp:posOffset>1049572</wp:posOffset>
@@ -11533,7 +11574,15 @@
                 </wp:positionV>
                 <wp:extent cx="5740842" cy="219075"/>
                 <wp:effectExtent l="0" t="0" r="0" b="9525"/>
-                <wp:wrapNone/>
+                <wp:wrapThrough wrapText="bothSides">
+                  <wp:wrapPolygon edited="0">
+                    <wp:start x="0" y="0"/>
+                    <wp:lineTo x="0" y="20661"/>
+                    <wp:lineTo x="21504" y="20661"/>
+                    <wp:lineTo x="21504" y="0"/>
+                    <wp:lineTo x="0" y="0"/>
+                  </wp:wrapPolygon>
+                </wp:wrapThrough>
                 <wp:docPr id="2056787505" name="Cuadro de texto 1"/>
                 <wp:cNvGraphicFramePr/>
                 <a:graphic xmlns:a="http://schemas.openxmlformats.org/drawingml/2006/main">
@@ -11888,7 +11937,7 @@
                     </w:p>
                   </w:txbxContent>
                 </v:textbox>
-                <w10:wrap anchorx="page"/>
+                <w10:wrap type="through" anchorx="page"/>
               </v:shape>
             </w:pict>
           </mc:Fallback>
@@ -13386,7 +13435,7 @@
         <mc:AlternateContent>
           <mc:Choice Requires="wps">
             <w:drawing>
-              <wp:anchor distT="0" distB="0" distL="114300" distR="114300" simplePos="0" relativeHeight="251743232" behindDoc="0" locked="0" layoutInCell="1" allowOverlap="1" wp14:anchorId="553A7FED" wp14:editId="5FC1E94F">
+              <wp:anchor distT="0" distB="0" distL="114300" distR="114300" simplePos="0" relativeHeight="251743232" behindDoc="0" locked="0" layoutInCell="1" allowOverlap="1" wp14:anchorId="553A7FED" wp14:editId="307A8BD4">
                 <wp:simplePos x="0" y="0"/>
                 <wp:positionH relativeFrom="page">
                   <wp:align>center</wp:align>
@@ -13396,7 +13445,15 @@
                 </wp:positionV>
                 <wp:extent cx="5740842" cy="213360"/>
                 <wp:effectExtent l="0" t="0" r="0" b="0"/>
-                <wp:wrapNone/>
+                <wp:wrapThrough wrapText="bothSides">
+                  <wp:wrapPolygon edited="0">
+                    <wp:start x="0" y="0"/>
+                    <wp:lineTo x="0" y="19286"/>
+                    <wp:lineTo x="21504" y="19286"/>
+                    <wp:lineTo x="21504" y="0"/>
+                    <wp:lineTo x="0" y="0"/>
+                  </wp:wrapPolygon>
+                </wp:wrapThrough>
                 <wp:docPr id="210480701" name="Cuadro de texto 1"/>
                 <wp:cNvGraphicFramePr/>
                 <a:graphic xmlns:a="http://schemas.openxmlformats.org/drawingml/2006/main">
@@ -13729,7 +13786,7 @@
                     </w:p>
                   </w:txbxContent>
                 </v:textbox>
-                <w10:wrap anchorx="page"/>
+                <w10:wrap type="through" anchorx="page"/>
               </v:shape>
             </w:pict>
           </mc:Fallback>
@@ -15228,7 +15285,7 @@
         <mc:AlternateContent>
           <mc:Choice Requires="wps">
             <w:drawing>
-              <wp:anchor distT="0" distB="0" distL="114300" distR="114300" simplePos="0" relativeHeight="251746304" behindDoc="0" locked="0" layoutInCell="1" allowOverlap="1" wp14:anchorId="7678ABA5" wp14:editId="12463415">
+              <wp:anchor distT="0" distB="0" distL="114300" distR="114300" simplePos="0" relativeHeight="251746304" behindDoc="0" locked="0" layoutInCell="1" allowOverlap="1" wp14:anchorId="7678ABA5" wp14:editId="2134596B">
                 <wp:simplePos x="0" y="0"/>
                 <wp:positionH relativeFrom="page">
                   <wp:posOffset>1065475</wp:posOffset>
@@ -15238,7 +15295,15 @@
                 </wp:positionV>
                 <wp:extent cx="5772647" cy="243840"/>
                 <wp:effectExtent l="0" t="0" r="0" b="3810"/>
-                <wp:wrapNone/>
+                <wp:wrapThrough wrapText="bothSides">
+                  <wp:wrapPolygon edited="0">
+                    <wp:start x="0" y="0"/>
+                    <wp:lineTo x="0" y="20250"/>
+                    <wp:lineTo x="21529" y="20250"/>
+                    <wp:lineTo x="21529" y="0"/>
+                    <wp:lineTo x="0" y="0"/>
+                  </wp:wrapPolygon>
+                </wp:wrapThrough>
                 <wp:docPr id="820222678" name="Cuadro de texto 1"/>
                 <wp:cNvGraphicFramePr/>
                 <a:graphic xmlns:a="http://schemas.openxmlformats.org/drawingml/2006/main">
@@ -15593,7 +15658,7 @@
                     </w:p>
                   </w:txbxContent>
                 </v:textbox>
-                <w10:wrap anchorx="page"/>
+                <w10:wrap type="through" anchorx="page"/>
               </v:shape>
             </w:pict>
           </mc:Fallback>
@@ -17113,7 +17178,7 @@
         <mc:AlternateContent>
           <mc:Choice Requires="wps">
             <w:drawing>
-              <wp:anchor distT="0" distB="0" distL="114300" distR="114300" simplePos="0" relativeHeight="251749376" behindDoc="0" locked="0" layoutInCell="1" allowOverlap="1" wp14:anchorId="72E29631" wp14:editId="23B36445">
+              <wp:anchor distT="0" distB="0" distL="114300" distR="114300" simplePos="0" relativeHeight="251749376" behindDoc="0" locked="0" layoutInCell="1" allowOverlap="1" wp14:anchorId="72E29631" wp14:editId="0EC7A700">
                 <wp:simplePos x="0" y="0"/>
                 <wp:positionH relativeFrom="page">
                   <wp:align>center</wp:align>
@@ -17123,7 +17188,15 @@
                 </wp:positionV>
                 <wp:extent cx="5764696" cy="198120"/>
                 <wp:effectExtent l="0" t="0" r="7620" b="0"/>
-                <wp:wrapNone/>
+                <wp:wrapThrough wrapText="bothSides">
+                  <wp:wrapPolygon edited="0">
+                    <wp:start x="0" y="0"/>
+                    <wp:lineTo x="0" y="18692"/>
+                    <wp:lineTo x="21557" y="18692"/>
+                    <wp:lineTo x="21557" y="0"/>
+                    <wp:lineTo x="0" y="0"/>
+                  </wp:wrapPolygon>
+                </wp:wrapThrough>
                 <wp:docPr id="136903047" name="Cuadro de texto 1"/>
                 <wp:cNvGraphicFramePr/>
                 <a:graphic xmlns:a="http://schemas.openxmlformats.org/drawingml/2006/main">
@@ -17444,7 +17517,7 @@
                     </w:p>
                   </w:txbxContent>
                 </v:textbox>
-                <w10:wrap anchorx="page"/>
+                <w10:wrap type="through" anchorx="page"/>
               </v:shape>
             </w:pict>
           </mc:Fallback>
@@ -18962,7 +19035,7 @@
         <mc:AlternateContent>
           <mc:Choice Requires="wps">
             <w:drawing>
-              <wp:anchor distT="0" distB="0" distL="114300" distR="114300" simplePos="0" relativeHeight="251752448" behindDoc="0" locked="0" layoutInCell="1" allowOverlap="1" wp14:anchorId="0D5FFD5A" wp14:editId="3213FF22">
+              <wp:anchor distT="0" distB="0" distL="114300" distR="114300" simplePos="0" relativeHeight="251752448" behindDoc="0" locked="0" layoutInCell="1" allowOverlap="1" wp14:anchorId="0D5FFD5A" wp14:editId="113B07EF">
                 <wp:simplePos x="0" y="0"/>
                 <wp:positionH relativeFrom="margin">
                   <wp:align>center</wp:align>
@@ -18972,7 +19045,15 @@
                 </wp:positionV>
                 <wp:extent cx="5709036" cy="213360"/>
                 <wp:effectExtent l="0" t="0" r="6350" b="0"/>
-                <wp:wrapNone/>
+                <wp:wrapThrough wrapText="bothSides">
+                  <wp:wrapPolygon edited="0">
+                    <wp:start x="0" y="0"/>
+                    <wp:lineTo x="0" y="19286"/>
+                    <wp:lineTo x="21552" y="19286"/>
+                    <wp:lineTo x="21552" y="0"/>
+                    <wp:lineTo x="0" y="0"/>
+                  </wp:wrapPolygon>
+                </wp:wrapThrough>
                 <wp:docPr id="198695045" name="Cuadro de texto 1"/>
                 <wp:cNvGraphicFramePr/>
                 <a:graphic xmlns:a="http://schemas.openxmlformats.org/drawingml/2006/main">
@@ -19307,7 +19388,7 @@
                     </w:p>
                   </w:txbxContent>
                 </v:textbox>
-                <w10:wrap anchorx="margin"/>
+                <w10:wrap type="through" anchorx="margin"/>
               </v:shape>
             </w:pict>
           </mc:Fallback>
@@ -20798,7 +20879,7 @@
         <mc:AlternateContent>
           <mc:Choice Requires="wps">
             <w:drawing>
-              <wp:anchor distT="0" distB="0" distL="114300" distR="114300" simplePos="0" relativeHeight="251755520" behindDoc="0" locked="0" layoutInCell="1" allowOverlap="1" wp14:anchorId="1A2BA5F2" wp14:editId="53C9CC70">
+              <wp:anchor distT="0" distB="0" distL="114300" distR="114300" simplePos="0" relativeHeight="251755520" behindDoc="0" locked="0" layoutInCell="1" allowOverlap="1" wp14:anchorId="1A2BA5F2" wp14:editId="6E83B69B">
                 <wp:simplePos x="0" y="0"/>
                 <wp:positionH relativeFrom="margin">
                   <wp:align>center</wp:align>
@@ -20808,7 +20889,15 @@
                 </wp:positionV>
                 <wp:extent cx="5716988" cy="206734"/>
                 <wp:effectExtent l="0" t="0" r="0" b="3175"/>
-                <wp:wrapNone/>
+                <wp:wrapThrough wrapText="bothSides">
+                  <wp:wrapPolygon edited="0">
+                    <wp:start x="0" y="0"/>
+                    <wp:lineTo x="0" y="19938"/>
+                    <wp:lineTo x="21521" y="19938"/>
+                    <wp:lineTo x="21521" y="0"/>
+                    <wp:lineTo x="0" y="0"/>
+                  </wp:wrapPolygon>
+                </wp:wrapThrough>
                 <wp:docPr id="487553752" name="Cuadro de texto 1"/>
                 <wp:cNvGraphicFramePr/>
                 <a:graphic xmlns:a="http://schemas.openxmlformats.org/drawingml/2006/main">
@@ -21147,7 +21236,7 @@
                     </w:p>
                   </w:txbxContent>
                 </v:textbox>
-                <w10:wrap anchorx="margin"/>
+                <w10:wrap type="through" anchorx="margin"/>
               </v:shape>
             </w:pict>
           </mc:Fallback>
@@ -22655,7 +22744,7 @@
         <mc:AlternateContent>
           <mc:Choice Requires="wps">
             <w:drawing>
-              <wp:anchor distT="0" distB="0" distL="114300" distR="114300" simplePos="0" relativeHeight="251758592" behindDoc="0" locked="0" layoutInCell="1" allowOverlap="1" wp14:anchorId="760C28E6" wp14:editId="707CD74E">
+              <wp:anchor distT="0" distB="0" distL="114300" distR="114300" simplePos="0" relativeHeight="251758592" behindDoc="0" locked="0" layoutInCell="1" allowOverlap="1" wp14:anchorId="760C28E6" wp14:editId="5F7C2086">
                 <wp:simplePos x="0" y="0"/>
                 <wp:positionH relativeFrom="page">
                   <wp:posOffset>1057523</wp:posOffset>
@@ -22665,7 +22754,15 @@
                 </wp:positionV>
                 <wp:extent cx="5693134" cy="266700"/>
                 <wp:effectExtent l="0" t="0" r="3175" b="0"/>
-                <wp:wrapNone/>
+                <wp:wrapThrough wrapText="bothSides">
+                  <wp:wrapPolygon edited="0">
+                    <wp:start x="0" y="0"/>
+                    <wp:lineTo x="0" y="20057"/>
+                    <wp:lineTo x="21540" y="20057"/>
+                    <wp:lineTo x="21540" y="0"/>
+                    <wp:lineTo x="0" y="0"/>
+                  </wp:wrapPolygon>
+                </wp:wrapThrough>
                 <wp:docPr id="1514372250" name="Cuadro de texto 1"/>
                 <wp:cNvGraphicFramePr/>
                 <a:graphic xmlns:a="http://schemas.openxmlformats.org/drawingml/2006/main">
@@ -23004,7 +23101,7 @@
                     </w:p>
                   </w:txbxContent>
                 </v:textbox>
-                <w10:wrap anchorx="page"/>
+                <w10:wrap type="through" anchorx="page"/>
               </v:shape>
             </w:pict>
           </mc:Fallback>
@@ -24485,7 +24582,7 @@
         <mc:AlternateContent>
           <mc:Choice Requires="wps">
             <w:drawing>
-              <wp:anchor distT="0" distB="0" distL="114300" distR="114300" simplePos="0" relativeHeight="251761664" behindDoc="0" locked="0" layoutInCell="1" allowOverlap="1" wp14:anchorId="63BDA451" wp14:editId="084DAEA5">
+              <wp:anchor distT="0" distB="0" distL="114300" distR="114300" simplePos="0" relativeHeight="251761664" behindDoc="0" locked="0" layoutInCell="1" allowOverlap="1" wp14:anchorId="63BDA451" wp14:editId="7EE64E73">
                 <wp:simplePos x="0" y="0"/>
                 <wp:positionH relativeFrom="page">
                   <wp:align>center</wp:align>
@@ -24495,7 +24592,15 @@
                 </wp:positionV>
                 <wp:extent cx="5812403" cy="198782"/>
                 <wp:effectExtent l="0" t="0" r="0" b="0"/>
-                <wp:wrapNone/>
+                <wp:wrapThrough wrapText="bothSides">
+                  <wp:wrapPolygon edited="0">
+                    <wp:start x="0" y="0"/>
+                    <wp:lineTo x="0" y="18633"/>
+                    <wp:lineTo x="21522" y="18633"/>
+                    <wp:lineTo x="21522" y="0"/>
+                    <wp:lineTo x="0" y="0"/>
+                  </wp:wrapPolygon>
+                </wp:wrapThrough>
                 <wp:docPr id="723115789" name="Cuadro de texto 1"/>
                 <wp:cNvGraphicFramePr/>
                 <a:graphic xmlns:a="http://schemas.openxmlformats.org/drawingml/2006/main">
@@ -24830,7 +24935,7 @@
                     </w:p>
                   </w:txbxContent>
                 </v:textbox>
-                <w10:wrap anchorx="page"/>
+                <w10:wrap type="through" anchorx="page"/>
               </v:shape>
             </w:pict>
           </mc:Fallback>
@@ -26328,7 +26433,7 @@
         <mc:AlternateContent>
           <mc:Choice Requires="wps">
             <w:drawing>
-              <wp:anchor distT="0" distB="0" distL="114300" distR="114300" simplePos="0" relativeHeight="251805696" behindDoc="0" locked="0" layoutInCell="1" allowOverlap="1" wp14:anchorId="3FDCA27B" wp14:editId="659060DE">
+              <wp:anchor distT="0" distB="0" distL="114300" distR="114300" simplePos="0" relativeHeight="251805696" behindDoc="0" locked="0" layoutInCell="1" allowOverlap="1" wp14:anchorId="3FDCA27B" wp14:editId="7BF67A3B">
                 <wp:simplePos x="0" y="0"/>
                 <wp:positionH relativeFrom="page">
                   <wp:align>center</wp:align>
@@ -26338,7 +26443,15 @@
                 </wp:positionV>
                 <wp:extent cx="5764530" cy="262255"/>
                 <wp:effectExtent l="0" t="0" r="7620" b="4445"/>
-                <wp:wrapNone/>
+                <wp:wrapThrough wrapText="bothSides">
+                  <wp:wrapPolygon edited="0">
+                    <wp:start x="0" y="0"/>
+                    <wp:lineTo x="0" y="20397"/>
+                    <wp:lineTo x="21557" y="20397"/>
+                    <wp:lineTo x="21557" y="0"/>
+                    <wp:lineTo x="0" y="0"/>
+                  </wp:wrapPolygon>
+                </wp:wrapThrough>
                 <wp:docPr id="1966278282" name="Cuadro de texto 1"/>
                 <wp:cNvGraphicFramePr/>
                 <a:graphic xmlns:a="http://schemas.openxmlformats.org/drawingml/2006/main">
@@ -26441,27 +26554,7 @@
                                 <w:sz w:val="20"/>
                                 <w:szCs w:val="16"/>
                               </w:rPr>
-                              <w:t>{{ nombreCircuitoTrm</w:t>
-                            </w:r>
-                            <w:r>
-                              <w:rPr>
-                                <w:rFonts w:cs="Arial"/>
-                                <w:b w:val="0"/>
-                                <w:bCs w:val="0"/>
-                                <w:sz w:val="20"/>
-                                <w:szCs w:val="16"/>
-                              </w:rPr>
-                              <w:t>10</w:t>
-                            </w:r>
-                            <w:r>
-                              <w:rPr>
-                                <w:rFonts w:cs="Arial"/>
-                                <w:b w:val="0"/>
-                                <w:bCs w:val="0"/>
-                                <w:sz w:val="20"/>
-                                <w:szCs w:val="16"/>
-                              </w:rPr>
-                              <w:t xml:space="preserve"> | default(</w:t>
+                              <w:t>{{ nombreCircuitoTrm10 | default(</w:t>
                             </w:r>
                             <w:r>
                               <w:rPr>
@@ -26609,27 +26702,7 @@
                           <w:sz w:val="20"/>
                           <w:szCs w:val="16"/>
                         </w:rPr>
-                        <w:t>{{ nombreCircuitoTrm</w:t>
-                      </w:r>
-                      <w:r>
-                        <w:rPr>
-                          <w:rFonts w:cs="Arial"/>
-                          <w:b w:val="0"/>
-                          <w:bCs w:val="0"/>
-                          <w:sz w:val="20"/>
-                          <w:szCs w:val="16"/>
-                        </w:rPr>
-                        <w:t>10</w:t>
-                      </w:r>
-                      <w:r>
-                        <w:rPr>
-                          <w:rFonts w:cs="Arial"/>
-                          <w:b w:val="0"/>
-                          <w:bCs w:val="0"/>
-                          <w:sz w:val="20"/>
-                          <w:szCs w:val="16"/>
-                        </w:rPr>
-                        <w:t xml:space="preserve"> | default(</w:t>
+                        <w:t>{{ nombreCircuitoTrm10 | default(</w:t>
                       </w:r>
                       <w:r>
                         <w:rPr>
@@ -26675,7 +26748,7 @@
                     </w:p>
                   </w:txbxContent>
                 </v:textbox>
-                <w10:wrap anchorx="page"/>
+                <w10:wrap type="through" anchorx="page"/>
               </v:shape>
             </w:pict>
           </mc:Fallback>
@@ -27272,7 +27345,7 @@
                                       <w:noProof/>
                                     </w:rPr>
                                   </w:pPr>
-                                  <w:bookmarkStart w:id="153" w:name="_Toc204248754"/>
+                                  <w:bookmarkStart w:id="152" w:name="_Toc204248754"/>
                                   <w:r>
                                     <w:rPr>
                                       <w:rFonts w:cs="Arial"/>
@@ -27428,7 +27501,7 @@
                                     </w:rPr>
                                     <w:t>) }}</w:t>
                                   </w:r>
-                                  <w:bookmarkEnd w:id="153"/>
+                                  <w:bookmarkEnd w:id="152"/>
                                 </w:p>
                               </w:txbxContent>
                             </wps:txbx>
@@ -27768,7 +27841,7 @@
                                       <w:noProof/>
                                     </w:rPr>
                                   </w:pPr>
-                                  <w:bookmarkStart w:id="155" w:name="_Toc204248755"/>
+                                  <w:bookmarkStart w:id="153" w:name="_Toc204248755"/>
                                   <w:r>
                                     <w:rPr>
                                       <w:rFonts w:cs="Arial"/>
@@ -27916,7 +27989,7 @@
                                     </w:rPr>
                                     <w:t>) }}</w:t>
                                   </w:r>
-                                  <w:bookmarkEnd w:id="155"/>
+                                  <w:bookmarkEnd w:id="153"/>
                                 </w:p>
                               </w:txbxContent>
                             </wps:txbx>
@@ -28233,7 +28306,7 @@
                                       <w:noProof/>
                                     </w:rPr>
                                   </w:pPr>
-                                  <w:bookmarkStart w:id="157" w:name="_Toc204248756"/>
+                                  <w:bookmarkStart w:id="154" w:name="_Toc204248756"/>
                                   <w:r>
                                     <w:rPr>
                                       <w:rFonts w:cs="Arial"/>
@@ -28383,7 +28456,7 @@
                                     </w:rPr>
                                     <w:t>) }}</w:t>
                                   </w:r>
-                                  <w:bookmarkEnd w:id="157"/>
+                                  <w:bookmarkEnd w:id="154"/>
                                 </w:p>
                               </w:txbxContent>
                             </wps:txbx>
@@ -28700,7 +28773,7 @@
                                       <w:noProof/>
                                     </w:rPr>
                                   </w:pPr>
-                                  <w:bookmarkStart w:id="159" w:name="_Toc204248757"/>
+                                  <w:bookmarkStart w:id="155" w:name="_Toc204248757"/>
                                   <w:r>
                                     <w:rPr>
                                       <w:i/>
@@ -28838,7 +28911,7 @@
                                     </w:rPr>
                                     <w:t>) }}</w:t>
                                   </w:r>
-                                  <w:bookmarkEnd w:id="159"/>
+                                  <w:bookmarkEnd w:id="155"/>
                                 </w:p>
                               </w:txbxContent>
                             </wps:txbx>
@@ -29143,7 +29216,7 @@
                                       <w:noProof/>
                                     </w:rPr>
                                   </w:pPr>
-                                  <w:bookmarkStart w:id="161" w:name="_Toc204248758"/>
+                                  <w:bookmarkStart w:id="156" w:name="_Toc204248758"/>
                                   <w:r>
                                     <w:rPr>
                                       <w:i/>
@@ -29281,7 +29354,7 @@
                                     </w:rPr>
                                     <w:t>) }}</w:t>
                                   </w:r>
-                                  <w:bookmarkEnd w:id="161"/>
+                                  <w:bookmarkEnd w:id="156"/>
                                 </w:p>
                               </w:txbxContent>
                             </wps:txbx>
@@ -29586,7 +29659,7 @@
                                       <w:noProof/>
                                     </w:rPr>
                                   </w:pPr>
-                                  <w:bookmarkStart w:id="163" w:name="_Toc204248759"/>
+                                  <w:bookmarkStart w:id="157" w:name="_Toc204248759"/>
                                   <w:r>
                                     <w:rPr>
                                       <w:i/>
@@ -29717,7 +29790,7 @@
                                     </w:rPr>
                                     <w:t>) }}</w:t>
                                   </w:r>
-                                  <w:bookmarkEnd w:id="163"/>
+                                  <w:bookmarkEnd w:id="157"/>
                                 </w:p>
                               </w:txbxContent>
                             </wps:txbx>
@@ -30013,7 +30086,7 @@
                                       <w:noProof/>
                                     </w:rPr>
                                   </w:pPr>
-                                  <w:bookmarkStart w:id="165" w:name="_Toc204248760"/>
+                                  <w:bookmarkStart w:id="158" w:name="_Toc204248760"/>
                                   <w:r>
                                     <w:rPr>
                                       <w:i/>
@@ -30144,7 +30217,7 @@
                                     </w:rPr>
                                     <w:t>) }}</w:t>
                                   </w:r>
-                                  <w:bookmarkEnd w:id="165"/>
+                                  <w:bookmarkEnd w:id="158"/>
                                 </w:p>
                               </w:txbxContent>
                             </wps:txbx>
@@ -30440,7 +30513,7 @@
                                       <w:noProof/>
                                     </w:rPr>
                                   </w:pPr>
-                                  <w:bookmarkStart w:id="167" w:name="_Toc204248761"/>
+                                  <w:bookmarkStart w:id="159" w:name="_Toc204248761"/>
                                   <w:r>
                                     <w:rPr>
                                       <w:i/>
@@ -30571,7 +30644,7 @@
                                     </w:rPr>
                                     <w:t>) }}</w:t>
                                   </w:r>
-                                  <w:bookmarkEnd w:id="167"/>
+                                  <w:bookmarkEnd w:id="159"/>
                                 </w:p>
                               </w:txbxContent>
                             </wps:txbx>
@@ -30869,7 +30942,7 @@
                                       <w:szCs w:val="22"/>
                                     </w:rPr>
                                   </w:pPr>
-                                  <w:bookmarkStart w:id="169" w:name="_Toc204248762"/>
+                                  <w:bookmarkStart w:id="160" w:name="_Toc204248762"/>
                                   <w:r>
                                     <w:rPr>
                                       <w:i/>
@@ -30984,7 +31057,7 @@
                                     </w:rPr>
                                     <w:t>) }}</w:t>
                                   </w:r>
-                                  <w:bookmarkEnd w:id="169"/>
+                                  <w:bookmarkEnd w:id="160"/>
                                 </w:p>
                               </w:txbxContent>
                             </wps:txbx>
@@ -31266,7 +31339,7 @@
         </w:rPr>
         <w:t xml:space="preserve"> </w:t>
       </w:r>
-      <w:bookmarkStart w:id="171" w:name="_Toc165882414"/>
+      <w:bookmarkStart w:id="161" w:name="_Toc165882414"/>
       <w:r>
         <w:rPr>
           <w:rFonts w:ascii="Arial" w:hAnsi="Arial" w:cs="Arial"/>
@@ -31275,7 +31348,7 @@
         </w:rPr>
         <w:t>EVALUACIÓN FINAL</w:t>
       </w:r>
-      <w:bookmarkEnd w:id="171"/>
+      <w:bookmarkEnd w:id="161"/>
       <w:r>
         <w:rPr>
           <w:rFonts w:ascii="Arial" w:hAnsi="Arial" w:cs="Arial"/>
@@ -38755,141 +38828,6 @@
 </file>
 
 <file path=customXml/item1.xml><?xml version="1.0" encoding="utf-8"?>
-<?mso-contentType ?>
-<FormTemplates xmlns="http://schemas.microsoft.com/sharepoint/v3/contenttype/forms">
-  <Display>DocumentLibraryForm</Display>
-  <Edit>DocumentLibraryForm</Edit>
-  <New>DocumentLibraryForm</New>
-</FormTemplates>
-</file>
-
-<file path=customXml/item2.xml><?xml version="1.0" encoding="utf-8"?>
-<p:properties xmlns:p="http://schemas.microsoft.com/office/2006/metadata/properties" xmlns:xsi="http://www.w3.org/2001/XMLSchema-instance" xmlns:pc="http://schemas.microsoft.com/office/infopath/2007/PartnerControls">
-  <documentManagement>
-    <SharedWithUsers xmlns="51ecbb3c-c0d3-4b50-9d5d-8f74f8d111e2">
-      <UserInfo>
-        <DisplayName>Ronald Smith Suerte Correa</DisplayName>
-        <AccountId>15</AccountId>
-        <AccountType/>
-      </UserInfo>
-      <UserInfo>
-        <DisplayName>Juan Felipe Henao Arrieta</DisplayName>
-        <AccountId>16</AccountId>
-        <AccountType/>
-      </UserInfo>
-      <UserInfo>
-        <DisplayName>Elkin Adolfo Ceballos Buitrago</DisplayName>
-        <AccountId>17</AccountId>
-        <AccountType/>
-      </UserInfo>
-      <UserInfo>
-        <DisplayName>Juan David Lopera Posada</DisplayName>
-        <AccountId>14</AccountId>
-        <AccountType/>
-      </UserInfo>
-      <UserInfo>
-        <DisplayName>Gilberto Munoz Cuartas</DisplayName>
-        <AccountId>18</AccountId>
-        <AccountType/>
-      </UserInfo>
-      <UserInfo>
-        <DisplayName>Victor Raul Vasquez Restrepo</DisplayName>
-        <AccountId>13</AccountId>
-        <AccountType/>
-      </UserInfo>
-      <UserInfo>
-        <DisplayName>Francisco Javier Vera Zapata</DisplayName>
-        <AccountId>19</AccountId>
-        <AccountType/>
-      </UserInfo>
-    </SharedWithUsers>
-  </documentManagement>
-</p:properties>
-</file>
-
-<file path=customXml/item3.xml><?xml version="1.0" encoding="utf-8"?>
-<b:Sources xmlns:b="http://schemas.openxmlformats.org/officeDocument/2006/bibliography" xmlns="http://schemas.openxmlformats.org/officeDocument/2006/bibliography" SelectedStyle="\APA.XSL" StyleName="APA">
-  <b:Source>
-    <b:Tag>INV09</b:Tag>
-    <b:SourceType>Report</b:SourceType>
-    <b:Guid>{DED06DBD-4A78-485F-A6ED-1E5AB9E3EF9C}</b:Guid>
-    <b:Title>Manual de drenaje para carreteras</b:Title>
-    <b:Year>2009</b:Year>
-    <b:City>Bogotá</b:City>
-    <b:Publisher>Ministerio de Transporte</b:Publisher>
-    <b:Author>
-      <b:Author>
-        <b:NameList>
-          <b:Person>
-            <b:Last>INVIAS</b:Last>
-          </b:Person>
-        </b:NameList>
-      </b:Author>
-    </b:Author>
-    <b:RefOrder>1</b:RefOrder>
-  </b:Source>
-  <b:Source>
-    <b:Tag>WMO83</b:Tag>
-    <b:SourceType>Report</b:SourceType>
-    <b:Guid>{97A9677E-C7A9-4029-8530-3A000DB430F5}</b:Guid>
-    <b:Author>
-      <b:Author>
-        <b:NameList>
-          <b:Person>
-            <b:Last>WMO</b:Last>
-            <b:First>World</b:First>
-            <b:Middle>Meteorological Organization</b:Middle>
-          </b:Person>
-        </b:NameList>
-      </b:Author>
-    </b:Author>
-    <b:Title>Guide to Climatological Practices</b:Title>
-    <b:Year>1983</b:Year>
-    <b:City>Geneva</b:City>
-    <b:RefOrder>2</b:RefOrder>
-  </b:Source>
-  <b:Source>
-    <b:Tag>Cea19</b:Tag>
-    <b:SourceType>Book</b:SourceType>
-    <b:Guid>{9A3433C7-BE0F-4B49-A619-57D0FFF275EB}</b:Guid>
-    <b:Author>
-      <b:Author>
-        <b:NameList>
-          <b:Person>
-            <b:Last>Cea</b:Last>
-            <b:First>L.,</b:First>
-            <b:Middle>Bladé i Castellet, E., Sanz Ramos, M., Bermúdez Pita, M., &amp; Mateos Alonso, Á.</b:Middle>
-          </b:Person>
-        </b:NameList>
-      </b:Author>
-    </b:Author>
-    <b:Title>Iber applications basic guide: two-dimensional modelling of free surface shallow water flows.</b:Title>
-    <b:Year>2019</b:Year>
-    <b:RefOrder>3</b:RefOrder>
-  </b:Source>
-  <b:Source>
-    <b:Tag>VTE05</b:Tag>
-    <b:SourceType>Book</b:SourceType>
-    <b:Guid>{E37D5300-2804-4426-B460-7ED19C0988A6}</b:Guid>
-    <b:Author>
-      <b:Author>
-        <b:NameList>
-          <b:Person>
-            <b:Last>CHOW</b:Last>
-            <b:First>V.</b:First>
-            <b:Middle>TE</b:Middle>
-          </b:Person>
-        </b:NameList>
-      </b:Author>
-    </b:Author>
-    <b:Title>HIDRAULICA DE CANALES ABIERTOS</b:Title>
-    <b:Year>2005</b:Year>
-    <b:RefOrder>4</b:RefOrder>
-  </b:Source>
-</b:Sources>
-</file>
-
-<file path=customXml/item4.xml><?xml version="1.0" encoding="utf-8"?>
 <ct:contentTypeSchema xmlns:ct="http://schemas.microsoft.com/office/2006/metadata/contentType" xmlns:ma="http://schemas.microsoft.com/office/2006/metadata/properties/metaAttributes" ct:_="" ma:_="" ma:contentTypeName="Documento" ma:contentTypeID="0x010100A6997E81B841D94083F23A5F6058586F" ma:contentTypeVersion="4" ma:contentTypeDescription="Crear nuevo documento." ma:contentTypeScope="" ma:versionID="e479842a790872997eca00f99b60199f">
   <xsd:schema xmlns:xsd="http://www.w3.org/2001/XMLSchema" xmlns:xs="http://www.w3.org/2001/XMLSchema" xmlns:p="http://schemas.microsoft.com/office/2006/metadata/properties" xmlns:ns2="cb435238-e7ff-4ac7-9a11-33e81c17c0ba" xmlns:ns3="51ecbb3c-c0d3-4b50-9d5d-8f74f8d111e2" targetNamespace="http://schemas.microsoft.com/office/2006/metadata/properties" ma:root="true" ma:fieldsID="0b45aa4f8652c9579700e7eb360ef8d1" ns2:_="" ns3:_="">
     <xsd:import namespace="cb435238-e7ff-4ac7-9a11-33e81c17c0ba"/>
@@ -39054,33 +38992,142 @@
 </ct:contentTypeSchema>
 </file>
 
-<file path=customXml/itemProps1.xml><?xml version="1.0" encoding="utf-8"?>
-<ds:datastoreItem xmlns:ds="http://schemas.openxmlformats.org/officeDocument/2006/customXml" ds:itemID="{ACCE2A2F-BC50-41F6-9420-B98BF911E7CC}">
-  <ds:schemaRefs>
-    <ds:schemaRef ds:uri="http://schemas.microsoft.com/sharepoint/v3/contenttype/forms"/>
-  </ds:schemaRefs>
-</ds:datastoreItem>
+<file path=customXml/item2.xml><?xml version="1.0" encoding="utf-8"?>
+<b:Sources xmlns:b="http://schemas.openxmlformats.org/officeDocument/2006/bibliography" xmlns="http://schemas.openxmlformats.org/officeDocument/2006/bibliography" SelectedStyle="\APA.XSL" StyleName="APA">
+  <b:Source>
+    <b:Tag>INV09</b:Tag>
+    <b:SourceType>Report</b:SourceType>
+    <b:Guid>{DED06DBD-4A78-485F-A6ED-1E5AB9E3EF9C}</b:Guid>
+    <b:Title>Manual de drenaje para carreteras</b:Title>
+    <b:Year>2009</b:Year>
+    <b:City>Bogotá</b:City>
+    <b:Publisher>Ministerio de Transporte</b:Publisher>
+    <b:Author>
+      <b:Author>
+        <b:NameList>
+          <b:Person>
+            <b:Last>INVIAS</b:Last>
+          </b:Person>
+        </b:NameList>
+      </b:Author>
+    </b:Author>
+    <b:RefOrder>1</b:RefOrder>
+  </b:Source>
+  <b:Source>
+    <b:Tag>WMO83</b:Tag>
+    <b:SourceType>Report</b:SourceType>
+    <b:Guid>{97A9677E-C7A9-4029-8530-3A000DB430F5}</b:Guid>
+    <b:Author>
+      <b:Author>
+        <b:NameList>
+          <b:Person>
+            <b:Last>WMO</b:Last>
+            <b:First>World</b:First>
+            <b:Middle>Meteorological Organization</b:Middle>
+          </b:Person>
+        </b:NameList>
+      </b:Author>
+    </b:Author>
+    <b:Title>Guide to Climatological Practices</b:Title>
+    <b:Year>1983</b:Year>
+    <b:City>Geneva</b:City>
+    <b:RefOrder>2</b:RefOrder>
+  </b:Source>
+  <b:Source>
+    <b:Tag>Cea19</b:Tag>
+    <b:SourceType>Book</b:SourceType>
+    <b:Guid>{9A3433C7-BE0F-4B49-A619-57D0FFF275EB}</b:Guid>
+    <b:Author>
+      <b:Author>
+        <b:NameList>
+          <b:Person>
+            <b:Last>Cea</b:Last>
+            <b:First>L.,</b:First>
+            <b:Middle>Bladé i Castellet, E., Sanz Ramos, M., Bermúdez Pita, M., &amp; Mateos Alonso, Á.</b:Middle>
+          </b:Person>
+        </b:NameList>
+      </b:Author>
+    </b:Author>
+    <b:Title>Iber applications basic guide: two-dimensional modelling of free surface shallow water flows.</b:Title>
+    <b:Year>2019</b:Year>
+    <b:RefOrder>3</b:RefOrder>
+  </b:Source>
+  <b:Source>
+    <b:Tag>VTE05</b:Tag>
+    <b:SourceType>Book</b:SourceType>
+    <b:Guid>{E37D5300-2804-4426-B460-7ED19C0988A6}</b:Guid>
+    <b:Author>
+      <b:Author>
+        <b:NameList>
+          <b:Person>
+            <b:Last>CHOW</b:Last>
+            <b:First>V.</b:First>
+            <b:Middle>TE</b:Middle>
+          </b:Person>
+        </b:NameList>
+      </b:Author>
+    </b:Author>
+    <b:Title>HIDRAULICA DE CANALES ABIERTOS</b:Title>
+    <b:Year>2005</b:Year>
+    <b:RefOrder>4</b:RefOrder>
+  </b:Source>
+</b:Sources>
 </file>
 
-<file path=customXml/itemProps2.xml><?xml version="1.0" encoding="utf-8"?>
-<ds:datastoreItem xmlns:ds="http://schemas.openxmlformats.org/officeDocument/2006/customXml" ds:itemID="{6B1FE3E4-D4C5-4E36-9CED-9D246B2AA5B6}">
-  <ds:schemaRefs>
-    <ds:schemaRef ds:uri="http://schemas.microsoft.com/office/2006/metadata/properties"/>
-    <ds:schemaRef ds:uri="http://schemas.microsoft.com/office/infopath/2007/PartnerControls"/>
-    <ds:schemaRef ds:uri="51ecbb3c-c0d3-4b50-9d5d-8f74f8d111e2"/>
-  </ds:schemaRefs>
-</ds:datastoreItem>
+<file path=customXml/item3.xml><?xml version="1.0" encoding="utf-8"?>
+<p:properties xmlns:p="http://schemas.microsoft.com/office/2006/metadata/properties" xmlns:xsi="http://www.w3.org/2001/XMLSchema-instance" xmlns:pc="http://schemas.microsoft.com/office/infopath/2007/PartnerControls">
+  <documentManagement>
+    <SharedWithUsers xmlns="51ecbb3c-c0d3-4b50-9d5d-8f74f8d111e2">
+      <UserInfo>
+        <DisplayName>Ronald Smith Suerte Correa</DisplayName>
+        <AccountId>15</AccountId>
+        <AccountType/>
+      </UserInfo>
+      <UserInfo>
+        <DisplayName>Juan Felipe Henao Arrieta</DisplayName>
+        <AccountId>16</AccountId>
+        <AccountType/>
+      </UserInfo>
+      <UserInfo>
+        <DisplayName>Elkin Adolfo Ceballos Buitrago</DisplayName>
+        <AccountId>17</AccountId>
+        <AccountType/>
+      </UserInfo>
+      <UserInfo>
+        <DisplayName>Juan David Lopera Posada</DisplayName>
+        <AccountId>14</AccountId>
+        <AccountType/>
+      </UserInfo>
+      <UserInfo>
+        <DisplayName>Gilberto Munoz Cuartas</DisplayName>
+        <AccountId>18</AccountId>
+        <AccountType/>
+      </UserInfo>
+      <UserInfo>
+        <DisplayName>Victor Raul Vasquez Restrepo</DisplayName>
+        <AccountId>13</AccountId>
+        <AccountType/>
+      </UserInfo>
+      <UserInfo>
+        <DisplayName>Francisco Javier Vera Zapata</DisplayName>
+        <AccountId>19</AccountId>
+        <AccountType/>
+      </UserInfo>
+    </SharedWithUsers>
+  </documentManagement>
+</p:properties>
 </file>
 
-<file path=customXml/itemProps3.xml><?xml version="1.0" encoding="utf-8"?>
-<ds:datastoreItem xmlns:ds="http://schemas.openxmlformats.org/officeDocument/2006/customXml" ds:itemID="{1AC2B27F-7CAC-469D-A956-C78124DD2900}">
-  <ds:schemaRefs>
-    <ds:schemaRef ds:uri="http://schemas.openxmlformats.org/officeDocument/2006/bibliography"/>
-  </ds:schemaRefs>
-</ds:datastoreItem>
+<file path=customXml/item4.xml><?xml version="1.0" encoding="utf-8"?>
+<?mso-contentType ?>
+<FormTemplates xmlns="http://schemas.microsoft.com/sharepoint/v3/contenttype/forms">
+  <Display>DocumentLibraryForm</Display>
+  <Edit>DocumentLibraryForm</Edit>
+  <New>DocumentLibraryForm</New>
+</FormTemplates>
 </file>
 
-<file path=customXml/itemProps4.xml><?xml version="1.0" encoding="utf-8"?>
+<file path=customXml/itemProps1.xml><?xml version="1.0" encoding="utf-8"?>
 <ds:datastoreItem xmlns:ds="http://schemas.openxmlformats.org/officeDocument/2006/customXml" ds:itemID="{89999101-17AD-4927-BAF2-2ED5EC7BA4CD}">
   <ds:schemaRefs>
     <ds:schemaRef ds:uri="http://schemas.microsoft.com/office/2006/metadata/contentType"/>
@@ -39097,4 +39144,30 @@
     <ds:schemaRef ds:uri="http://schemas.microsoft.com/internal/obd"/>
   </ds:schemaRefs>
 </ds:datastoreItem>
+</file>
+
+<file path=customXml/itemProps2.xml><?xml version="1.0" encoding="utf-8"?>
+<ds:datastoreItem xmlns:ds="http://schemas.openxmlformats.org/officeDocument/2006/customXml" ds:itemID="{1AC2B27F-7CAC-469D-A956-C78124DD2900}">
+  <ds:schemaRefs>
+    <ds:schemaRef ds:uri="http://schemas.openxmlformats.org/officeDocument/2006/bibliography"/>
+  </ds:schemaRefs>
+</ds:datastoreItem>
+</file>
+
+<file path=customXml/itemProps3.xml><?xml version="1.0" encoding="utf-8"?>
+<ds:datastoreItem xmlns:ds="http://schemas.openxmlformats.org/officeDocument/2006/customXml" ds:itemID="{6B1FE3E4-D4C5-4E36-9CED-9D246B2AA5B6}">
+  <ds:schemaRefs>
+    <ds:schemaRef ds:uri="http://schemas.microsoft.com/office/2006/metadata/properties"/>
+    <ds:schemaRef ds:uri="http://schemas.microsoft.com/office/infopath/2007/PartnerControls"/>
+    <ds:schemaRef ds:uri="51ecbb3c-c0d3-4b50-9d5d-8f74f8d111e2"/>
+  </ds:schemaRefs>
+</ds:datastoreItem>
+</file>
+
+<file path=customXml/itemProps4.xml><?xml version="1.0" encoding="utf-8"?>
+<ds:datastoreItem xmlns:ds="http://schemas.openxmlformats.org/officeDocument/2006/customXml" ds:itemID="{ACCE2A2F-BC50-41F6-9420-B98BF911E7CC}">
+  <ds:schemaRefs>
+    <ds:schemaRef ds:uri="http://schemas.microsoft.com/sharepoint/v3/contenttype/forms"/>
+  </ds:schemaRefs>
+</ds:datastoreItem>
 </file>
</xml_diff>

<commit_message>
Se actualizan las plantillas monofasicas y trifasicas
</commit_message>
<xml_diff>
--- a/templates/templateVLF1FS10TR.docx
+++ b/templates/templateVLF1FS10TR.docx
@@ -4219,7 +4219,7 @@
           <w:szCs w:val="22"/>
         </w:rPr>
       </w:pPr>
-      <w:bookmarkStart w:id="4" w:name="_Toc165882408"/>
+      <w:bookmarkStart w:id="3" w:name="_Toc165882408"/>
       <w:r>
         <w:rPr>
           <w:rFonts w:ascii="Arial" w:hAnsi="Arial" w:cs="Arial"/>
@@ -4228,7 +4228,7 @@
         </w:rPr>
         <w:t>ALCANCE</w:t>
       </w:r>
-      <w:bookmarkEnd w:id="4"/>
+      <w:bookmarkEnd w:id="3"/>
     </w:p>
     <w:p>
       <w:pPr>
@@ -4462,8 +4462,8 @@
           <w:szCs w:val="22"/>
         </w:rPr>
       </w:pPr>
-      <w:bookmarkStart w:id="5" w:name="_Toc125712914"/>
-      <w:bookmarkStart w:id="6" w:name="_Toc165882409"/>
+      <w:bookmarkStart w:id="4" w:name="_Toc125712914"/>
+      <w:bookmarkStart w:id="5" w:name="_Toc165882409"/>
       <w:r>
         <w:rPr>
           <w:rFonts w:ascii="Arial" w:hAnsi="Arial" w:cs="Arial"/>
@@ -4472,8 +4472,8 @@
         </w:rPr>
         <w:t>METODOLOGÍA</w:t>
       </w:r>
+      <w:bookmarkEnd w:id="4"/>
       <w:bookmarkEnd w:id="5"/>
-      <w:bookmarkEnd w:id="6"/>
     </w:p>
     <w:p>
       <w:pPr>
@@ -4725,11 +4725,11 @@
         </w:rPr>
         <w:t xml:space="preserve"> }}</w:t>
       </w:r>
-      <w:bookmarkStart w:id="7" w:name="_Toc125712915"/>
-      <w:bookmarkStart w:id="8" w:name="_Toc37709843"/>
-      <w:bookmarkStart w:id="9" w:name="_Toc103583147"/>
-      <w:bookmarkStart w:id="10" w:name="_Toc108011353"/>
-      <w:bookmarkStart w:id="11" w:name="_Toc109890309"/>
+      <w:bookmarkStart w:id="6" w:name="_Toc125712915"/>
+      <w:bookmarkStart w:id="7" w:name="_Toc37709843"/>
+      <w:bookmarkStart w:id="8" w:name="_Toc103583147"/>
+      <w:bookmarkStart w:id="9" w:name="_Toc108011353"/>
+      <w:bookmarkStart w:id="10" w:name="_Toc109890309"/>
     </w:p>
     <w:p>
       <w:pPr>
@@ -4797,7 +4797,7 @@
                                 <w:noProof/>
                               </w:rPr>
                             </w:pPr>
-                            <w:bookmarkStart w:id="12" w:name="_Toc204248751"/>
+                            <w:bookmarkStart w:id="11" w:name="_Toc204248751"/>
                             <w:r>
                               <w:rPr>
                                 <w:rFonts w:cs="Arial"/>
@@ -4855,7 +4855,7 @@
                               </w:rPr>
                               <w:t>. Tensiones de prueba VLF- Fuente IEEE 400-2</w:t>
                             </w:r>
-                            <w:bookmarkEnd w:id="12"/>
+                            <w:bookmarkEnd w:id="11"/>
                           </w:p>
                         </w:txbxContent>
                       </wps:txbx>
@@ -4985,7 +4985,7 @@
           <w:szCs w:val="22"/>
         </w:rPr>
       </w:pPr>
-      <w:bookmarkStart w:id="14" w:name="_Toc165882410"/>
+      <w:bookmarkStart w:id="12" w:name="_Toc165882410"/>
       <w:r>
         <w:rPr>
           <w:rFonts w:ascii="Arial" w:hAnsi="Arial" w:cs="Arial"/>
@@ -5003,8 +5003,8 @@
         </w:rPr>
         <w:t xml:space="preserve"> DE REFERENCIA</w:t>
       </w:r>
-      <w:bookmarkEnd w:id="7"/>
-      <w:bookmarkEnd w:id="14"/>
+      <w:bookmarkEnd w:id="6"/>
+      <w:bookmarkEnd w:id="12"/>
     </w:p>
     <w:p>
       <w:pPr>
@@ -5062,118 +5062,120 @@
         </w:rPr>
         <w:t>less than 1 Hz)</w:t>
       </w:r>
-      <w:bookmarkStart w:id="15" w:name="_Toc106725721"/>
-      <w:bookmarkStart w:id="16" w:name="_Toc106726008"/>
-      <w:bookmarkStart w:id="17" w:name="_Toc103917234"/>
-      <w:bookmarkStart w:id="18" w:name="_Toc104275346"/>
-      <w:bookmarkStart w:id="19" w:name="_Toc104275429"/>
-      <w:bookmarkStart w:id="20" w:name="_Toc104378542"/>
-      <w:bookmarkStart w:id="21" w:name="_Toc104378674"/>
-      <w:bookmarkStart w:id="22" w:name="_Toc104378972"/>
-      <w:bookmarkStart w:id="23" w:name="_Toc104378996"/>
-      <w:bookmarkStart w:id="24" w:name="_Toc104379145"/>
-      <w:bookmarkStart w:id="25" w:name="_Toc104379215"/>
-      <w:bookmarkStart w:id="26" w:name="_Toc104379261"/>
-      <w:bookmarkStart w:id="27" w:name="_Toc104379291"/>
-      <w:bookmarkStart w:id="28" w:name="_Toc104466696"/>
-      <w:bookmarkStart w:id="29" w:name="_Toc104467494"/>
-      <w:bookmarkStart w:id="30" w:name="_Toc104896374"/>
-      <w:bookmarkStart w:id="31" w:name="_Toc105406019"/>
-      <w:bookmarkStart w:id="32" w:name="_Toc103917235"/>
-      <w:bookmarkStart w:id="33" w:name="_Toc104275347"/>
-      <w:bookmarkStart w:id="34" w:name="_Toc104275430"/>
-      <w:bookmarkStart w:id="35" w:name="_Toc104378543"/>
-      <w:bookmarkStart w:id="36" w:name="_Toc104378675"/>
-      <w:bookmarkStart w:id="37" w:name="_Toc104378973"/>
-      <w:bookmarkStart w:id="38" w:name="_Toc104378997"/>
-      <w:bookmarkStart w:id="39" w:name="_Toc104379146"/>
-      <w:bookmarkStart w:id="40" w:name="_Toc104379216"/>
-      <w:bookmarkStart w:id="41" w:name="_Toc104379262"/>
-      <w:bookmarkStart w:id="42" w:name="_Toc104379292"/>
-      <w:bookmarkStart w:id="43" w:name="_Toc104466697"/>
-      <w:bookmarkStart w:id="44" w:name="_Toc104467495"/>
-      <w:bookmarkStart w:id="45" w:name="_Toc104896375"/>
-      <w:bookmarkStart w:id="46" w:name="_Toc105406020"/>
-      <w:bookmarkStart w:id="47" w:name="_Toc103917236"/>
-      <w:bookmarkStart w:id="48" w:name="_Toc104275348"/>
-      <w:bookmarkStart w:id="49" w:name="_Toc104275431"/>
-      <w:bookmarkStart w:id="50" w:name="_Toc104378544"/>
-      <w:bookmarkStart w:id="51" w:name="_Toc104378676"/>
-      <w:bookmarkStart w:id="52" w:name="_Toc104378974"/>
-      <w:bookmarkStart w:id="53" w:name="_Toc104378998"/>
-      <w:bookmarkStart w:id="54" w:name="_Toc104379147"/>
-      <w:bookmarkStart w:id="55" w:name="_Toc104379217"/>
-      <w:bookmarkStart w:id="56" w:name="_Toc104379263"/>
-      <w:bookmarkStart w:id="57" w:name="_Toc104379293"/>
-      <w:bookmarkStart w:id="58" w:name="_Toc104466698"/>
-      <w:bookmarkStart w:id="59" w:name="_Toc104467496"/>
-      <w:bookmarkStart w:id="60" w:name="_Toc104896376"/>
-      <w:bookmarkStart w:id="61" w:name="_Toc105406021"/>
-      <w:bookmarkStart w:id="62" w:name="_Toc103917237"/>
-      <w:bookmarkStart w:id="63" w:name="_Toc104275349"/>
-      <w:bookmarkStart w:id="64" w:name="_Toc104275432"/>
-      <w:bookmarkStart w:id="65" w:name="_Toc104378545"/>
-      <w:bookmarkStart w:id="66" w:name="_Toc104378677"/>
-      <w:bookmarkStart w:id="67" w:name="_Toc104378975"/>
-      <w:bookmarkStart w:id="68" w:name="_Toc104378999"/>
-      <w:bookmarkStart w:id="69" w:name="_Toc104379148"/>
-      <w:bookmarkStart w:id="70" w:name="_Toc104379218"/>
-      <w:bookmarkStart w:id="71" w:name="_Toc104379264"/>
-      <w:bookmarkStart w:id="72" w:name="_Toc104379294"/>
-      <w:bookmarkStart w:id="73" w:name="_Toc104466699"/>
-      <w:bookmarkStart w:id="74" w:name="_Toc104467497"/>
-      <w:bookmarkStart w:id="75" w:name="_Toc104896377"/>
-      <w:bookmarkStart w:id="76" w:name="_Toc105406022"/>
-      <w:bookmarkStart w:id="77" w:name="_Toc103917238"/>
-      <w:bookmarkStart w:id="78" w:name="_Toc104275350"/>
-      <w:bookmarkStart w:id="79" w:name="_Toc104275433"/>
-      <w:bookmarkStart w:id="80" w:name="_Toc104378546"/>
-      <w:bookmarkStart w:id="81" w:name="_Toc104378678"/>
-      <w:bookmarkStart w:id="82" w:name="_Toc104378976"/>
-      <w:bookmarkStart w:id="83" w:name="_Toc104379000"/>
-      <w:bookmarkStart w:id="84" w:name="_Toc104379149"/>
-      <w:bookmarkStart w:id="85" w:name="_Toc104379219"/>
-      <w:bookmarkStart w:id="86" w:name="_Toc104379265"/>
-      <w:bookmarkStart w:id="87" w:name="_Toc104379295"/>
-      <w:bookmarkStart w:id="88" w:name="_Toc104466700"/>
-      <w:bookmarkStart w:id="89" w:name="_Toc104467498"/>
-      <w:bookmarkStart w:id="90" w:name="_Toc104896378"/>
-      <w:bookmarkStart w:id="91" w:name="_Toc105406023"/>
-      <w:bookmarkStart w:id="92" w:name="_Toc103917239"/>
-      <w:bookmarkStart w:id="93" w:name="_Toc104275351"/>
-      <w:bookmarkStart w:id="94" w:name="_Toc104275434"/>
-      <w:bookmarkStart w:id="95" w:name="_Toc104378547"/>
-      <w:bookmarkStart w:id="96" w:name="_Toc104378679"/>
-      <w:bookmarkStart w:id="97" w:name="_Toc104378977"/>
-      <w:bookmarkStart w:id="98" w:name="_Toc104379001"/>
-      <w:bookmarkStart w:id="99" w:name="_Toc104379150"/>
-      <w:bookmarkStart w:id="100" w:name="_Toc104379220"/>
-      <w:bookmarkStart w:id="101" w:name="_Toc104379266"/>
-      <w:bookmarkStart w:id="102" w:name="_Toc104379296"/>
-      <w:bookmarkStart w:id="103" w:name="_Toc104466701"/>
-      <w:bookmarkStart w:id="104" w:name="_Toc104467499"/>
-      <w:bookmarkStart w:id="105" w:name="_Toc104896379"/>
-      <w:bookmarkStart w:id="106" w:name="_Toc105406024"/>
-      <w:bookmarkStart w:id="107" w:name="_Toc103917240"/>
-      <w:bookmarkStart w:id="108" w:name="_Toc104275352"/>
-      <w:bookmarkStart w:id="109" w:name="_Toc104275435"/>
-      <w:bookmarkStart w:id="110" w:name="_Toc104378548"/>
-      <w:bookmarkStart w:id="111" w:name="_Toc104378680"/>
-      <w:bookmarkStart w:id="112" w:name="_Toc104378978"/>
-      <w:bookmarkStart w:id="113" w:name="_Toc104379002"/>
-      <w:bookmarkStart w:id="114" w:name="_Toc104379151"/>
-      <w:bookmarkStart w:id="115" w:name="_Toc104379221"/>
-      <w:bookmarkStart w:id="116" w:name="_Toc104379267"/>
-      <w:bookmarkStart w:id="117" w:name="_Toc104379297"/>
-      <w:bookmarkStart w:id="118" w:name="_Toc104466702"/>
-      <w:bookmarkStart w:id="119" w:name="_Toc104467500"/>
-      <w:bookmarkStart w:id="120" w:name="_Toc104896380"/>
-      <w:bookmarkStart w:id="121" w:name="_Toc105406025"/>
-      <w:bookmarkStart w:id="122" w:name="_Toc125712916"/>
+      <w:bookmarkStart w:id="13" w:name="_Toc106725721"/>
+      <w:bookmarkStart w:id="14" w:name="_Toc106726008"/>
+      <w:bookmarkStart w:id="15" w:name="_Toc103917234"/>
+      <w:bookmarkStart w:id="16" w:name="_Toc104275346"/>
+      <w:bookmarkStart w:id="17" w:name="_Toc104275429"/>
+      <w:bookmarkStart w:id="18" w:name="_Toc104378542"/>
+      <w:bookmarkStart w:id="19" w:name="_Toc104378674"/>
+      <w:bookmarkStart w:id="20" w:name="_Toc104378972"/>
+      <w:bookmarkStart w:id="21" w:name="_Toc104378996"/>
+      <w:bookmarkStart w:id="22" w:name="_Toc104379145"/>
+      <w:bookmarkStart w:id="23" w:name="_Toc104379215"/>
+      <w:bookmarkStart w:id="24" w:name="_Toc104379261"/>
+      <w:bookmarkStart w:id="25" w:name="_Toc104379291"/>
+      <w:bookmarkStart w:id="26" w:name="_Toc104466696"/>
+      <w:bookmarkStart w:id="27" w:name="_Toc104467494"/>
+      <w:bookmarkStart w:id="28" w:name="_Toc104896374"/>
+      <w:bookmarkStart w:id="29" w:name="_Toc105406019"/>
+      <w:bookmarkStart w:id="30" w:name="_Toc103917235"/>
+      <w:bookmarkStart w:id="31" w:name="_Toc104275347"/>
+      <w:bookmarkStart w:id="32" w:name="_Toc104275430"/>
+      <w:bookmarkStart w:id="33" w:name="_Toc104378543"/>
+      <w:bookmarkStart w:id="34" w:name="_Toc104378675"/>
+      <w:bookmarkStart w:id="35" w:name="_Toc104378973"/>
+      <w:bookmarkStart w:id="36" w:name="_Toc104378997"/>
+      <w:bookmarkStart w:id="37" w:name="_Toc104379146"/>
+      <w:bookmarkStart w:id="38" w:name="_Toc104379216"/>
+      <w:bookmarkStart w:id="39" w:name="_Toc104379262"/>
+      <w:bookmarkStart w:id="40" w:name="_Toc104379292"/>
+      <w:bookmarkStart w:id="41" w:name="_Toc104466697"/>
+      <w:bookmarkStart w:id="42" w:name="_Toc104467495"/>
+      <w:bookmarkStart w:id="43" w:name="_Toc104896375"/>
+      <w:bookmarkStart w:id="44" w:name="_Toc105406020"/>
+      <w:bookmarkStart w:id="45" w:name="_Toc103917236"/>
+      <w:bookmarkStart w:id="46" w:name="_Toc104275348"/>
+      <w:bookmarkStart w:id="47" w:name="_Toc104275431"/>
+      <w:bookmarkStart w:id="48" w:name="_Toc104378544"/>
+      <w:bookmarkStart w:id="49" w:name="_Toc104378676"/>
+      <w:bookmarkStart w:id="50" w:name="_Toc104378974"/>
+      <w:bookmarkStart w:id="51" w:name="_Toc104378998"/>
+      <w:bookmarkStart w:id="52" w:name="_Toc104379147"/>
+      <w:bookmarkStart w:id="53" w:name="_Toc104379217"/>
+      <w:bookmarkStart w:id="54" w:name="_Toc104379263"/>
+      <w:bookmarkStart w:id="55" w:name="_Toc104379293"/>
+      <w:bookmarkStart w:id="56" w:name="_Toc104466698"/>
+      <w:bookmarkStart w:id="57" w:name="_Toc104467496"/>
+      <w:bookmarkStart w:id="58" w:name="_Toc104896376"/>
+      <w:bookmarkStart w:id="59" w:name="_Toc105406021"/>
+      <w:bookmarkStart w:id="60" w:name="_Toc103917237"/>
+      <w:bookmarkStart w:id="61" w:name="_Toc104275349"/>
+      <w:bookmarkStart w:id="62" w:name="_Toc104275432"/>
+      <w:bookmarkStart w:id="63" w:name="_Toc104378545"/>
+      <w:bookmarkStart w:id="64" w:name="_Toc104378677"/>
+      <w:bookmarkStart w:id="65" w:name="_Toc104378975"/>
+      <w:bookmarkStart w:id="66" w:name="_Toc104378999"/>
+      <w:bookmarkStart w:id="67" w:name="_Toc104379148"/>
+      <w:bookmarkStart w:id="68" w:name="_Toc104379218"/>
+      <w:bookmarkStart w:id="69" w:name="_Toc104379264"/>
+      <w:bookmarkStart w:id="70" w:name="_Toc104379294"/>
+      <w:bookmarkStart w:id="71" w:name="_Toc104466699"/>
+      <w:bookmarkStart w:id="72" w:name="_Toc104467497"/>
+      <w:bookmarkStart w:id="73" w:name="_Toc104896377"/>
+      <w:bookmarkStart w:id="74" w:name="_Toc105406022"/>
+      <w:bookmarkStart w:id="75" w:name="_Toc103917238"/>
+      <w:bookmarkStart w:id="76" w:name="_Toc104275350"/>
+      <w:bookmarkStart w:id="77" w:name="_Toc104275433"/>
+      <w:bookmarkStart w:id="78" w:name="_Toc104378546"/>
+      <w:bookmarkStart w:id="79" w:name="_Toc104378678"/>
+      <w:bookmarkStart w:id="80" w:name="_Toc104378976"/>
+      <w:bookmarkStart w:id="81" w:name="_Toc104379000"/>
+      <w:bookmarkStart w:id="82" w:name="_Toc104379149"/>
+      <w:bookmarkStart w:id="83" w:name="_Toc104379219"/>
+      <w:bookmarkStart w:id="84" w:name="_Toc104379265"/>
+      <w:bookmarkStart w:id="85" w:name="_Toc104379295"/>
+      <w:bookmarkStart w:id="86" w:name="_Toc104466700"/>
+      <w:bookmarkStart w:id="87" w:name="_Toc104467498"/>
+      <w:bookmarkStart w:id="88" w:name="_Toc104896378"/>
+      <w:bookmarkStart w:id="89" w:name="_Toc105406023"/>
+      <w:bookmarkStart w:id="90" w:name="_Toc103917239"/>
+      <w:bookmarkStart w:id="91" w:name="_Toc104275351"/>
+      <w:bookmarkStart w:id="92" w:name="_Toc104275434"/>
+      <w:bookmarkStart w:id="93" w:name="_Toc104378547"/>
+      <w:bookmarkStart w:id="94" w:name="_Toc104378679"/>
+      <w:bookmarkStart w:id="95" w:name="_Toc104378977"/>
+      <w:bookmarkStart w:id="96" w:name="_Toc104379001"/>
+      <w:bookmarkStart w:id="97" w:name="_Toc104379150"/>
+      <w:bookmarkStart w:id="98" w:name="_Toc104379220"/>
+      <w:bookmarkStart w:id="99" w:name="_Toc104379266"/>
+      <w:bookmarkStart w:id="100" w:name="_Toc104379296"/>
+      <w:bookmarkStart w:id="101" w:name="_Toc104466701"/>
+      <w:bookmarkStart w:id="102" w:name="_Toc104467499"/>
+      <w:bookmarkStart w:id="103" w:name="_Toc104896379"/>
+      <w:bookmarkStart w:id="104" w:name="_Toc105406024"/>
+      <w:bookmarkStart w:id="105" w:name="_Toc103917240"/>
+      <w:bookmarkStart w:id="106" w:name="_Toc104275352"/>
+      <w:bookmarkStart w:id="107" w:name="_Toc104275435"/>
+      <w:bookmarkStart w:id="108" w:name="_Toc104378548"/>
+      <w:bookmarkStart w:id="109" w:name="_Toc104378680"/>
+      <w:bookmarkStart w:id="110" w:name="_Toc104378978"/>
+      <w:bookmarkStart w:id="111" w:name="_Toc104379002"/>
+      <w:bookmarkStart w:id="112" w:name="_Toc104379151"/>
+      <w:bookmarkStart w:id="113" w:name="_Toc104379221"/>
+      <w:bookmarkStart w:id="114" w:name="_Toc104379267"/>
+      <w:bookmarkStart w:id="115" w:name="_Toc104379297"/>
+      <w:bookmarkStart w:id="116" w:name="_Toc104466702"/>
+      <w:bookmarkStart w:id="117" w:name="_Toc104467500"/>
+      <w:bookmarkStart w:id="118" w:name="_Toc104896380"/>
+      <w:bookmarkStart w:id="119" w:name="_Toc105406025"/>
+      <w:bookmarkStart w:id="120" w:name="_Toc125712916"/>
+      <w:bookmarkEnd w:id="7"/>
       <w:bookmarkEnd w:id="8"/>
       <w:bookmarkEnd w:id="9"/>
       <w:bookmarkEnd w:id="10"/>
-      <w:bookmarkEnd w:id="11"/>
+      <w:bookmarkEnd w:id="13"/>
+      <w:bookmarkEnd w:id="14"/>
       <w:bookmarkEnd w:id="15"/>
       <w:bookmarkEnd w:id="16"/>
       <w:bookmarkEnd w:id="17"/>
@@ -5279,32 +5281,6 @@
       <w:bookmarkEnd w:id="117"/>
       <w:bookmarkEnd w:id="118"/>
       <w:bookmarkEnd w:id="119"/>
-      <w:bookmarkEnd w:id="120"/>
-      <w:bookmarkEnd w:id="121"/>
-    </w:p>
-    <w:p>
-      <w:pPr>
-        <w:rPr>
-          <w:rFonts w:cs="Arial"/>
-          <w:lang w:val="en-US"/>
-        </w:rPr>
-      </w:pPr>
-    </w:p>
-    <w:p>
-      <w:pPr>
-        <w:rPr>
-          <w:rFonts w:cs="Arial"/>
-          <w:lang w:val="en-US"/>
-        </w:rPr>
-      </w:pPr>
-    </w:p>
-    <w:p>
-      <w:pPr>
-        <w:rPr>
-          <w:rFonts w:cs="Arial"/>
-          <w:lang w:val="en-US"/>
-        </w:rPr>
-      </w:pPr>
     </w:p>
     <w:p>
       <w:pPr>
@@ -5344,7 +5320,7 @@
           <w:szCs w:val="22"/>
         </w:rPr>
       </w:pPr>
-      <w:bookmarkStart w:id="123" w:name="_Toc165882411"/>
+      <w:bookmarkStart w:id="121" w:name="_Toc165882411"/>
       <w:proofErr w:type="gramStart"/>
       <w:r>
         <w:rPr>
@@ -5355,7 +5331,7 @@
         </w:rPr>
         <w:t>EQUIPO A UTILIZAR</w:t>
       </w:r>
-      <w:bookmarkEnd w:id="123"/>
+      <w:bookmarkEnd w:id="121"/>
       <w:proofErr w:type="gramEnd"/>
       <w:r>
         <w:rPr>
@@ -5620,7 +5596,7 @@
                                 <w:noProof/>
                               </w:rPr>
                             </w:pPr>
-                            <w:bookmarkStart w:id="124" w:name="_Toc204248752"/>
+                            <w:bookmarkStart w:id="122" w:name="_Toc204248752"/>
                             <w:r>
                               <w:rPr>
                                 <w:rFonts w:cs="Arial"/>
@@ -5686,7 +5662,7 @@
                               </w:rPr>
                               <w:t xml:space="preserve"> Equipo HVA28</w:t>
                             </w:r>
-                            <w:bookmarkEnd w:id="124"/>
+                            <w:bookmarkEnd w:id="122"/>
                           </w:p>
                         </w:txbxContent>
                       </wps:txbx>
@@ -5814,17 +5790,16 @@
           <w:szCs w:val="22"/>
         </w:rPr>
       </w:pPr>
-      <w:bookmarkStart w:id="126" w:name="_Toc165882412"/>
+      <w:bookmarkStart w:id="123" w:name="_Toc165882412"/>
       <w:r>
         <w:rPr>
           <w:rFonts w:ascii="Arial" w:hAnsi="Arial" w:cs="Arial"/>
           <w:sz w:val="22"/>
           <w:szCs w:val="22"/>
         </w:rPr>
-        <w:lastRenderedPageBreak/>
         <w:t>DESARROLLO Y RESULTADOS DE LA PRUEBA</w:t>
       </w:r>
-      <w:bookmarkEnd w:id="126"/>
+      <w:bookmarkEnd w:id="123"/>
     </w:p>
     <w:p>
       <w:pPr>
@@ -5875,16 +5850,9 @@
         <w:t>Prueba de tensión aplicada a muy baja frecuencia (VLF)</w:t>
       </w:r>
     </w:p>
-    <w:p>
-      <w:pPr>
-        <w:rPr>
-          <w:rFonts w:cs="Arial"/>
-        </w:rPr>
-      </w:pPr>
-    </w:p>
     <w:tbl>
       <w:tblPr>
-        <w:tblW w:w="5682" w:type="pct"/>
+        <w:tblW w:w="5000" w:type="pct"/>
         <w:jc w:val="center"/>
         <w:tblBorders>
           <w:top w:val="single" w:sz="12" w:space="0" w:color="808080"/>
@@ -5901,8 +5869,9 @@
         <w:tblLook w:val="0000" w:firstRow="0" w:lastRow="0" w:firstColumn="0" w:lastColumn="0" w:noHBand="0" w:noVBand="0"/>
       </w:tblPr>
       <w:tblGrid>
-        <w:gridCol w:w="4189"/>
-        <w:gridCol w:w="6144"/>
+        <w:gridCol w:w="3104"/>
+        <w:gridCol w:w="3119"/>
+        <w:gridCol w:w="2870"/>
       </w:tblGrid>
       <w:tr>
         <w:trPr>
@@ -5911,7 +5880,7 @@
         </w:trPr>
         <w:tc>
           <w:tcPr>
-            <w:tcW w:w="2027" w:type="pct"/>
+            <w:tcW w:w="1707" w:type="pct"/>
             <w:tcBorders>
               <w:top w:val="single" w:sz="12" w:space="0" w:color="808080"/>
             </w:tcBorders>
@@ -5944,17 +5913,19 @@
                 <w:sz w:val="20"/>
                 <w:szCs w:val="20"/>
               </w:rPr>
+              <w:lastRenderedPageBreak/>
               <w:t>VERIFICACIÓN DEL CABLE (√)</w:t>
             </w:r>
           </w:p>
         </w:tc>
         <w:tc>
           <w:tcPr>
-            <w:tcW w:w="2973" w:type="pct"/>
+            <w:tcW w:w="1715" w:type="pct"/>
             <w:tcBorders>
               <w:top w:val="single" w:sz="12" w:space="0" w:color="808080"/>
             </w:tcBorders>
             <w:shd w:val="clear" w:color="auto" w:fill="76B72B"/>
+            <w:vAlign w:val="center"/>
           </w:tcPr>
           <w:p>
             <w:pPr>
@@ -5982,7 +5953,46 @@
                 <w:sz w:val="20"/>
                 <w:szCs w:val="20"/>
               </w:rPr>
-              <w:t>RESPUESTA</w:t>
+              <w:t xml:space="preserve">SÍ </w:t>
+            </w:r>
+          </w:p>
+        </w:tc>
+        <w:tc>
+          <w:tcPr>
+            <w:tcW w:w="1579" w:type="pct"/>
+            <w:tcBorders>
+              <w:top w:val="single" w:sz="12" w:space="0" w:color="808080"/>
+            </w:tcBorders>
+            <w:shd w:val="clear" w:color="auto" w:fill="76B72B"/>
+            <w:vAlign w:val="center"/>
+          </w:tcPr>
+          <w:p>
+            <w:pPr>
+              <w:tabs>
+                <w:tab w:val="left" w:pos="0"/>
+              </w:tabs>
+              <w:suppressAutoHyphens/>
+              <w:spacing w:after="0"/>
+              <w:jc w:val="center"/>
+              <w:rPr>
+                <w:rFonts w:cs="Arial"/>
+                <w:b/>
+                <w:bCs/>
+                <w:spacing w:val="-3"/>
+                <w:sz w:val="14"/>
+                <w:szCs w:val="14"/>
+              </w:rPr>
+            </w:pPr>
+            <w:r>
+              <w:rPr>
+                <w:rFonts w:cs="Arial"/>
+                <w:b/>
+                <w:bCs/>
+                <w:spacing w:val="-3"/>
+                <w:sz w:val="20"/>
+                <w:szCs w:val="20"/>
+              </w:rPr>
+              <w:t>NO</w:t>
             </w:r>
           </w:p>
         </w:tc>
@@ -5994,7 +6004,7 @@
         </w:trPr>
         <w:tc>
           <w:tcPr>
-            <w:tcW w:w="2027" w:type="pct"/>
+            <w:tcW w:w="1707" w:type="pct"/>
             <w:vAlign w:val="center"/>
           </w:tcPr>
           <w:p>
@@ -6025,7 +6035,7 @@
         </w:tc>
         <w:tc>
           <w:tcPr>
-            <w:tcW w:w="2973" w:type="pct"/>
+            <w:tcW w:w="1715" w:type="pct"/>
             <w:vAlign w:val="center"/>
           </w:tcPr>
           <w:p>
@@ -6034,53 +6044,338 @@
               <w:jc w:val="center"/>
               <w:rPr>
                 <w:rFonts w:cs="Arial"/>
-                <w:spacing w:val="-3"/>
-                <w:sz w:val="24"/>
-                <w:szCs w:val="24"/>
+                <w:sz w:val="20"/>
+                <w:szCs w:val="20"/>
               </w:rPr>
             </w:pPr>
             <w:r>
               <w:rPr>
                 <w:rFonts w:cs="Arial"/>
-                <w:spacing w:val="-3"/>
-                <w:sz w:val="24"/>
-                <w:szCs w:val="24"/>
-              </w:rPr>
-              <w:t>{{ frm</w:t>
-            </w:r>
-            <w:r>
-              <w:rPr>
-                <w:rFonts w:cs="Arial"/>
-                <w:spacing w:val="-3"/>
-                <w:sz w:val="24"/>
-                <w:szCs w:val="24"/>
-              </w:rPr>
-              <w:t>VerfCab</w:t>
-            </w:r>
-            <w:r>
-              <w:rPr>
-                <w:rFonts w:cs="Arial"/>
-                <w:spacing w:val="-3"/>
-                <w:sz w:val="24"/>
-                <w:szCs w:val="24"/>
-              </w:rPr>
-              <w:t xml:space="preserve">Preg1 </w:t>
-            </w:r>
-            <w:r>
-              <w:rPr>
-                <w:rFonts w:cs="Arial"/>
-                <w:szCs w:val="24"/>
-              </w:rPr>
-              <w:t>| default("N/A")</w:t>
-            </w:r>
-            <w:r>
-              <w:rPr>
-                <w:rFonts w:cs="Arial"/>
-                <w:spacing w:val="-3"/>
-                <w:sz w:val="24"/>
-                <w:szCs w:val="24"/>
-              </w:rPr>
-              <w:t xml:space="preserve"> }}</w:t>
+                <w:sz w:val="20"/>
+                <w:szCs w:val="20"/>
+              </w:rPr>
+              <w:t xml:space="preserve">{% </w:t>
+            </w:r>
+            <w:proofErr w:type="spellStart"/>
+            <w:r>
+              <w:rPr>
+                <w:rFonts w:cs="Arial"/>
+                <w:sz w:val="20"/>
+                <w:szCs w:val="20"/>
+              </w:rPr>
+              <w:t>if</w:t>
+            </w:r>
+            <w:proofErr w:type="spellEnd"/>
+            <w:r>
+              <w:rPr>
+                <w:rFonts w:cs="Arial"/>
+                <w:sz w:val="20"/>
+                <w:szCs w:val="20"/>
+              </w:rPr>
+              <w:t xml:space="preserve"> </w:t>
+            </w:r>
+            <w:r>
+              <w:rPr>
+                <w:rFonts w:cs="Arial"/>
+                <w:spacing w:val="-3"/>
+                <w:sz w:val="20"/>
+                <w:szCs w:val="20"/>
+              </w:rPr>
+              <w:t>frmVerfCabPreg1</w:t>
+            </w:r>
+            <w:r>
+              <w:rPr>
+                <w:rFonts w:cs="Arial"/>
+                <w:sz w:val="20"/>
+                <w:szCs w:val="20"/>
+              </w:rPr>
+              <w:t xml:space="preserve"> == 'SÍ' %}</w:t>
+            </w:r>
+          </w:p>
+          <w:p>
+            <w:pPr>
+              <w:spacing w:after="0"/>
+              <w:jc w:val="center"/>
+              <w:rPr>
+                <w:rFonts w:cs="Arial"/>
+                <w:sz w:val="20"/>
+                <w:szCs w:val="20"/>
+              </w:rPr>
+            </w:pPr>
+            <w:r>
+              <w:rPr>
+                <w:rFonts w:cs="Arial"/>
+                <w:spacing w:val="-3"/>
+                <w:sz w:val="20"/>
+                <w:szCs w:val="20"/>
+              </w:rPr>
+              <w:sym w:font="Wingdings" w:char="F0FE"/>
+            </w:r>
+          </w:p>
+          <w:p>
+            <w:pPr>
+              <w:spacing w:after="0"/>
+              <w:jc w:val="center"/>
+              <w:rPr>
+                <w:rFonts w:cs="Arial"/>
+                <w:sz w:val="20"/>
+                <w:szCs w:val="20"/>
+              </w:rPr>
+            </w:pPr>
+            <w:r>
+              <w:rPr>
+                <w:rFonts w:cs="Arial"/>
+                <w:sz w:val="20"/>
+                <w:szCs w:val="20"/>
+              </w:rPr>
+              <w:t xml:space="preserve">{% </w:t>
+            </w:r>
+            <w:proofErr w:type="spellStart"/>
+            <w:r>
+              <w:rPr>
+                <w:rFonts w:cs="Arial"/>
+                <w:sz w:val="20"/>
+                <w:szCs w:val="20"/>
+              </w:rPr>
+              <w:t>else</w:t>
+            </w:r>
+            <w:proofErr w:type="spellEnd"/>
+            <w:r>
+              <w:rPr>
+                <w:rFonts w:cs="Arial"/>
+                <w:sz w:val="20"/>
+                <w:szCs w:val="20"/>
+              </w:rPr>
+              <w:t xml:space="preserve"> %}</w:t>
+            </w:r>
+          </w:p>
+          <w:p>
+            <w:pPr>
+              <w:spacing w:after="0"/>
+              <w:jc w:val="center"/>
+              <w:rPr>
+                <w:rFonts w:cs="Arial"/>
+                <w:sz w:val="20"/>
+                <w:szCs w:val="20"/>
+              </w:rPr>
+            </w:pPr>
+            <w:r>
+              <w:rPr>
+                <w:rFonts w:cs="Arial"/>
+                <w:sz w:val="20"/>
+                <w:szCs w:val="20"/>
+              </w:rPr>
+              <w:sym w:font="Wingdings" w:char="F06F"/>
+            </w:r>
+          </w:p>
+          <w:p>
+            <w:pPr>
+              <w:spacing w:after="0"/>
+              <w:jc w:val="center"/>
+              <w:rPr>
+                <w:rFonts w:cs="Arial"/>
+                <w:sz w:val="20"/>
+                <w:szCs w:val="20"/>
+              </w:rPr>
+            </w:pPr>
+            <w:r>
+              <w:rPr>
+                <w:rFonts w:cs="Arial"/>
+                <w:sz w:val="20"/>
+                <w:szCs w:val="20"/>
+              </w:rPr>
+              <w:t xml:space="preserve">{% </w:t>
+            </w:r>
+            <w:proofErr w:type="spellStart"/>
+            <w:r>
+              <w:rPr>
+                <w:rFonts w:cs="Arial"/>
+                <w:sz w:val="20"/>
+                <w:szCs w:val="20"/>
+              </w:rPr>
+              <w:t>endif</w:t>
+            </w:r>
+            <w:proofErr w:type="spellEnd"/>
+            <w:r>
+              <w:rPr>
+                <w:rFonts w:cs="Arial"/>
+                <w:sz w:val="20"/>
+                <w:szCs w:val="20"/>
+              </w:rPr>
+              <w:t xml:space="preserve"> %}</w:t>
+            </w:r>
+          </w:p>
+        </w:tc>
+        <w:tc>
+          <w:tcPr>
+            <w:tcW w:w="1579" w:type="pct"/>
+            <w:vAlign w:val="center"/>
+          </w:tcPr>
+          <w:p>
+            <w:pPr>
+              <w:spacing w:after="0"/>
+              <w:jc w:val="center"/>
+              <w:rPr>
+                <w:rFonts w:cs="Arial"/>
+                <w:sz w:val="20"/>
+                <w:szCs w:val="20"/>
+              </w:rPr>
+            </w:pPr>
+            <w:r>
+              <w:rPr>
+                <w:rFonts w:cs="Arial"/>
+                <w:sz w:val="20"/>
+                <w:szCs w:val="20"/>
+              </w:rPr>
+              <w:t xml:space="preserve">{% </w:t>
+            </w:r>
+            <w:proofErr w:type="spellStart"/>
+            <w:r>
+              <w:rPr>
+                <w:rFonts w:cs="Arial"/>
+                <w:sz w:val="20"/>
+                <w:szCs w:val="20"/>
+              </w:rPr>
+              <w:t>if</w:t>
+            </w:r>
+            <w:proofErr w:type="spellEnd"/>
+            <w:r>
+              <w:rPr>
+                <w:rFonts w:cs="Arial"/>
+                <w:sz w:val="20"/>
+                <w:szCs w:val="20"/>
+              </w:rPr>
+              <w:t xml:space="preserve"> </w:t>
+            </w:r>
+            <w:r>
+              <w:rPr>
+                <w:rFonts w:cs="Arial"/>
+                <w:spacing w:val="-3"/>
+                <w:sz w:val="20"/>
+                <w:szCs w:val="20"/>
+              </w:rPr>
+              <w:t>frmVerfCabPreg1</w:t>
+            </w:r>
+            <w:r>
+              <w:rPr>
+                <w:rFonts w:cs="Arial"/>
+                <w:sz w:val="20"/>
+                <w:szCs w:val="20"/>
+              </w:rPr>
+              <w:t xml:space="preserve"> == 'SÍ' %}</w:t>
+            </w:r>
+          </w:p>
+          <w:p>
+            <w:pPr>
+              <w:spacing w:after="0"/>
+              <w:jc w:val="center"/>
+              <w:rPr>
+                <w:rFonts w:cs="Arial"/>
+                <w:sz w:val="20"/>
+                <w:szCs w:val="20"/>
+              </w:rPr>
+            </w:pPr>
+            <w:r>
+              <w:rPr>
+                <w:rFonts w:cs="Arial"/>
+                <w:sz w:val="20"/>
+                <w:szCs w:val="20"/>
+              </w:rPr>
+              <w:sym w:font="Wingdings" w:char="F06F"/>
+            </w:r>
+          </w:p>
+          <w:p>
+            <w:pPr>
+              <w:spacing w:after="0"/>
+              <w:jc w:val="center"/>
+              <w:rPr>
+                <w:rFonts w:cs="Arial"/>
+                <w:sz w:val="20"/>
+                <w:szCs w:val="20"/>
+              </w:rPr>
+            </w:pPr>
+            <w:r>
+              <w:rPr>
+                <w:rFonts w:cs="Arial"/>
+                <w:sz w:val="20"/>
+                <w:szCs w:val="20"/>
+              </w:rPr>
+              <w:t xml:space="preserve">{% </w:t>
+            </w:r>
+            <w:proofErr w:type="spellStart"/>
+            <w:r>
+              <w:rPr>
+                <w:rFonts w:cs="Arial"/>
+                <w:sz w:val="20"/>
+                <w:szCs w:val="20"/>
+              </w:rPr>
+              <w:t>else</w:t>
+            </w:r>
+            <w:proofErr w:type="spellEnd"/>
+            <w:r>
+              <w:rPr>
+                <w:rFonts w:cs="Arial"/>
+                <w:sz w:val="20"/>
+                <w:szCs w:val="20"/>
+              </w:rPr>
+              <w:t xml:space="preserve"> %}</w:t>
+            </w:r>
+          </w:p>
+          <w:p>
+            <w:pPr>
+              <w:spacing w:after="0"/>
+              <w:jc w:val="center"/>
+              <w:rPr>
+                <w:rFonts w:cs="Arial"/>
+                <w:sz w:val="20"/>
+                <w:szCs w:val="20"/>
+              </w:rPr>
+            </w:pPr>
+            <w:r>
+              <w:rPr>
+                <w:rFonts w:cs="Arial"/>
+                <w:spacing w:val="-3"/>
+                <w:sz w:val="20"/>
+                <w:szCs w:val="20"/>
+              </w:rPr>
+              <w:sym w:font="Wingdings" w:char="F0FE"/>
+            </w:r>
+          </w:p>
+          <w:p>
+            <w:pPr>
+              <w:spacing w:after="0"/>
+              <w:jc w:val="center"/>
+              <w:rPr>
+                <w:rFonts w:cs="Arial"/>
+                <w:sz w:val="20"/>
+                <w:szCs w:val="20"/>
+              </w:rPr>
+            </w:pPr>
+            <w:r>
+              <w:rPr>
+                <w:rFonts w:cs="Arial"/>
+                <w:sz w:val="20"/>
+                <w:szCs w:val="20"/>
+              </w:rPr>
+              <w:t xml:space="preserve">{% </w:t>
+            </w:r>
+            <w:proofErr w:type="spellStart"/>
+            <w:r>
+              <w:rPr>
+                <w:rFonts w:cs="Arial"/>
+                <w:sz w:val="20"/>
+                <w:szCs w:val="20"/>
+              </w:rPr>
+              <w:t>endif</w:t>
+            </w:r>
+            <w:proofErr w:type="spellEnd"/>
+            <w:r>
+              <w:rPr>
+                <w:rFonts w:cs="Arial"/>
+                <w:sz w:val="20"/>
+                <w:szCs w:val="20"/>
+              </w:rPr>
+              <w:t xml:space="preserve"> %}</w:t>
             </w:r>
           </w:p>
         </w:tc>
@@ -6092,7 +6387,7 @@
         </w:trPr>
         <w:tc>
           <w:tcPr>
-            <w:tcW w:w="2027" w:type="pct"/>
+            <w:tcW w:w="1707" w:type="pct"/>
             <w:vAlign w:val="center"/>
           </w:tcPr>
           <w:p>
@@ -6123,7 +6418,7 @@
         </w:tc>
         <w:tc>
           <w:tcPr>
-            <w:tcW w:w="2973" w:type="pct"/>
+            <w:tcW w:w="1715" w:type="pct"/>
             <w:vAlign w:val="center"/>
           </w:tcPr>
           <w:p>
@@ -6132,71 +6427,356 @@
               <w:jc w:val="center"/>
               <w:rPr>
                 <w:rFonts w:cs="Arial"/>
-                <w:spacing w:val="-3"/>
-                <w:sz w:val="24"/>
-                <w:szCs w:val="24"/>
+                <w:sz w:val="20"/>
+                <w:szCs w:val="20"/>
               </w:rPr>
             </w:pPr>
             <w:r>
               <w:rPr>
                 <w:rFonts w:cs="Arial"/>
-                <w:spacing w:val="-3"/>
-                <w:sz w:val="24"/>
-                <w:szCs w:val="24"/>
-              </w:rPr>
-              <w:t>{{ frm</w:t>
-            </w:r>
-            <w:r>
-              <w:rPr>
-                <w:rFonts w:cs="Arial"/>
-                <w:spacing w:val="-3"/>
-                <w:sz w:val="24"/>
-                <w:szCs w:val="24"/>
-              </w:rPr>
-              <w:t>VerfCab</w:t>
-            </w:r>
-            <w:r>
-              <w:rPr>
-                <w:rFonts w:cs="Arial"/>
-                <w:spacing w:val="-3"/>
-                <w:sz w:val="24"/>
-                <w:szCs w:val="24"/>
-              </w:rPr>
-              <w:t>Preg</w:t>
-            </w:r>
-            <w:r>
-              <w:rPr>
-                <w:rFonts w:cs="Arial"/>
-                <w:spacing w:val="-3"/>
-                <w:sz w:val="24"/>
-                <w:szCs w:val="24"/>
+                <w:sz w:val="20"/>
+                <w:szCs w:val="20"/>
+              </w:rPr>
+              <w:t xml:space="preserve">{% </w:t>
+            </w:r>
+            <w:proofErr w:type="spellStart"/>
+            <w:r>
+              <w:rPr>
+                <w:rFonts w:cs="Arial"/>
+                <w:sz w:val="20"/>
+                <w:szCs w:val="20"/>
+              </w:rPr>
+              <w:t>if</w:t>
+            </w:r>
+            <w:proofErr w:type="spellEnd"/>
+            <w:r>
+              <w:rPr>
+                <w:rFonts w:cs="Arial"/>
+                <w:sz w:val="20"/>
+                <w:szCs w:val="20"/>
+              </w:rPr>
+              <w:t xml:space="preserve"> </w:t>
+            </w:r>
+            <w:r>
+              <w:rPr>
+                <w:rFonts w:cs="Arial"/>
+                <w:spacing w:val="-3"/>
+                <w:sz w:val="20"/>
+                <w:szCs w:val="20"/>
+              </w:rPr>
+              <w:t>frmVerfCabPreg</w:t>
+            </w:r>
+            <w:r>
+              <w:rPr>
+                <w:rFonts w:cs="Arial"/>
+                <w:spacing w:val="-3"/>
+                <w:sz w:val="20"/>
+                <w:szCs w:val="20"/>
               </w:rPr>
               <w:t>2</w:t>
             </w:r>
             <w:r>
               <w:rPr>
                 <w:rFonts w:cs="Arial"/>
-                <w:spacing w:val="-3"/>
-                <w:sz w:val="24"/>
-                <w:szCs w:val="24"/>
+                <w:sz w:val="20"/>
+                <w:szCs w:val="20"/>
+              </w:rPr>
+              <w:t xml:space="preserve"> == 'SÍ' %}</w:t>
+            </w:r>
+          </w:p>
+          <w:p>
+            <w:pPr>
+              <w:spacing w:after="0"/>
+              <w:jc w:val="center"/>
+              <w:rPr>
+                <w:rFonts w:cs="Arial"/>
+                <w:sz w:val="20"/>
+                <w:szCs w:val="20"/>
+              </w:rPr>
+            </w:pPr>
+            <w:r>
+              <w:rPr>
+                <w:rFonts w:cs="Arial"/>
+                <w:spacing w:val="-3"/>
+                <w:sz w:val="20"/>
+                <w:szCs w:val="20"/>
+              </w:rPr>
+              <w:sym w:font="Wingdings" w:char="F0FE"/>
+            </w:r>
+          </w:p>
+          <w:p>
+            <w:pPr>
+              <w:spacing w:after="0"/>
+              <w:jc w:val="center"/>
+              <w:rPr>
+                <w:rFonts w:cs="Arial"/>
+                <w:sz w:val="20"/>
+                <w:szCs w:val="20"/>
+              </w:rPr>
+            </w:pPr>
+            <w:r>
+              <w:rPr>
+                <w:rFonts w:cs="Arial"/>
+                <w:sz w:val="20"/>
+                <w:szCs w:val="20"/>
+              </w:rPr>
+              <w:t xml:space="preserve">{% </w:t>
+            </w:r>
+            <w:proofErr w:type="spellStart"/>
+            <w:r>
+              <w:rPr>
+                <w:rFonts w:cs="Arial"/>
+                <w:sz w:val="20"/>
+                <w:szCs w:val="20"/>
+              </w:rPr>
+              <w:t>else</w:t>
+            </w:r>
+            <w:proofErr w:type="spellEnd"/>
+            <w:r>
+              <w:rPr>
+                <w:rFonts w:cs="Arial"/>
+                <w:sz w:val="20"/>
+                <w:szCs w:val="20"/>
+              </w:rPr>
+              <w:t xml:space="preserve"> %}</w:t>
+            </w:r>
+          </w:p>
+          <w:p>
+            <w:pPr>
+              <w:spacing w:after="0"/>
+              <w:jc w:val="center"/>
+              <w:rPr>
+                <w:rFonts w:cs="Arial"/>
+                <w:sz w:val="20"/>
+                <w:szCs w:val="20"/>
+              </w:rPr>
+            </w:pPr>
+            <w:r>
+              <w:rPr>
+                <w:rFonts w:cs="Arial"/>
+                <w:sz w:val="20"/>
+                <w:szCs w:val="20"/>
+              </w:rPr>
+              <w:sym w:font="Wingdings" w:char="F06F"/>
+            </w:r>
+          </w:p>
+          <w:p>
+            <w:pPr>
+              <w:spacing w:after="0"/>
+              <w:jc w:val="center"/>
+              <w:rPr>
+                <w:rFonts w:cs="Arial"/>
+                <w:sz w:val="20"/>
+                <w:szCs w:val="20"/>
+              </w:rPr>
+            </w:pPr>
+            <w:r>
+              <w:rPr>
+                <w:rFonts w:cs="Arial"/>
+                <w:sz w:val="20"/>
+                <w:szCs w:val="20"/>
+              </w:rPr>
+              <w:t xml:space="preserve">{% </w:t>
+            </w:r>
+            <w:proofErr w:type="spellStart"/>
+            <w:r>
+              <w:rPr>
+                <w:rFonts w:cs="Arial"/>
+                <w:sz w:val="20"/>
+                <w:szCs w:val="20"/>
+              </w:rPr>
+              <w:t>endif</w:t>
+            </w:r>
+            <w:proofErr w:type="spellEnd"/>
+            <w:r>
+              <w:rPr>
+                <w:rFonts w:cs="Arial"/>
+                <w:sz w:val="20"/>
+                <w:szCs w:val="20"/>
+              </w:rPr>
+              <w:t xml:space="preserve"> %}</w:t>
+            </w:r>
+          </w:p>
+        </w:tc>
+        <w:tc>
+          <w:tcPr>
+            <w:tcW w:w="1579" w:type="pct"/>
+            <w:vAlign w:val="center"/>
+          </w:tcPr>
+          <w:p>
+            <w:pPr>
+              <w:spacing w:after="0"/>
+              <w:jc w:val="center"/>
+              <w:rPr>
+                <w:rFonts w:cs="Arial"/>
+                <w:sz w:val="20"/>
+                <w:szCs w:val="20"/>
+              </w:rPr>
+            </w:pPr>
+            <w:r>
+              <w:rPr>
+                <w:rFonts w:cs="Arial"/>
+                <w:sz w:val="20"/>
+                <w:szCs w:val="20"/>
+              </w:rPr>
+              <w:t xml:space="preserve">{% </w:t>
+            </w:r>
+            <w:proofErr w:type="spellStart"/>
+            <w:r>
+              <w:rPr>
+                <w:rFonts w:cs="Arial"/>
+                <w:sz w:val="20"/>
+                <w:szCs w:val="20"/>
+              </w:rPr>
+              <w:t>if</w:t>
+            </w:r>
+            <w:proofErr w:type="spellEnd"/>
+            <w:r>
+              <w:rPr>
+                <w:rFonts w:cs="Arial"/>
+                <w:sz w:val="20"/>
+                <w:szCs w:val="20"/>
               </w:rPr>
               <w:t xml:space="preserve"> </w:t>
             </w:r>
             <w:r>
               <w:rPr>
                 <w:rFonts w:cs="Arial"/>
-                <w:szCs w:val="24"/>
-              </w:rPr>
-              <w:t>| default("N/A")</w:t>
-            </w:r>
-            <w:r>
-              <w:rPr>
-                <w:rFonts w:cs="Arial"/>
-                <w:spacing w:val="-3"/>
-                <w:sz w:val="24"/>
-                <w:szCs w:val="24"/>
-              </w:rPr>
-              <w:t xml:space="preserve"> }}</w:t>
+                <w:spacing w:val="-3"/>
+                <w:sz w:val="20"/>
+                <w:szCs w:val="20"/>
+              </w:rPr>
+              <w:t>frmVerfCabPreg</w:t>
+            </w:r>
+            <w:r>
+              <w:rPr>
+                <w:rFonts w:cs="Arial"/>
+                <w:spacing w:val="-3"/>
+                <w:sz w:val="20"/>
+                <w:szCs w:val="20"/>
+              </w:rPr>
+              <w:t>2</w:t>
+            </w:r>
+            <w:r>
+              <w:rPr>
+                <w:rFonts w:cs="Arial"/>
+                <w:sz w:val="20"/>
+                <w:szCs w:val="20"/>
+              </w:rPr>
+              <w:t xml:space="preserve"> == 'SÍ' %}</w:t>
+            </w:r>
+          </w:p>
+          <w:p>
+            <w:pPr>
+              <w:spacing w:after="0"/>
+              <w:jc w:val="center"/>
+              <w:rPr>
+                <w:rFonts w:cs="Arial"/>
+                <w:sz w:val="20"/>
+                <w:szCs w:val="20"/>
+              </w:rPr>
+            </w:pPr>
+            <w:r>
+              <w:rPr>
+                <w:rFonts w:cs="Arial"/>
+                <w:sz w:val="20"/>
+                <w:szCs w:val="20"/>
+              </w:rPr>
+              <w:sym w:font="Wingdings" w:char="F06F"/>
+            </w:r>
+          </w:p>
+          <w:p>
+            <w:pPr>
+              <w:spacing w:after="0"/>
+              <w:jc w:val="center"/>
+              <w:rPr>
+                <w:rFonts w:cs="Arial"/>
+                <w:sz w:val="20"/>
+                <w:szCs w:val="20"/>
+              </w:rPr>
+            </w:pPr>
+            <w:r>
+              <w:rPr>
+                <w:rFonts w:cs="Arial"/>
+                <w:sz w:val="20"/>
+                <w:szCs w:val="20"/>
+              </w:rPr>
+              <w:t xml:space="preserve">{% </w:t>
+            </w:r>
+            <w:proofErr w:type="spellStart"/>
+            <w:r>
+              <w:rPr>
+                <w:rFonts w:cs="Arial"/>
+                <w:sz w:val="20"/>
+                <w:szCs w:val="20"/>
+              </w:rPr>
+              <w:t>else</w:t>
+            </w:r>
+            <w:proofErr w:type="spellEnd"/>
+            <w:r>
+              <w:rPr>
+                <w:rFonts w:cs="Arial"/>
+                <w:sz w:val="20"/>
+                <w:szCs w:val="20"/>
+              </w:rPr>
+              <w:t xml:space="preserve"> %}</w:t>
+            </w:r>
+          </w:p>
+          <w:p>
+            <w:pPr>
+              <w:spacing w:after="0"/>
+              <w:jc w:val="center"/>
+              <w:rPr>
+                <w:rFonts w:cs="Arial"/>
+                <w:sz w:val="20"/>
+                <w:szCs w:val="20"/>
+              </w:rPr>
+            </w:pPr>
+            <w:r>
+              <w:rPr>
+                <w:rFonts w:cs="Arial"/>
+                <w:spacing w:val="-3"/>
+                <w:sz w:val="20"/>
+                <w:szCs w:val="20"/>
+              </w:rPr>
+              <w:sym w:font="Wingdings" w:char="F0FE"/>
+            </w:r>
+          </w:p>
+          <w:p>
+            <w:pPr>
+              <w:spacing w:after="0"/>
+              <w:jc w:val="center"/>
+              <w:rPr>
+                <w:rFonts w:cs="Arial"/>
+                <w:sz w:val="20"/>
+                <w:szCs w:val="20"/>
+              </w:rPr>
+            </w:pPr>
+            <w:r>
+              <w:rPr>
+                <w:rFonts w:cs="Arial"/>
+                <w:sz w:val="20"/>
+                <w:szCs w:val="20"/>
+              </w:rPr>
+              <w:t xml:space="preserve">{% </w:t>
+            </w:r>
+            <w:proofErr w:type="spellStart"/>
+            <w:r>
+              <w:rPr>
+                <w:rFonts w:cs="Arial"/>
+                <w:sz w:val="20"/>
+                <w:szCs w:val="20"/>
+              </w:rPr>
+              <w:t>endif</w:t>
+            </w:r>
+            <w:proofErr w:type="spellEnd"/>
+            <w:r>
+              <w:rPr>
+                <w:rFonts w:cs="Arial"/>
+                <w:sz w:val="20"/>
+                <w:szCs w:val="20"/>
+              </w:rPr>
+              <w:t xml:space="preserve"> %}</w:t>
             </w:r>
           </w:p>
         </w:tc>
@@ -6208,7 +6788,7 @@
         </w:trPr>
         <w:tc>
           <w:tcPr>
-            <w:tcW w:w="2027" w:type="pct"/>
+            <w:tcW w:w="1707" w:type="pct"/>
             <w:vAlign w:val="center"/>
           </w:tcPr>
           <w:p>
@@ -6239,7 +6819,7 @@
         </w:tc>
         <w:tc>
           <w:tcPr>
-            <w:tcW w:w="2973" w:type="pct"/>
+            <w:tcW w:w="1715" w:type="pct"/>
             <w:vAlign w:val="center"/>
           </w:tcPr>
           <w:p>
@@ -6248,71 +6828,356 @@
               <w:jc w:val="center"/>
               <w:rPr>
                 <w:rFonts w:cs="Arial"/>
-                <w:spacing w:val="-3"/>
-                <w:sz w:val="24"/>
-                <w:szCs w:val="24"/>
+                <w:sz w:val="20"/>
+                <w:szCs w:val="20"/>
               </w:rPr>
             </w:pPr>
             <w:r>
               <w:rPr>
                 <w:rFonts w:cs="Arial"/>
-                <w:spacing w:val="-3"/>
-                <w:sz w:val="24"/>
-                <w:szCs w:val="24"/>
-              </w:rPr>
-              <w:t>{{ frm</w:t>
-            </w:r>
-            <w:r>
-              <w:rPr>
-                <w:rFonts w:cs="Arial"/>
-                <w:spacing w:val="-3"/>
-                <w:sz w:val="24"/>
-                <w:szCs w:val="24"/>
-              </w:rPr>
-              <w:t>VerfCab</w:t>
-            </w:r>
-            <w:r>
-              <w:rPr>
-                <w:rFonts w:cs="Arial"/>
-                <w:spacing w:val="-3"/>
-                <w:sz w:val="24"/>
-                <w:szCs w:val="24"/>
-              </w:rPr>
-              <w:t>Preg</w:t>
-            </w:r>
-            <w:r>
-              <w:rPr>
-                <w:rFonts w:cs="Arial"/>
-                <w:spacing w:val="-3"/>
-                <w:sz w:val="24"/>
-                <w:szCs w:val="24"/>
+                <w:sz w:val="20"/>
+                <w:szCs w:val="20"/>
+              </w:rPr>
+              <w:t xml:space="preserve">{% </w:t>
+            </w:r>
+            <w:proofErr w:type="spellStart"/>
+            <w:r>
+              <w:rPr>
+                <w:rFonts w:cs="Arial"/>
+                <w:sz w:val="20"/>
+                <w:szCs w:val="20"/>
+              </w:rPr>
+              <w:t>if</w:t>
+            </w:r>
+            <w:proofErr w:type="spellEnd"/>
+            <w:r>
+              <w:rPr>
+                <w:rFonts w:cs="Arial"/>
+                <w:sz w:val="20"/>
+                <w:szCs w:val="20"/>
+              </w:rPr>
+              <w:t xml:space="preserve"> </w:t>
+            </w:r>
+            <w:r>
+              <w:rPr>
+                <w:rFonts w:cs="Arial"/>
+                <w:spacing w:val="-3"/>
+                <w:sz w:val="20"/>
+                <w:szCs w:val="20"/>
+              </w:rPr>
+              <w:t>frmVerfCabPreg</w:t>
+            </w:r>
+            <w:r>
+              <w:rPr>
+                <w:rFonts w:cs="Arial"/>
+                <w:spacing w:val="-3"/>
+                <w:sz w:val="20"/>
+                <w:szCs w:val="20"/>
               </w:rPr>
               <w:t>3</w:t>
             </w:r>
             <w:r>
               <w:rPr>
                 <w:rFonts w:cs="Arial"/>
-                <w:spacing w:val="-3"/>
-                <w:sz w:val="24"/>
-                <w:szCs w:val="24"/>
+                <w:sz w:val="20"/>
+                <w:szCs w:val="20"/>
+              </w:rPr>
+              <w:t xml:space="preserve"> == 'SÍ' %}</w:t>
+            </w:r>
+          </w:p>
+          <w:p>
+            <w:pPr>
+              <w:spacing w:after="0"/>
+              <w:jc w:val="center"/>
+              <w:rPr>
+                <w:rFonts w:cs="Arial"/>
+                <w:sz w:val="20"/>
+                <w:szCs w:val="20"/>
+              </w:rPr>
+            </w:pPr>
+            <w:r>
+              <w:rPr>
+                <w:rFonts w:cs="Arial"/>
+                <w:spacing w:val="-3"/>
+                <w:sz w:val="20"/>
+                <w:szCs w:val="20"/>
+              </w:rPr>
+              <w:sym w:font="Wingdings" w:char="F0FE"/>
+            </w:r>
+          </w:p>
+          <w:p>
+            <w:pPr>
+              <w:spacing w:after="0"/>
+              <w:jc w:val="center"/>
+              <w:rPr>
+                <w:rFonts w:cs="Arial"/>
+                <w:sz w:val="20"/>
+                <w:szCs w:val="20"/>
+              </w:rPr>
+            </w:pPr>
+            <w:r>
+              <w:rPr>
+                <w:rFonts w:cs="Arial"/>
+                <w:sz w:val="20"/>
+                <w:szCs w:val="20"/>
+              </w:rPr>
+              <w:t xml:space="preserve">{% </w:t>
+            </w:r>
+            <w:proofErr w:type="spellStart"/>
+            <w:r>
+              <w:rPr>
+                <w:rFonts w:cs="Arial"/>
+                <w:sz w:val="20"/>
+                <w:szCs w:val="20"/>
+              </w:rPr>
+              <w:t>else</w:t>
+            </w:r>
+            <w:proofErr w:type="spellEnd"/>
+            <w:r>
+              <w:rPr>
+                <w:rFonts w:cs="Arial"/>
+                <w:sz w:val="20"/>
+                <w:szCs w:val="20"/>
+              </w:rPr>
+              <w:t xml:space="preserve"> %}</w:t>
+            </w:r>
+          </w:p>
+          <w:p>
+            <w:pPr>
+              <w:spacing w:after="0"/>
+              <w:jc w:val="center"/>
+              <w:rPr>
+                <w:rFonts w:cs="Arial"/>
+                <w:sz w:val="20"/>
+                <w:szCs w:val="20"/>
+              </w:rPr>
+            </w:pPr>
+            <w:r>
+              <w:rPr>
+                <w:rFonts w:cs="Arial"/>
+                <w:sz w:val="20"/>
+                <w:szCs w:val="20"/>
+              </w:rPr>
+              <w:sym w:font="Wingdings" w:char="F06F"/>
+            </w:r>
+          </w:p>
+          <w:p>
+            <w:pPr>
+              <w:spacing w:after="0"/>
+              <w:jc w:val="center"/>
+              <w:rPr>
+                <w:rFonts w:cs="Arial"/>
+                <w:sz w:val="20"/>
+                <w:szCs w:val="20"/>
+              </w:rPr>
+            </w:pPr>
+            <w:r>
+              <w:rPr>
+                <w:rFonts w:cs="Arial"/>
+                <w:sz w:val="20"/>
+                <w:szCs w:val="20"/>
+              </w:rPr>
+              <w:t xml:space="preserve">{% </w:t>
+            </w:r>
+            <w:proofErr w:type="spellStart"/>
+            <w:r>
+              <w:rPr>
+                <w:rFonts w:cs="Arial"/>
+                <w:sz w:val="20"/>
+                <w:szCs w:val="20"/>
+              </w:rPr>
+              <w:t>endif</w:t>
+            </w:r>
+            <w:proofErr w:type="spellEnd"/>
+            <w:r>
+              <w:rPr>
+                <w:rFonts w:cs="Arial"/>
+                <w:sz w:val="20"/>
+                <w:szCs w:val="20"/>
+              </w:rPr>
+              <w:t xml:space="preserve"> %}</w:t>
+            </w:r>
+          </w:p>
+        </w:tc>
+        <w:tc>
+          <w:tcPr>
+            <w:tcW w:w="1579" w:type="pct"/>
+            <w:vAlign w:val="center"/>
+          </w:tcPr>
+          <w:p>
+            <w:pPr>
+              <w:spacing w:after="0"/>
+              <w:jc w:val="center"/>
+              <w:rPr>
+                <w:rFonts w:cs="Arial"/>
+                <w:sz w:val="20"/>
+                <w:szCs w:val="20"/>
+              </w:rPr>
+            </w:pPr>
+            <w:r>
+              <w:rPr>
+                <w:rFonts w:cs="Arial"/>
+                <w:sz w:val="20"/>
+                <w:szCs w:val="20"/>
+              </w:rPr>
+              <w:t xml:space="preserve">{% </w:t>
+            </w:r>
+            <w:proofErr w:type="spellStart"/>
+            <w:r>
+              <w:rPr>
+                <w:rFonts w:cs="Arial"/>
+                <w:sz w:val="20"/>
+                <w:szCs w:val="20"/>
+              </w:rPr>
+              <w:t>if</w:t>
+            </w:r>
+            <w:proofErr w:type="spellEnd"/>
+            <w:r>
+              <w:rPr>
+                <w:rFonts w:cs="Arial"/>
+                <w:sz w:val="20"/>
+                <w:szCs w:val="20"/>
               </w:rPr>
               <w:t xml:space="preserve"> </w:t>
             </w:r>
             <w:r>
               <w:rPr>
                 <w:rFonts w:cs="Arial"/>
-                <w:szCs w:val="24"/>
-              </w:rPr>
-              <w:t>| default("N/A")</w:t>
-            </w:r>
-            <w:r>
-              <w:rPr>
-                <w:rFonts w:cs="Arial"/>
-                <w:spacing w:val="-3"/>
-                <w:sz w:val="24"/>
-                <w:szCs w:val="24"/>
-              </w:rPr>
-              <w:t xml:space="preserve"> }}</w:t>
+                <w:spacing w:val="-3"/>
+                <w:sz w:val="20"/>
+                <w:szCs w:val="20"/>
+              </w:rPr>
+              <w:t>frmVerfCabPreg</w:t>
+            </w:r>
+            <w:r>
+              <w:rPr>
+                <w:rFonts w:cs="Arial"/>
+                <w:spacing w:val="-3"/>
+                <w:sz w:val="20"/>
+                <w:szCs w:val="20"/>
+              </w:rPr>
+              <w:t>3</w:t>
+            </w:r>
+            <w:r>
+              <w:rPr>
+                <w:rFonts w:cs="Arial"/>
+                <w:sz w:val="20"/>
+                <w:szCs w:val="20"/>
+              </w:rPr>
+              <w:t xml:space="preserve"> == 'SÍ' %}</w:t>
+            </w:r>
+          </w:p>
+          <w:p>
+            <w:pPr>
+              <w:spacing w:after="0"/>
+              <w:jc w:val="center"/>
+              <w:rPr>
+                <w:rFonts w:cs="Arial"/>
+                <w:sz w:val="20"/>
+                <w:szCs w:val="20"/>
+              </w:rPr>
+            </w:pPr>
+            <w:r>
+              <w:rPr>
+                <w:rFonts w:cs="Arial"/>
+                <w:sz w:val="20"/>
+                <w:szCs w:val="20"/>
+              </w:rPr>
+              <w:sym w:font="Wingdings" w:char="F06F"/>
+            </w:r>
+          </w:p>
+          <w:p>
+            <w:pPr>
+              <w:spacing w:after="0"/>
+              <w:jc w:val="center"/>
+              <w:rPr>
+                <w:rFonts w:cs="Arial"/>
+                <w:sz w:val="20"/>
+                <w:szCs w:val="20"/>
+              </w:rPr>
+            </w:pPr>
+            <w:r>
+              <w:rPr>
+                <w:rFonts w:cs="Arial"/>
+                <w:sz w:val="20"/>
+                <w:szCs w:val="20"/>
+              </w:rPr>
+              <w:t xml:space="preserve">{% </w:t>
+            </w:r>
+            <w:proofErr w:type="spellStart"/>
+            <w:r>
+              <w:rPr>
+                <w:rFonts w:cs="Arial"/>
+                <w:sz w:val="20"/>
+                <w:szCs w:val="20"/>
+              </w:rPr>
+              <w:t>else</w:t>
+            </w:r>
+            <w:proofErr w:type="spellEnd"/>
+            <w:r>
+              <w:rPr>
+                <w:rFonts w:cs="Arial"/>
+                <w:sz w:val="20"/>
+                <w:szCs w:val="20"/>
+              </w:rPr>
+              <w:t xml:space="preserve"> %}</w:t>
+            </w:r>
+          </w:p>
+          <w:p>
+            <w:pPr>
+              <w:spacing w:after="0"/>
+              <w:jc w:val="center"/>
+              <w:rPr>
+                <w:rFonts w:cs="Arial"/>
+                <w:sz w:val="20"/>
+                <w:szCs w:val="20"/>
+              </w:rPr>
+            </w:pPr>
+            <w:r>
+              <w:rPr>
+                <w:rFonts w:cs="Arial"/>
+                <w:spacing w:val="-3"/>
+                <w:sz w:val="20"/>
+                <w:szCs w:val="20"/>
+              </w:rPr>
+              <w:sym w:font="Wingdings" w:char="F0FE"/>
+            </w:r>
+          </w:p>
+          <w:p>
+            <w:pPr>
+              <w:spacing w:after="0"/>
+              <w:jc w:val="center"/>
+              <w:rPr>
+                <w:rFonts w:cs="Arial"/>
+                <w:sz w:val="20"/>
+                <w:szCs w:val="20"/>
+              </w:rPr>
+            </w:pPr>
+            <w:r>
+              <w:rPr>
+                <w:rFonts w:cs="Arial"/>
+                <w:sz w:val="20"/>
+                <w:szCs w:val="20"/>
+              </w:rPr>
+              <w:t xml:space="preserve">{% </w:t>
+            </w:r>
+            <w:proofErr w:type="spellStart"/>
+            <w:r>
+              <w:rPr>
+                <w:rFonts w:cs="Arial"/>
+                <w:sz w:val="20"/>
+                <w:szCs w:val="20"/>
+              </w:rPr>
+              <w:t>endif</w:t>
+            </w:r>
+            <w:proofErr w:type="spellEnd"/>
+            <w:r>
+              <w:rPr>
+                <w:rFonts w:cs="Arial"/>
+                <w:sz w:val="20"/>
+                <w:szCs w:val="20"/>
+              </w:rPr>
+              <w:t xml:space="preserve"> %}</w:t>
             </w:r>
           </w:p>
         </w:tc>
@@ -6324,7 +7189,7 @@
         </w:trPr>
         <w:tc>
           <w:tcPr>
-            <w:tcW w:w="2027" w:type="pct"/>
+            <w:tcW w:w="1707" w:type="pct"/>
             <w:tcBorders>
               <w:bottom w:val="single" w:sz="12" w:space="0" w:color="808080"/>
             </w:tcBorders>
@@ -6378,7 +7243,7 @@
         </w:tc>
         <w:tc>
           <w:tcPr>
-            <w:tcW w:w="2973" w:type="pct"/>
+            <w:tcW w:w="1715" w:type="pct"/>
             <w:tcBorders>
               <w:bottom w:val="single" w:sz="12" w:space="0" w:color="808080"/>
             </w:tcBorders>
@@ -6390,71 +7255,359 @@
               <w:jc w:val="center"/>
               <w:rPr>
                 <w:rFonts w:cs="Arial"/>
-                <w:spacing w:val="-3"/>
-                <w:sz w:val="24"/>
-                <w:szCs w:val="24"/>
+                <w:sz w:val="20"/>
+                <w:szCs w:val="20"/>
               </w:rPr>
             </w:pPr>
             <w:r>
               <w:rPr>
                 <w:rFonts w:cs="Arial"/>
-                <w:spacing w:val="-3"/>
-                <w:sz w:val="24"/>
-                <w:szCs w:val="24"/>
-              </w:rPr>
-              <w:t>{{ frm</w:t>
-            </w:r>
-            <w:r>
-              <w:rPr>
-                <w:rFonts w:cs="Arial"/>
-                <w:spacing w:val="-3"/>
-                <w:sz w:val="24"/>
-                <w:szCs w:val="24"/>
-              </w:rPr>
-              <w:t>VerfCab</w:t>
-            </w:r>
-            <w:r>
-              <w:rPr>
-                <w:rFonts w:cs="Arial"/>
-                <w:spacing w:val="-3"/>
-                <w:sz w:val="24"/>
-                <w:szCs w:val="24"/>
-              </w:rPr>
-              <w:t>Preg</w:t>
-            </w:r>
-            <w:r>
-              <w:rPr>
-                <w:rFonts w:cs="Arial"/>
-                <w:spacing w:val="-3"/>
-                <w:sz w:val="24"/>
-                <w:szCs w:val="24"/>
-              </w:rPr>
-              <w:t>3</w:t>
-            </w:r>
-            <w:r>
-              <w:rPr>
-                <w:rFonts w:cs="Arial"/>
-                <w:spacing w:val="-3"/>
-                <w:sz w:val="24"/>
-                <w:szCs w:val="24"/>
+                <w:sz w:val="20"/>
+                <w:szCs w:val="20"/>
+              </w:rPr>
+              <w:t xml:space="preserve">{% </w:t>
+            </w:r>
+            <w:proofErr w:type="spellStart"/>
+            <w:r>
+              <w:rPr>
+                <w:rFonts w:cs="Arial"/>
+                <w:sz w:val="20"/>
+                <w:szCs w:val="20"/>
+              </w:rPr>
+              <w:t>if</w:t>
+            </w:r>
+            <w:proofErr w:type="spellEnd"/>
+            <w:r>
+              <w:rPr>
+                <w:rFonts w:cs="Arial"/>
+                <w:sz w:val="20"/>
+                <w:szCs w:val="20"/>
               </w:rPr>
               <w:t xml:space="preserve"> </w:t>
             </w:r>
             <w:r>
               <w:rPr>
                 <w:rFonts w:cs="Arial"/>
-                <w:szCs w:val="24"/>
-              </w:rPr>
-              <w:t>| default("N/A")</w:t>
-            </w:r>
-            <w:r>
-              <w:rPr>
-                <w:rFonts w:cs="Arial"/>
-                <w:spacing w:val="-3"/>
-                <w:sz w:val="24"/>
-                <w:szCs w:val="24"/>
-              </w:rPr>
-              <w:t xml:space="preserve"> }}</w:t>
+                <w:spacing w:val="-3"/>
+                <w:sz w:val="20"/>
+                <w:szCs w:val="20"/>
+              </w:rPr>
+              <w:t>frmVerfCabPreg</w:t>
+            </w:r>
+            <w:r>
+              <w:rPr>
+                <w:rFonts w:cs="Arial"/>
+                <w:spacing w:val="-3"/>
+                <w:sz w:val="20"/>
+                <w:szCs w:val="20"/>
+              </w:rPr>
+              <w:t>4</w:t>
+            </w:r>
+            <w:r>
+              <w:rPr>
+                <w:rFonts w:cs="Arial"/>
+                <w:sz w:val="20"/>
+                <w:szCs w:val="20"/>
+              </w:rPr>
+              <w:t xml:space="preserve"> == 'SÍ' %}</w:t>
+            </w:r>
+          </w:p>
+          <w:p>
+            <w:pPr>
+              <w:spacing w:after="0"/>
+              <w:jc w:val="center"/>
+              <w:rPr>
+                <w:rFonts w:cs="Arial"/>
+                <w:sz w:val="20"/>
+                <w:szCs w:val="20"/>
+              </w:rPr>
+            </w:pPr>
+            <w:r>
+              <w:rPr>
+                <w:rFonts w:cs="Arial"/>
+                <w:spacing w:val="-3"/>
+                <w:sz w:val="20"/>
+                <w:szCs w:val="20"/>
+              </w:rPr>
+              <w:sym w:font="Wingdings" w:char="F0FE"/>
+            </w:r>
+          </w:p>
+          <w:p>
+            <w:pPr>
+              <w:spacing w:after="0"/>
+              <w:jc w:val="center"/>
+              <w:rPr>
+                <w:rFonts w:cs="Arial"/>
+                <w:sz w:val="20"/>
+                <w:szCs w:val="20"/>
+              </w:rPr>
+            </w:pPr>
+            <w:r>
+              <w:rPr>
+                <w:rFonts w:cs="Arial"/>
+                <w:sz w:val="20"/>
+                <w:szCs w:val="20"/>
+              </w:rPr>
+              <w:t xml:space="preserve">{% </w:t>
+            </w:r>
+            <w:proofErr w:type="spellStart"/>
+            <w:r>
+              <w:rPr>
+                <w:rFonts w:cs="Arial"/>
+                <w:sz w:val="20"/>
+                <w:szCs w:val="20"/>
+              </w:rPr>
+              <w:t>else</w:t>
+            </w:r>
+            <w:proofErr w:type="spellEnd"/>
+            <w:r>
+              <w:rPr>
+                <w:rFonts w:cs="Arial"/>
+                <w:sz w:val="20"/>
+                <w:szCs w:val="20"/>
+              </w:rPr>
+              <w:t xml:space="preserve"> %}</w:t>
+            </w:r>
+          </w:p>
+          <w:p>
+            <w:pPr>
+              <w:spacing w:after="0"/>
+              <w:jc w:val="center"/>
+              <w:rPr>
+                <w:rFonts w:cs="Arial"/>
+                <w:sz w:val="20"/>
+                <w:szCs w:val="20"/>
+              </w:rPr>
+            </w:pPr>
+            <w:r>
+              <w:rPr>
+                <w:rFonts w:cs="Arial"/>
+                <w:sz w:val="20"/>
+                <w:szCs w:val="20"/>
+              </w:rPr>
+              <w:sym w:font="Wingdings" w:char="F06F"/>
+            </w:r>
+          </w:p>
+          <w:p>
+            <w:pPr>
+              <w:spacing w:after="0"/>
+              <w:jc w:val="center"/>
+              <w:rPr>
+                <w:rFonts w:cs="Arial"/>
+                <w:sz w:val="20"/>
+                <w:szCs w:val="20"/>
+              </w:rPr>
+            </w:pPr>
+            <w:r>
+              <w:rPr>
+                <w:rFonts w:cs="Arial"/>
+                <w:sz w:val="20"/>
+                <w:szCs w:val="20"/>
+              </w:rPr>
+              <w:t xml:space="preserve">{% </w:t>
+            </w:r>
+            <w:proofErr w:type="spellStart"/>
+            <w:r>
+              <w:rPr>
+                <w:rFonts w:cs="Arial"/>
+                <w:sz w:val="20"/>
+                <w:szCs w:val="20"/>
+              </w:rPr>
+              <w:t>endif</w:t>
+            </w:r>
+            <w:proofErr w:type="spellEnd"/>
+            <w:r>
+              <w:rPr>
+                <w:rFonts w:cs="Arial"/>
+                <w:sz w:val="20"/>
+                <w:szCs w:val="20"/>
+              </w:rPr>
+              <w:t xml:space="preserve"> %}</w:t>
+            </w:r>
+          </w:p>
+        </w:tc>
+        <w:tc>
+          <w:tcPr>
+            <w:tcW w:w="1579" w:type="pct"/>
+            <w:tcBorders>
+              <w:bottom w:val="single" w:sz="12" w:space="0" w:color="808080"/>
+            </w:tcBorders>
+            <w:vAlign w:val="center"/>
+          </w:tcPr>
+          <w:p>
+            <w:pPr>
+              <w:spacing w:after="0"/>
+              <w:jc w:val="center"/>
+              <w:rPr>
+                <w:rFonts w:cs="Arial"/>
+                <w:sz w:val="20"/>
+                <w:szCs w:val="20"/>
+              </w:rPr>
+            </w:pPr>
+            <w:r>
+              <w:rPr>
+                <w:rFonts w:cs="Arial"/>
+                <w:sz w:val="20"/>
+                <w:szCs w:val="20"/>
+              </w:rPr>
+              <w:t xml:space="preserve">{% </w:t>
+            </w:r>
+            <w:proofErr w:type="spellStart"/>
+            <w:r>
+              <w:rPr>
+                <w:rFonts w:cs="Arial"/>
+                <w:sz w:val="20"/>
+                <w:szCs w:val="20"/>
+              </w:rPr>
+              <w:t>if</w:t>
+            </w:r>
+            <w:proofErr w:type="spellEnd"/>
+            <w:r>
+              <w:rPr>
+                <w:rFonts w:cs="Arial"/>
+                <w:sz w:val="20"/>
+                <w:szCs w:val="20"/>
+              </w:rPr>
+              <w:t xml:space="preserve"> </w:t>
+            </w:r>
+            <w:r>
+              <w:rPr>
+                <w:rFonts w:cs="Arial"/>
+                <w:spacing w:val="-3"/>
+                <w:sz w:val="20"/>
+                <w:szCs w:val="20"/>
+              </w:rPr>
+              <w:t>frmVerfCabPreg</w:t>
+            </w:r>
+            <w:r>
+              <w:rPr>
+                <w:rFonts w:cs="Arial"/>
+                <w:spacing w:val="-3"/>
+                <w:sz w:val="20"/>
+                <w:szCs w:val="20"/>
+              </w:rPr>
+              <w:t>4</w:t>
+            </w:r>
+            <w:r>
+              <w:rPr>
+                <w:rFonts w:cs="Arial"/>
+                <w:sz w:val="20"/>
+                <w:szCs w:val="20"/>
+              </w:rPr>
+              <w:t xml:space="preserve"> == 'SÍ' %}</w:t>
+            </w:r>
+          </w:p>
+          <w:p>
+            <w:pPr>
+              <w:spacing w:after="0"/>
+              <w:jc w:val="center"/>
+              <w:rPr>
+                <w:rFonts w:cs="Arial"/>
+                <w:sz w:val="20"/>
+                <w:szCs w:val="20"/>
+              </w:rPr>
+            </w:pPr>
+            <w:r>
+              <w:rPr>
+                <w:rFonts w:cs="Arial"/>
+                <w:sz w:val="20"/>
+                <w:szCs w:val="20"/>
+              </w:rPr>
+              <w:sym w:font="Wingdings" w:char="F06F"/>
+            </w:r>
+          </w:p>
+          <w:p>
+            <w:pPr>
+              <w:spacing w:after="0"/>
+              <w:jc w:val="center"/>
+              <w:rPr>
+                <w:rFonts w:cs="Arial"/>
+                <w:sz w:val="20"/>
+                <w:szCs w:val="20"/>
+              </w:rPr>
+            </w:pPr>
+            <w:r>
+              <w:rPr>
+                <w:rFonts w:cs="Arial"/>
+                <w:sz w:val="20"/>
+                <w:szCs w:val="20"/>
+              </w:rPr>
+              <w:t xml:space="preserve">{% </w:t>
+            </w:r>
+            <w:proofErr w:type="spellStart"/>
+            <w:r>
+              <w:rPr>
+                <w:rFonts w:cs="Arial"/>
+                <w:sz w:val="20"/>
+                <w:szCs w:val="20"/>
+              </w:rPr>
+              <w:t>else</w:t>
+            </w:r>
+            <w:proofErr w:type="spellEnd"/>
+            <w:r>
+              <w:rPr>
+                <w:rFonts w:cs="Arial"/>
+                <w:sz w:val="20"/>
+                <w:szCs w:val="20"/>
+              </w:rPr>
+              <w:t xml:space="preserve"> %}</w:t>
+            </w:r>
+          </w:p>
+          <w:p>
+            <w:pPr>
+              <w:spacing w:after="0"/>
+              <w:jc w:val="center"/>
+              <w:rPr>
+                <w:rFonts w:cs="Arial"/>
+                <w:sz w:val="20"/>
+                <w:szCs w:val="20"/>
+              </w:rPr>
+            </w:pPr>
+            <w:r>
+              <w:rPr>
+                <w:rFonts w:cs="Arial"/>
+                <w:spacing w:val="-3"/>
+                <w:sz w:val="20"/>
+                <w:szCs w:val="20"/>
+              </w:rPr>
+              <w:sym w:font="Wingdings" w:char="F0FE"/>
+            </w:r>
+          </w:p>
+          <w:p>
+            <w:pPr>
+              <w:spacing w:after="0"/>
+              <w:jc w:val="center"/>
+              <w:rPr>
+                <w:rFonts w:cs="Arial"/>
+                <w:sz w:val="20"/>
+                <w:szCs w:val="20"/>
+              </w:rPr>
+            </w:pPr>
+            <w:r>
+              <w:rPr>
+                <w:rFonts w:cs="Arial"/>
+                <w:sz w:val="20"/>
+                <w:szCs w:val="20"/>
+              </w:rPr>
+              <w:t xml:space="preserve">{% </w:t>
+            </w:r>
+            <w:proofErr w:type="spellStart"/>
+            <w:r>
+              <w:rPr>
+                <w:rFonts w:cs="Arial"/>
+                <w:sz w:val="20"/>
+                <w:szCs w:val="20"/>
+              </w:rPr>
+              <w:t>endif</w:t>
+            </w:r>
+            <w:proofErr w:type="spellEnd"/>
+            <w:r>
+              <w:rPr>
+                <w:rFonts w:cs="Arial"/>
+                <w:sz w:val="20"/>
+                <w:szCs w:val="20"/>
+              </w:rPr>
+              <w:t xml:space="preserve"> %}</w:t>
             </w:r>
           </w:p>
         </w:tc>
@@ -6466,7 +7619,7 @@
         </w:trPr>
         <w:tc>
           <w:tcPr>
-            <w:tcW w:w="2027" w:type="pct"/>
+            <w:tcW w:w="1707" w:type="pct"/>
             <w:tcBorders>
               <w:bottom w:val="single" w:sz="12" w:space="0" w:color="808080"/>
             </w:tcBorders>
@@ -6500,7 +7653,7 @@
         </w:tc>
         <w:tc>
           <w:tcPr>
-            <w:tcW w:w="2973" w:type="pct"/>
+            <w:tcW w:w="1715" w:type="pct"/>
             <w:tcBorders>
               <w:bottom w:val="single" w:sz="12" w:space="0" w:color="808080"/>
             </w:tcBorders>
@@ -6512,71 +7665,359 @@
               <w:jc w:val="center"/>
               <w:rPr>
                 <w:rFonts w:cs="Arial"/>
-                <w:spacing w:val="-3"/>
-                <w:sz w:val="24"/>
-                <w:szCs w:val="24"/>
+                <w:sz w:val="20"/>
+                <w:szCs w:val="20"/>
               </w:rPr>
             </w:pPr>
             <w:r>
               <w:rPr>
                 <w:rFonts w:cs="Arial"/>
-                <w:spacing w:val="-3"/>
-                <w:sz w:val="24"/>
-                <w:szCs w:val="24"/>
-              </w:rPr>
-              <w:t>{{ frm</w:t>
-            </w:r>
-            <w:r>
-              <w:rPr>
-                <w:rFonts w:cs="Arial"/>
-                <w:spacing w:val="-3"/>
-                <w:sz w:val="24"/>
-                <w:szCs w:val="24"/>
-              </w:rPr>
-              <w:t>VerfCab</w:t>
-            </w:r>
-            <w:r>
-              <w:rPr>
-                <w:rFonts w:cs="Arial"/>
-                <w:spacing w:val="-3"/>
-                <w:sz w:val="24"/>
-                <w:szCs w:val="24"/>
-              </w:rPr>
-              <w:t>Preg</w:t>
-            </w:r>
-            <w:r>
-              <w:rPr>
-                <w:rFonts w:cs="Arial"/>
-                <w:spacing w:val="-3"/>
-                <w:sz w:val="24"/>
-                <w:szCs w:val="24"/>
-              </w:rPr>
-              <w:t>4</w:t>
-            </w:r>
-            <w:r>
-              <w:rPr>
-                <w:rFonts w:cs="Arial"/>
-                <w:spacing w:val="-3"/>
-                <w:sz w:val="24"/>
-                <w:szCs w:val="24"/>
+                <w:sz w:val="20"/>
+                <w:szCs w:val="20"/>
+              </w:rPr>
+              <w:t xml:space="preserve">{% </w:t>
+            </w:r>
+            <w:proofErr w:type="spellStart"/>
+            <w:r>
+              <w:rPr>
+                <w:rFonts w:cs="Arial"/>
+                <w:sz w:val="20"/>
+                <w:szCs w:val="20"/>
+              </w:rPr>
+              <w:t>if</w:t>
+            </w:r>
+            <w:proofErr w:type="spellEnd"/>
+            <w:r>
+              <w:rPr>
+                <w:rFonts w:cs="Arial"/>
+                <w:sz w:val="20"/>
+                <w:szCs w:val="20"/>
               </w:rPr>
               <w:t xml:space="preserve"> </w:t>
             </w:r>
             <w:r>
               <w:rPr>
                 <w:rFonts w:cs="Arial"/>
-                <w:szCs w:val="24"/>
-              </w:rPr>
-              <w:t>| default("N/A")</w:t>
-            </w:r>
-            <w:r>
-              <w:rPr>
-                <w:rFonts w:cs="Arial"/>
-                <w:spacing w:val="-3"/>
-                <w:sz w:val="24"/>
-                <w:szCs w:val="24"/>
-              </w:rPr>
-              <w:t xml:space="preserve"> }}</w:t>
+                <w:spacing w:val="-3"/>
+                <w:sz w:val="20"/>
+                <w:szCs w:val="20"/>
+              </w:rPr>
+              <w:t>frmVerfCabPreg</w:t>
+            </w:r>
+            <w:r>
+              <w:rPr>
+                <w:rFonts w:cs="Arial"/>
+                <w:spacing w:val="-3"/>
+                <w:sz w:val="20"/>
+                <w:szCs w:val="20"/>
+              </w:rPr>
+              <w:t>5</w:t>
+            </w:r>
+            <w:r>
+              <w:rPr>
+                <w:rFonts w:cs="Arial"/>
+                <w:sz w:val="20"/>
+                <w:szCs w:val="20"/>
+              </w:rPr>
+              <w:t xml:space="preserve"> == 'SÍ' %}</w:t>
+            </w:r>
+          </w:p>
+          <w:p>
+            <w:pPr>
+              <w:spacing w:after="0"/>
+              <w:jc w:val="center"/>
+              <w:rPr>
+                <w:rFonts w:cs="Arial"/>
+                <w:sz w:val="20"/>
+                <w:szCs w:val="20"/>
+              </w:rPr>
+            </w:pPr>
+            <w:r>
+              <w:rPr>
+                <w:rFonts w:cs="Arial"/>
+                <w:spacing w:val="-3"/>
+                <w:sz w:val="20"/>
+                <w:szCs w:val="20"/>
+              </w:rPr>
+              <w:sym w:font="Wingdings" w:char="F0FE"/>
+            </w:r>
+          </w:p>
+          <w:p>
+            <w:pPr>
+              <w:spacing w:after="0"/>
+              <w:jc w:val="center"/>
+              <w:rPr>
+                <w:rFonts w:cs="Arial"/>
+                <w:sz w:val="20"/>
+                <w:szCs w:val="20"/>
+              </w:rPr>
+            </w:pPr>
+            <w:r>
+              <w:rPr>
+                <w:rFonts w:cs="Arial"/>
+                <w:sz w:val="20"/>
+                <w:szCs w:val="20"/>
+              </w:rPr>
+              <w:t xml:space="preserve">{% </w:t>
+            </w:r>
+            <w:proofErr w:type="spellStart"/>
+            <w:r>
+              <w:rPr>
+                <w:rFonts w:cs="Arial"/>
+                <w:sz w:val="20"/>
+                <w:szCs w:val="20"/>
+              </w:rPr>
+              <w:t>else</w:t>
+            </w:r>
+            <w:proofErr w:type="spellEnd"/>
+            <w:r>
+              <w:rPr>
+                <w:rFonts w:cs="Arial"/>
+                <w:sz w:val="20"/>
+                <w:szCs w:val="20"/>
+              </w:rPr>
+              <w:t xml:space="preserve"> %}</w:t>
+            </w:r>
+          </w:p>
+          <w:p>
+            <w:pPr>
+              <w:spacing w:after="0"/>
+              <w:jc w:val="center"/>
+              <w:rPr>
+                <w:rFonts w:cs="Arial"/>
+                <w:sz w:val="20"/>
+                <w:szCs w:val="20"/>
+              </w:rPr>
+            </w:pPr>
+            <w:r>
+              <w:rPr>
+                <w:rFonts w:cs="Arial"/>
+                <w:sz w:val="20"/>
+                <w:szCs w:val="20"/>
+              </w:rPr>
+              <w:sym w:font="Wingdings" w:char="F06F"/>
+            </w:r>
+          </w:p>
+          <w:p>
+            <w:pPr>
+              <w:spacing w:after="0"/>
+              <w:jc w:val="center"/>
+              <w:rPr>
+                <w:rFonts w:cs="Arial"/>
+                <w:sz w:val="20"/>
+                <w:szCs w:val="20"/>
+              </w:rPr>
+            </w:pPr>
+            <w:r>
+              <w:rPr>
+                <w:rFonts w:cs="Arial"/>
+                <w:sz w:val="20"/>
+                <w:szCs w:val="20"/>
+              </w:rPr>
+              <w:t xml:space="preserve">{% </w:t>
+            </w:r>
+            <w:proofErr w:type="spellStart"/>
+            <w:r>
+              <w:rPr>
+                <w:rFonts w:cs="Arial"/>
+                <w:sz w:val="20"/>
+                <w:szCs w:val="20"/>
+              </w:rPr>
+              <w:t>endif</w:t>
+            </w:r>
+            <w:proofErr w:type="spellEnd"/>
+            <w:r>
+              <w:rPr>
+                <w:rFonts w:cs="Arial"/>
+                <w:sz w:val="20"/>
+                <w:szCs w:val="20"/>
+              </w:rPr>
+              <w:t xml:space="preserve"> %}</w:t>
+            </w:r>
+          </w:p>
+        </w:tc>
+        <w:tc>
+          <w:tcPr>
+            <w:tcW w:w="1579" w:type="pct"/>
+            <w:tcBorders>
+              <w:bottom w:val="single" w:sz="12" w:space="0" w:color="808080"/>
+            </w:tcBorders>
+            <w:vAlign w:val="center"/>
+          </w:tcPr>
+          <w:p>
+            <w:pPr>
+              <w:spacing w:after="0"/>
+              <w:jc w:val="center"/>
+              <w:rPr>
+                <w:rFonts w:cs="Arial"/>
+                <w:sz w:val="20"/>
+                <w:szCs w:val="20"/>
+              </w:rPr>
+            </w:pPr>
+            <w:r>
+              <w:rPr>
+                <w:rFonts w:cs="Arial"/>
+                <w:sz w:val="20"/>
+                <w:szCs w:val="20"/>
+              </w:rPr>
+              <w:t xml:space="preserve">{% </w:t>
+            </w:r>
+            <w:proofErr w:type="spellStart"/>
+            <w:r>
+              <w:rPr>
+                <w:rFonts w:cs="Arial"/>
+                <w:sz w:val="20"/>
+                <w:szCs w:val="20"/>
+              </w:rPr>
+              <w:t>if</w:t>
+            </w:r>
+            <w:proofErr w:type="spellEnd"/>
+            <w:r>
+              <w:rPr>
+                <w:rFonts w:cs="Arial"/>
+                <w:sz w:val="20"/>
+                <w:szCs w:val="20"/>
+              </w:rPr>
+              <w:t xml:space="preserve"> </w:t>
+            </w:r>
+            <w:r>
+              <w:rPr>
+                <w:rFonts w:cs="Arial"/>
+                <w:spacing w:val="-3"/>
+                <w:sz w:val="20"/>
+                <w:szCs w:val="20"/>
+              </w:rPr>
+              <w:t>frmVerfCabPreg</w:t>
+            </w:r>
+            <w:r>
+              <w:rPr>
+                <w:rFonts w:cs="Arial"/>
+                <w:spacing w:val="-3"/>
+                <w:sz w:val="20"/>
+                <w:szCs w:val="20"/>
+              </w:rPr>
+              <w:t>5</w:t>
+            </w:r>
+            <w:r>
+              <w:rPr>
+                <w:rFonts w:cs="Arial"/>
+                <w:sz w:val="20"/>
+                <w:szCs w:val="20"/>
+              </w:rPr>
+              <w:t xml:space="preserve"> == 'SÍ' %}</w:t>
+            </w:r>
+          </w:p>
+          <w:p>
+            <w:pPr>
+              <w:spacing w:after="0"/>
+              <w:jc w:val="center"/>
+              <w:rPr>
+                <w:rFonts w:cs="Arial"/>
+                <w:sz w:val="20"/>
+                <w:szCs w:val="20"/>
+              </w:rPr>
+            </w:pPr>
+            <w:r>
+              <w:rPr>
+                <w:rFonts w:cs="Arial"/>
+                <w:sz w:val="20"/>
+                <w:szCs w:val="20"/>
+              </w:rPr>
+              <w:sym w:font="Wingdings" w:char="F06F"/>
+            </w:r>
+          </w:p>
+          <w:p>
+            <w:pPr>
+              <w:spacing w:after="0"/>
+              <w:jc w:val="center"/>
+              <w:rPr>
+                <w:rFonts w:cs="Arial"/>
+                <w:sz w:val="20"/>
+                <w:szCs w:val="20"/>
+              </w:rPr>
+            </w:pPr>
+            <w:r>
+              <w:rPr>
+                <w:rFonts w:cs="Arial"/>
+                <w:sz w:val="20"/>
+                <w:szCs w:val="20"/>
+              </w:rPr>
+              <w:t xml:space="preserve">{% </w:t>
+            </w:r>
+            <w:proofErr w:type="spellStart"/>
+            <w:r>
+              <w:rPr>
+                <w:rFonts w:cs="Arial"/>
+                <w:sz w:val="20"/>
+                <w:szCs w:val="20"/>
+              </w:rPr>
+              <w:t>else</w:t>
+            </w:r>
+            <w:proofErr w:type="spellEnd"/>
+            <w:r>
+              <w:rPr>
+                <w:rFonts w:cs="Arial"/>
+                <w:sz w:val="20"/>
+                <w:szCs w:val="20"/>
+              </w:rPr>
+              <w:t xml:space="preserve"> %}</w:t>
+            </w:r>
+          </w:p>
+          <w:p>
+            <w:pPr>
+              <w:spacing w:after="0"/>
+              <w:jc w:val="center"/>
+              <w:rPr>
+                <w:rFonts w:cs="Arial"/>
+                <w:sz w:val="20"/>
+                <w:szCs w:val="20"/>
+              </w:rPr>
+            </w:pPr>
+            <w:r>
+              <w:rPr>
+                <w:rFonts w:cs="Arial"/>
+                <w:spacing w:val="-3"/>
+                <w:sz w:val="20"/>
+                <w:szCs w:val="20"/>
+              </w:rPr>
+              <w:sym w:font="Wingdings" w:char="F0FE"/>
+            </w:r>
+          </w:p>
+          <w:p>
+            <w:pPr>
+              <w:spacing w:after="0"/>
+              <w:jc w:val="center"/>
+              <w:rPr>
+                <w:rFonts w:cs="Arial"/>
+                <w:sz w:val="20"/>
+                <w:szCs w:val="20"/>
+              </w:rPr>
+            </w:pPr>
+            <w:r>
+              <w:rPr>
+                <w:rFonts w:cs="Arial"/>
+                <w:sz w:val="20"/>
+                <w:szCs w:val="20"/>
+              </w:rPr>
+              <w:t xml:space="preserve">{% </w:t>
+            </w:r>
+            <w:proofErr w:type="spellStart"/>
+            <w:r>
+              <w:rPr>
+                <w:rFonts w:cs="Arial"/>
+                <w:sz w:val="20"/>
+                <w:szCs w:val="20"/>
+              </w:rPr>
+              <w:t>endif</w:t>
+            </w:r>
+            <w:proofErr w:type="spellEnd"/>
+            <w:r>
+              <w:rPr>
+                <w:rFonts w:cs="Arial"/>
+                <w:sz w:val="20"/>
+                <w:szCs w:val="20"/>
+              </w:rPr>
+              <w:t xml:space="preserve"> %}</w:t>
             </w:r>
           </w:p>
         </w:tc>
@@ -6588,7 +8029,7 @@
         </w:trPr>
         <w:tc>
           <w:tcPr>
-            <w:tcW w:w="2027" w:type="pct"/>
+            <w:tcW w:w="1707" w:type="pct"/>
             <w:tcBorders>
               <w:bottom w:val="single" w:sz="12" w:space="0" w:color="808080"/>
             </w:tcBorders>
@@ -6622,7 +8063,7 @@
         </w:tc>
         <w:tc>
           <w:tcPr>
-            <w:tcW w:w="2973" w:type="pct"/>
+            <w:tcW w:w="1715" w:type="pct"/>
             <w:tcBorders>
               <w:bottom w:val="single" w:sz="12" w:space="0" w:color="808080"/>
             </w:tcBorders>
@@ -6634,6 +8075,145 @@
               <w:jc w:val="center"/>
               <w:rPr>
                 <w:rFonts w:cs="Arial"/>
+                <w:sz w:val="20"/>
+                <w:szCs w:val="20"/>
+              </w:rPr>
+            </w:pPr>
+            <w:r>
+              <w:rPr>
+                <w:rFonts w:cs="Arial"/>
+                <w:sz w:val="20"/>
+                <w:szCs w:val="20"/>
+              </w:rPr>
+              <w:t xml:space="preserve">{% </w:t>
+            </w:r>
+            <w:proofErr w:type="spellStart"/>
+            <w:r>
+              <w:rPr>
+                <w:rFonts w:cs="Arial"/>
+                <w:sz w:val="20"/>
+                <w:szCs w:val="20"/>
+              </w:rPr>
+              <w:t>if</w:t>
+            </w:r>
+            <w:proofErr w:type="spellEnd"/>
+            <w:r>
+              <w:rPr>
+                <w:rFonts w:cs="Arial"/>
+                <w:sz w:val="20"/>
+                <w:szCs w:val="20"/>
+              </w:rPr>
+              <w:t xml:space="preserve"> </w:t>
+            </w:r>
+            <w:r>
+              <w:rPr>
+                <w:rFonts w:cs="Arial"/>
+                <w:spacing w:val="-3"/>
+                <w:sz w:val="20"/>
+                <w:szCs w:val="20"/>
+              </w:rPr>
+              <w:t>frmVerfCabPreg</w:t>
+            </w:r>
+            <w:r>
+              <w:rPr>
+                <w:rFonts w:cs="Arial"/>
+                <w:spacing w:val="-3"/>
+                <w:sz w:val="20"/>
+                <w:szCs w:val="20"/>
+              </w:rPr>
+              <w:t>6</w:t>
+            </w:r>
+            <w:r>
+              <w:rPr>
+                <w:rFonts w:cs="Arial"/>
+                <w:sz w:val="20"/>
+                <w:szCs w:val="20"/>
+              </w:rPr>
+              <w:t xml:space="preserve"> == 'SÍ' %}</w:t>
+            </w:r>
+          </w:p>
+          <w:p>
+            <w:pPr>
+              <w:spacing w:after="0"/>
+              <w:jc w:val="center"/>
+              <w:rPr>
+                <w:rFonts w:cs="Arial"/>
+                <w:sz w:val="20"/>
+                <w:szCs w:val="20"/>
+              </w:rPr>
+            </w:pPr>
+            <w:r>
+              <w:rPr>
+                <w:rFonts w:cs="Arial"/>
+                <w:spacing w:val="-3"/>
+                <w:sz w:val="20"/>
+                <w:szCs w:val="20"/>
+              </w:rPr>
+              <w:sym w:font="Wingdings" w:char="F0FE"/>
+            </w:r>
+          </w:p>
+          <w:p>
+            <w:pPr>
+              <w:spacing w:after="0"/>
+              <w:jc w:val="center"/>
+              <w:rPr>
+                <w:rFonts w:cs="Arial"/>
+                <w:sz w:val="20"/>
+                <w:szCs w:val="20"/>
+              </w:rPr>
+            </w:pPr>
+            <w:r>
+              <w:rPr>
+                <w:rFonts w:cs="Arial"/>
+                <w:sz w:val="20"/>
+                <w:szCs w:val="20"/>
+              </w:rPr>
+              <w:t xml:space="preserve">{% </w:t>
+            </w:r>
+            <w:proofErr w:type="spellStart"/>
+            <w:r>
+              <w:rPr>
+                <w:rFonts w:cs="Arial"/>
+                <w:sz w:val="20"/>
+                <w:szCs w:val="20"/>
+              </w:rPr>
+              <w:t>else</w:t>
+            </w:r>
+            <w:proofErr w:type="spellEnd"/>
+            <w:r>
+              <w:rPr>
+                <w:rFonts w:cs="Arial"/>
+                <w:sz w:val="20"/>
+                <w:szCs w:val="20"/>
+              </w:rPr>
+              <w:t xml:space="preserve"> %}</w:t>
+            </w:r>
+          </w:p>
+          <w:p>
+            <w:pPr>
+              <w:spacing w:after="0"/>
+              <w:jc w:val="center"/>
+              <w:rPr>
+                <w:rFonts w:cs="Arial"/>
+                <w:sz w:val="20"/>
+                <w:szCs w:val="20"/>
+              </w:rPr>
+            </w:pPr>
+            <w:r>
+              <w:rPr>
+                <w:rFonts w:cs="Arial"/>
+                <w:sz w:val="20"/>
+                <w:szCs w:val="20"/>
+              </w:rPr>
+              <w:sym w:font="Wingdings" w:char="F06F"/>
+            </w:r>
+          </w:p>
+          <w:p>
+            <w:pPr>
+              <w:spacing w:after="0"/>
+              <w:jc w:val="center"/>
+              <w:rPr>
+                <w:rFonts w:cs="Arial"/>
                 <w:spacing w:val="-3"/>
                 <w:sz w:val="24"/>
                 <w:szCs w:val="24"/>
@@ -6642,76 +8222,34 @@
             <w:r>
               <w:rPr>
                 <w:rFonts w:cs="Arial"/>
-                <w:spacing w:val="-3"/>
-                <w:sz w:val="24"/>
-                <w:szCs w:val="24"/>
-              </w:rPr>
-              <w:t>{{ frm</w:t>
-            </w:r>
-            <w:r>
-              <w:rPr>
-                <w:rFonts w:cs="Arial"/>
-                <w:spacing w:val="-3"/>
-                <w:sz w:val="24"/>
-                <w:szCs w:val="24"/>
-              </w:rPr>
-              <w:t>VerfCab</w:t>
-            </w:r>
-            <w:r>
-              <w:rPr>
-                <w:rFonts w:cs="Arial"/>
-                <w:spacing w:val="-3"/>
-                <w:sz w:val="24"/>
-                <w:szCs w:val="24"/>
-              </w:rPr>
-              <w:t>Preg</w:t>
-            </w:r>
-            <w:r>
-              <w:rPr>
-                <w:rFonts w:cs="Arial"/>
-                <w:spacing w:val="-3"/>
-                <w:sz w:val="24"/>
-                <w:szCs w:val="24"/>
-              </w:rPr>
-              <w:t>5</w:t>
-            </w:r>
-            <w:r>
-              <w:rPr>
-                <w:rFonts w:cs="Arial"/>
-                <w:spacing w:val="-3"/>
-                <w:sz w:val="24"/>
-                <w:szCs w:val="24"/>
-              </w:rPr>
-              <w:t xml:space="preserve"> </w:t>
-            </w:r>
-            <w:r>
-              <w:rPr>
-                <w:rFonts w:cs="Arial"/>
-                <w:szCs w:val="24"/>
-              </w:rPr>
-              <w:t>| default("N/A")</w:t>
-            </w:r>
-            <w:r>
-              <w:rPr>
-                <w:rFonts w:cs="Arial"/>
-                <w:spacing w:val="-3"/>
-                <w:sz w:val="24"/>
-                <w:szCs w:val="24"/>
-              </w:rPr>
-              <w:t xml:space="preserve"> }}</w:t>
+                <w:sz w:val="20"/>
+                <w:szCs w:val="20"/>
+              </w:rPr>
+              <w:t xml:space="preserve">{% </w:t>
+            </w:r>
+            <w:proofErr w:type="spellStart"/>
+            <w:r>
+              <w:rPr>
+                <w:rFonts w:cs="Arial"/>
+                <w:sz w:val="20"/>
+                <w:szCs w:val="20"/>
+              </w:rPr>
+              <w:t>endif</w:t>
+            </w:r>
+            <w:proofErr w:type="spellEnd"/>
+            <w:r>
+              <w:rPr>
+                <w:rFonts w:cs="Arial"/>
+                <w:sz w:val="20"/>
+                <w:szCs w:val="20"/>
+              </w:rPr>
+              <w:t xml:space="preserve"> %}</w:t>
             </w:r>
           </w:p>
         </w:tc>
-      </w:tr>
-      <w:tr>
-        <w:trPr>
-          <w:trHeight w:val="288"/>
-          <w:jc w:val="center"/>
-        </w:trPr>
         <w:tc>
           <w:tcPr>
-            <w:tcW w:w="5000" w:type="pct"/>
-            <w:gridSpan w:val="2"/>
+            <w:tcW w:w="1579" w:type="pct"/>
             <w:tcBorders>
               <w:bottom w:val="single" w:sz="12" w:space="0" w:color="808080"/>
             </w:tcBorders>
@@ -6720,12 +8258,219 @@
           <w:p>
             <w:pPr>
               <w:spacing w:after="0"/>
-              <w:jc w:val="left"/>
-              <w:rPr>
-                <w:rFonts w:cs="Arial"/>
-                <w:spacing w:val="-3"/>
-                <w:sz w:val="24"/>
-                <w:szCs w:val="24"/>
+              <w:jc w:val="center"/>
+              <w:rPr>
+                <w:rFonts w:cs="Arial"/>
+                <w:sz w:val="20"/>
+                <w:szCs w:val="20"/>
+              </w:rPr>
+            </w:pPr>
+            <w:r>
+              <w:rPr>
+                <w:rFonts w:cs="Arial"/>
+                <w:sz w:val="20"/>
+                <w:szCs w:val="20"/>
+              </w:rPr>
+              <w:t xml:space="preserve">{% </w:t>
+            </w:r>
+            <w:proofErr w:type="spellStart"/>
+            <w:r>
+              <w:rPr>
+                <w:rFonts w:cs="Arial"/>
+                <w:sz w:val="20"/>
+                <w:szCs w:val="20"/>
+              </w:rPr>
+              <w:t>if</w:t>
+            </w:r>
+            <w:proofErr w:type="spellEnd"/>
+            <w:r>
+              <w:rPr>
+                <w:rFonts w:cs="Arial"/>
+                <w:sz w:val="20"/>
+                <w:szCs w:val="20"/>
+              </w:rPr>
+              <w:t xml:space="preserve"> </w:t>
+            </w:r>
+            <w:r>
+              <w:rPr>
+                <w:rFonts w:cs="Arial"/>
+                <w:spacing w:val="-3"/>
+                <w:sz w:val="20"/>
+                <w:szCs w:val="20"/>
+              </w:rPr>
+              <w:t>frmVerfCabPreg</w:t>
+            </w:r>
+            <w:r>
+              <w:rPr>
+                <w:rFonts w:cs="Arial"/>
+                <w:spacing w:val="-3"/>
+                <w:sz w:val="20"/>
+                <w:szCs w:val="20"/>
+              </w:rPr>
+              <w:t>6</w:t>
+            </w:r>
+            <w:r>
+              <w:rPr>
+                <w:rFonts w:cs="Arial"/>
+                <w:sz w:val="20"/>
+                <w:szCs w:val="20"/>
+              </w:rPr>
+              <w:t xml:space="preserve"> == 'SÍ' %}</w:t>
+            </w:r>
+          </w:p>
+          <w:p>
+            <w:pPr>
+              <w:spacing w:after="0"/>
+              <w:jc w:val="center"/>
+              <w:rPr>
+                <w:rFonts w:cs="Arial"/>
+                <w:sz w:val="20"/>
+                <w:szCs w:val="20"/>
+              </w:rPr>
+            </w:pPr>
+            <w:r>
+              <w:rPr>
+                <w:rFonts w:cs="Arial"/>
+                <w:sz w:val="20"/>
+                <w:szCs w:val="20"/>
+              </w:rPr>
+              <w:sym w:font="Wingdings" w:char="F06F"/>
+            </w:r>
+          </w:p>
+          <w:p>
+            <w:pPr>
+              <w:spacing w:after="0"/>
+              <w:jc w:val="center"/>
+              <w:rPr>
+                <w:rFonts w:cs="Arial"/>
+                <w:sz w:val="20"/>
+                <w:szCs w:val="20"/>
+              </w:rPr>
+            </w:pPr>
+            <w:r>
+              <w:rPr>
+                <w:rFonts w:cs="Arial"/>
+                <w:sz w:val="20"/>
+                <w:szCs w:val="20"/>
+              </w:rPr>
+              <w:t xml:space="preserve">{% </w:t>
+            </w:r>
+            <w:proofErr w:type="spellStart"/>
+            <w:r>
+              <w:rPr>
+                <w:rFonts w:cs="Arial"/>
+                <w:sz w:val="20"/>
+                <w:szCs w:val="20"/>
+              </w:rPr>
+              <w:t>else</w:t>
+            </w:r>
+            <w:proofErr w:type="spellEnd"/>
+            <w:r>
+              <w:rPr>
+                <w:rFonts w:cs="Arial"/>
+                <w:sz w:val="20"/>
+                <w:szCs w:val="20"/>
+              </w:rPr>
+              <w:t xml:space="preserve"> %}</w:t>
+            </w:r>
+          </w:p>
+          <w:p>
+            <w:pPr>
+              <w:spacing w:after="0"/>
+              <w:jc w:val="center"/>
+              <w:rPr>
+                <w:rFonts w:cs="Arial"/>
+                <w:sz w:val="20"/>
+                <w:szCs w:val="20"/>
+              </w:rPr>
+            </w:pPr>
+            <w:r>
+              <w:rPr>
+                <w:rFonts w:cs="Arial"/>
+                <w:spacing w:val="-3"/>
+                <w:sz w:val="20"/>
+                <w:szCs w:val="20"/>
+              </w:rPr>
+              <w:sym w:font="Wingdings" w:char="F0FE"/>
+            </w:r>
+          </w:p>
+          <w:p>
+            <w:pPr>
+              <w:spacing w:after="0"/>
+              <w:jc w:val="center"/>
+              <w:rPr>
+                <w:rFonts w:cs="Arial"/>
+                <w:sz w:val="20"/>
+                <w:szCs w:val="20"/>
+              </w:rPr>
+            </w:pPr>
+            <w:r>
+              <w:rPr>
+                <w:rFonts w:cs="Arial"/>
+                <w:sz w:val="20"/>
+                <w:szCs w:val="20"/>
+              </w:rPr>
+              <w:t xml:space="preserve">{% </w:t>
+            </w:r>
+            <w:proofErr w:type="spellStart"/>
+            <w:r>
+              <w:rPr>
+                <w:rFonts w:cs="Arial"/>
+                <w:sz w:val="20"/>
+                <w:szCs w:val="20"/>
+              </w:rPr>
+              <w:t>endif</w:t>
+            </w:r>
+            <w:proofErr w:type="spellEnd"/>
+            <w:r>
+              <w:rPr>
+                <w:rFonts w:cs="Arial"/>
+                <w:sz w:val="20"/>
+                <w:szCs w:val="20"/>
+              </w:rPr>
+              <w:t xml:space="preserve"> %}</w:t>
+            </w:r>
+          </w:p>
+        </w:tc>
+      </w:tr>
+      <w:tr>
+        <w:tblPrEx>
+          <w:tblBorders>
+            <w:top w:val="single" w:sz="4" w:space="0" w:color="auto"/>
+            <w:left w:val="single" w:sz="4" w:space="0" w:color="auto"/>
+            <w:bottom w:val="single" w:sz="4" w:space="0" w:color="auto"/>
+            <w:right w:val="single" w:sz="4" w:space="0" w:color="auto"/>
+            <w:insideH w:val="single" w:sz="4" w:space="0" w:color="auto"/>
+            <w:insideV w:val="single" w:sz="4" w:space="0" w:color="auto"/>
+          </w:tblBorders>
+        </w:tblPrEx>
+        <w:trPr>
+          <w:trHeight w:val="270"/>
+          <w:jc w:val="center"/>
+        </w:trPr>
+        <w:tc>
+          <w:tcPr>
+            <w:tcW w:w="5000" w:type="pct"/>
+            <w:gridSpan w:val="3"/>
+            <w:tcBorders>
+              <w:top w:val="single" w:sz="6" w:space="0" w:color="808080"/>
+              <w:left w:val="single" w:sz="12" w:space="0" w:color="808080"/>
+              <w:bottom w:val="single" w:sz="12" w:space="0" w:color="808080"/>
+              <w:right w:val="single" w:sz="12" w:space="0" w:color="808080"/>
+            </w:tcBorders>
+            <w:vAlign w:val="center"/>
+          </w:tcPr>
+          <w:p>
+            <w:pPr>
+              <w:tabs>
+                <w:tab w:val="left" w:pos="0"/>
+              </w:tabs>
+              <w:suppressAutoHyphens/>
+              <w:rPr>
+                <w:rFonts w:cs="Arial"/>
+                <w:spacing w:val="-3"/>
+                <w:sz w:val="20"/>
+                <w:szCs w:val="20"/>
               </w:rPr>
             </w:pPr>
             <w:r>
@@ -6799,6 +8544,13 @@
     </w:tbl>
     <w:p>
       <w:pPr>
+        <w:rPr>
+          <w:rFonts w:cs="Arial"/>
+        </w:rPr>
+      </w:pPr>
+    </w:p>
+    <w:p>
+      <w:pPr>
         <w:shd w:val="clear" w:color="auto" w:fill="FFFFFF"/>
         <w:rPr>
           <w:rFonts w:cs="Arial"/>
@@ -6812,13 +8564,13 @@
         <mc:AlternateContent>
           <mc:Choice Requires="wps">
             <w:drawing>
-              <wp:anchor distT="0" distB="0" distL="114300" distR="114300" simplePos="0" relativeHeight="251672576" behindDoc="0" locked="0" layoutInCell="1" allowOverlap="1" wp14:anchorId="276AFD21" wp14:editId="55653098">
+              <wp:anchor distT="0" distB="0" distL="114300" distR="114300" simplePos="0" relativeHeight="251672576" behindDoc="0" locked="0" layoutInCell="1" allowOverlap="1" wp14:anchorId="276AFD21" wp14:editId="04D97EA6">
                 <wp:simplePos x="0" y="0"/>
                 <wp:positionH relativeFrom="margin">
                   <wp:align>center</wp:align>
                 </wp:positionH>
                 <wp:positionV relativeFrom="paragraph">
-                  <wp:posOffset>148507</wp:posOffset>
+                  <wp:posOffset>12783</wp:posOffset>
                 </wp:positionV>
                 <wp:extent cx="3893820" cy="210393"/>
                 <wp:effectExtent l="0" t="0" r="0" b="0"/>
@@ -6864,7 +8616,7 @@
                                 <w:noProof/>
                               </w:rPr>
                             </w:pPr>
-                            <w:bookmarkStart w:id="127" w:name="_Toc204248882"/>
+                            <w:bookmarkStart w:id="124" w:name="_Toc204248882"/>
                             <w:r>
                               <w:rPr>
                                 <w:rFonts w:cs="Arial"/>
@@ -6938,7 +8690,7 @@
                               </w:rPr>
                               <w:t>Verificaciones previas a la prueba VLF</w:t>
                             </w:r>
-                            <w:bookmarkEnd w:id="127"/>
+                            <w:bookmarkEnd w:id="124"/>
                             <w:r>
                               <w:rPr>
                                 <w:rFonts w:ascii="Montserrat Light" w:hAnsi="Montserrat Light"/>
@@ -6970,7 +8722,11 @@
           </mc:Choice>
           <mc:Fallback>
             <w:pict>
-              <v:shape w14:anchorId="276AFD21" id="_x0000_s1029" type="#_x0000_t202" style="position:absolute;left:0;text-align:left;margin-left:0;margin-top:11.7pt;width:306.6pt;height:16.55pt;z-index:251672576;visibility:visible;mso-wrap-style:square;mso-width-percent:0;mso-height-percent:0;mso-wrap-distance-left:9pt;mso-wrap-distance-top:0;mso-wrap-distance-right:9pt;mso-wrap-distance-bottom:0;mso-position-horizontal:center;mso-position-horizontal-relative:margin;mso-position-vertical:absolute;mso-position-vertical-relative:text;mso-width-percent:0;mso-height-percent:0;mso-width-relative:margin;mso-height-relative:margin;v-text-anchor:top" o:gfxdata="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" stroked="f">
+              <v:shapetype w14:anchorId="276AFD21" id="_x0000_t202" coordsize="21600,21600" o:spt="202" path="m,l,21600r21600,l21600,xe">
+                <v:stroke joinstyle="miter"/>
+                <v:path gradientshapeok="t" o:connecttype="rect"/>
+              </v:shapetype>
+              <v:shape id="_x0000_s1029" type="#_x0000_t202" style="position:absolute;left:0;text-align:left;margin-left:0;margin-top:1pt;width:306.6pt;height:16.55pt;z-index:251672576;visibility:visible;mso-wrap-style:square;mso-width-percent:0;mso-height-percent:0;mso-wrap-distance-left:9pt;mso-wrap-distance-top:0;mso-wrap-distance-right:9pt;mso-wrap-distance-bottom:0;mso-position-horizontal:center;mso-position-horizontal-relative:margin;mso-position-vertical:absolute;mso-position-vertical-relative:text;mso-width-percent:0;mso-height-percent:0;mso-width-relative:margin;mso-height-relative:margin;v-text-anchor:top" o:gfxdata="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" stroked="f">
                 <v:textbox inset="0,0,0,0">
                   <w:txbxContent>
                     <w:p>
@@ -6983,7 +8739,7 @@
                           <w:noProof/>
                         </w:rPr>
                       </w:pPr>
-                      <w:bookmarkStart w:id="128" w:name="_Toc204248882"/>
+                      <w:bookmarkStart w:id="125" w:name="_Toc204248882"/>
                       <w:r>
                         <w:rPr>
                           <w:rFonts w:cs="Arial"/>
@@ -7057,7 +8813,7 @@
                         </w:rPr>
                         <w:t>Verificaciones previas a la prueba VLF</w:t>
                       </w:r>
-                      <w:bookmarkEnd w:id="128"/>
+                      <w:bookmarkEnd w:id="125"/>
                       <w:r>
                         <w:rPr>
                           <w:rFonts w:ascii="Montserrat Light" w:hAnsi="Montserrat Light"/>
@@ -7198,7 +8954,14 @@
         <w:rPr>
           <w:rFonts w:cs="Arial"/>
         </w:rPr>
-        <w:t xml:space="preserve"> son emitidos por el propio software del equipo. Cabe mencionar que el equipo HVA28 se encuentra debidamente calibrado y en óptimas condiciones para realizar este tipo de pruebas</w:t>
+        <w:t xml:space="preserve"> son </w:t>
+      </w:r>
+      <w:r>
+        <w:rPr>
+          <w:rFonts w:cs="Arial"/>
+        </w:rPr>
+        <w:lastRenderedPageBreak/>
+        <w:t>emitidos por el propio software del equipo. Cabe mencionar que el equipo HVA28 se encuentra debidamente calibrado y en óptimas condiciones para realizar este tipo de pruebas</w:t>
       </w:r>
       <w:r>
         <w:rPr>
@@ -7599,7 +9362,6 @@
           <w:rFonts w:cs="Arial"/>
           <w:lang w:val="es-ES"/>
         </w:rPr>
-        <w:lastRenderedPageBreak/>
         <w:t>TRAMO #</w:t>
       </w:r>
       <w:r>
@@ -8264,6 +10026,7 @@
                 <w:sz w:val="20"/>
                 <w:szCs w:val="20"/>
               </w:rPr>
+              <w:lastRenderedPageBreak/>
               <w:br w:type="page"/>
             </w:r>
             <w:r>
@@ -9078,7 +10841,7 @@
               </w:rPr>
               <w:t>| default(</w:t>
             </w:r>
-            <w:bookmarkStart w:id="129" w:name="_Hlk202966262"/>
+            <w:bookmarkStart w:id="126" w:name="_Hlk202966262"/>
             <w:r>
               <w:rPr>
                 <w:rFonts w:cs="Arial"/>
@@ -9087,7 +10850,7 @@
               </w:rPr>
               <w:t>"</w:t>
             </w:r>
-            <w:bookmarkEnd w:id="129"/>
+            <w:bookmarkEnd w:id="126"/>
             <w:r>
               <w:rPr>
                 <w:rFonts w:cs="Arial"/>
@@ -9750,7 +11513,7 @@
                                 <w:szCs w:val="16"/>
                               </w:rPr>
                             </w:pPr>
-                            <w:bookmarkStart w:id="130" w:name="_Toc204248883"/>
+                            <w:bookmarkStart w:id="127" w:name="_Toc204248883"/>
                             <w:r>
                               <w:rPr>
                                 <w:rFonts w:cs="Arial"/>
@@ -9880,7 +11643,7 @@
                               </w:rPr>
                               <w:t>) }}</w:t>
                             </w:r>
-                            <w:bookmarkEnd w:id="130"/>
+                            <w:bookmarkEnd w:id="127"/>
                           </w:p>
                           <w:p/>
                           <w:p/>
@@ -11614,7 +13377,7 @@
                                 <w:noProof/>
                               </w:rPr>
                             </w:pPr>
-                            <w:bookmarkStart w:id="132" w:name="_Toc204248884"/>
+                            <w:bookmarkStart w:id="128" w:name="_Toc204248884"/>
                             <w:r>
                               <w:rPr>
                                 <w:rFonts w:cs="Arial"/>
@@ -11756,7 +13519,7 @@
                               </w:rPr>
                               <w:t>) }}</w:t>
                             </w:r>
-                            <w:bookmarkEnd w:id="132"/>
+                            <w:bookmarkEnd w:id="128"/>
                           </w:p>
                         </w:txbxContent>
                       </wps:txbx>
@@ -13484,7 +15247,7 @@
                                 <w:noProof/>
                               </w:rPr>
                             </w:pPr>
-                            <w:bookmarkStart w:id="134" w:name="_Toc204248885"/>
+                            <w:bookmarkStart w:id="129" w:name="_Toc204248885"/>
                             <w:r>
                               <w:rPr>
                                 <w:i/>
@@ -13616,7 +15379,7 @@
                               </w:rPr>
                               <w:t>) }}</w:t>
                             </w:r>
-                            <w:bookmarkEnd w:id="134"/>
+                            <w:bookmarkEnd w:id="129"/>
                           </w:p>
                         </w:txbxContent>
                       </wps:txbx>
@@ -15335,7 +17098,7 @@
                                 <w:noProof/>
                               </w:rPr>
                             </w:pPr>
-                            <w:bookmarkStart w:id="136" w:name="_Toc204248886"/>
+                            <w:bookmarkStart w:id="130" w:name="_Toc204248886"/>
                             <w:r>
                               <w:rPr>
                                 <w:i/>
@@ -15477,7 +17240,7 @@
                               </w:rPr>
                               <w:t>}</w:t>
                             </w:r>
-                            <w:bookmarkEnd w:id="136"/>
+                            <w:bookmarkEnd w:id="130"/>
                           </w:p>
                         </w:txbxContent>
                       </wps:txbx>
@@ -17228,7 +18991,7 @@
                                 <w:noProof/>
                               </w:rPr>
                             </w:pPr>
-                            <w:bookmarkStart w:id="138" w:name="_Toc204248887"/>
+                            <w:bookmarkStart w:id="131" w:name="_Toc204248887"/>
                             <w:r>
                               <w:rPr>
                                 <w:i/>
@@ -17353,7 +19116,7 @@
                               </w:rPr>
                               <w:t>) }}</w:t>
                             </w:r>
-                            <w:bookmarkEnd w:id="138"/>
+                            <w:bookmarkEnd w:id="131"/>
                           </w:p>
                         </w:txbxContent>
                       </wps:txbx>
@@ -19085,7 +20848,7 @@
                                 <w:noProof/>
                               </w:rPr>
                             </w:pPr>
-                            <w:bookmarkStart w:id="140" w:name="_Toc204248888"/>
+                            <w:bookmarkStart w:id="132" w:name="_Toc204248888"/>
                             <w:r>
                               <w:rPr>
                                 <w:i/>
@@ -19217,7 +20980,7 @@
                               </w:rPr>
                               <w:t>) }}</w:t>
                             </w:r>
-                            <w:bookmarkEnd w:id="140"/>
+                            <w:bookmarkEnd w:id="132"/>
                           </w:p>
                         </w:txbxContent>
                       </wps:txbx>
@@ -20931,7 +22694,7 @@
                                 <w:noProof/>
                               </w:rPr>
                             </w:pPr>
-                            <w:bookmarkStart w:id="142" w:name="_Toc204248889"/>
+                            <w:bookmarkStart w:id="133" w:name="_Toc204248889"/>
                             <w:r>
                               <w:rPr>
                                 <w:i/>
@@ -21063,7 +22826,7 @@
                               </w:rPr>
                               <w:t>) }}</w:t>
                             </w:r>
-                            <w:bookmarkEnd w:id="142"/>
+                            <w:bookmarkEnd w:id="133"/>
                           </w:p>
                         </w:txbxContent>
                       </wps:txbx>
@@ -22796,7 +24559,7 @@
                                 <w:noProof/>
                               </w:rPr>
                             </w:pPr>
-                            <w:bookmarkStart w:id="144" w:name="_Toc204248890"/>
+                            <w:bookmarkStart w:id="134" w:name="_Toc204248890"/>
                             <w:r>
                               <w:rPr>
                                 <w:i/>
@@ -22928,7 +24691,7 @@
                               </w:rPr>
                               <w:t>) }}</w:t>
                             </w:r>
-                            <w:bookmarkEnd w:id="144"/>
+                            <w:bookmarkEnd w:id="134"/>
                           </w:p>
                         </w:txbxContent>
                       </wps:txbx>
@@ -24632,7 +26395,7 @@
                                 <w:noProof/>
                               </w:rPr>
                             </w:pPr>
-                            <w:bookmarkStart w:id="146" w:name="_Toc204248891"/>
+                            <w:bookmarkStart w:id="135" w:name="_Toc204248891"/>
                             <w:r>
                               <w:rPr>
                                 <w:i/>
@@ -24764,7 +26527,7 @@
                               </w:rPr>
                               <w:t>) }}</w:t>
                             </w:r>
-                            <w:bookmarkEnd w:id="146"/>
+                            <w:bookmarkEnd w:id="135"/>
                           </w:p>
                         </w:txbxContent>
                       </wps:txbx>
@@ -26484,7 +28247,7 @@
                                 <w:szCs w:val="22"/>
                               </w:rPr>
                             </w:pPr>
-                            <w:bookmarkStart w:id="148" w:name="_Toc204248892"/>
+                            <w:bookmarkStart w:id="136" w:name="_Toc204248892"/>
                             <w:r>
                               <w:rPr>
                                 <w:i/>
@@ -26596,7 +28359,7 @@
                               </w:rPr>
                               <w:t>) }}</w:t>
                             </w:r>
-                            <w:bookmarkEnd w:id="148"/>
+                            <w:bookmarkEnd w:id="136"/>
                           </w:p>
                         </w:txbxContent>
                       </wps:txbx>
@@ -26783,7 +28546,7 @@
           <w:szCs w:val="22"/>
         </w:rPr>
       </w:pPr>
-      <w:bookmarkStart w:id="150" w:name="_Toc165882413"/>
+      <w:bookmarkStart w:id="137" w:name="_Toc165882413"/>
       <w:r>
         <w:rPr>
           <w:rFonts w:ascii="Arial" w:hAnsi="Arial" w:cs="Arial"/>
@@ -26792,7 +28555,7 @@
         </w:rPr>
         <w:t>EVIDENCIAS FOTOGRÁFICAS</w:t>
       </w:r>
-      <w:bookmarkEnd w:id="150"/>
+      <w:bookmarkEnd w:id="137"/>
       <w:r>
         <w:rPr>
           <w:rFonts w:ascii="Arial" w:hAnsi="Arial" w:cs="Arial"/>
@@ -26920,7 +28683,7 @@
                                       <w:noProof/>
                                     </w:rPr>
                                   </w:pPr>
-                                  <w:bookmarkStart w:id="151" w:name="_Toc204248753"/>
+                                  <w:bookmarkStart w:id="138" w:name="_Toc204248753"/>
                                   <w:r>
                                     <w:rPr>
                                       <w:i/>
@@ -27052,7 +28815,7 @@
                                     </w:rPr>
                                     <w:t>) }}</w:t>
                                   </w:r>
-                                  <w:bookmarkEnd w:id="151"/>
+                                  <w:bookmarkEnd w:id="138"/>
                                 </w:p>
                               </w:txbxContent>
                             </wps:txbx>
@@ -27345,7 +29108,7 @@
                                       <w:noProof/>
                                     </w:rPr>
                                   </w:pPr>
-                                  <w:bookmarkStart w:id="152" w:name="_Toc204248754"/>
+                                  <w:bookmarkStart w:id="139" w:name="_Toc204248754"/>
                                   <w:r>
                                     <w:rPr>
                                       <w:rFonts w:cs="Arial"/>
@@ -27501,7 +29264,7 @@
                                     </w:rPr>
                                     <w:t>) }}</w:t>
                                   </w:r>
-                                  <w:bookmarkEnd w:id="152"/>
+                                  <w:bookmarkEnd w:id="139"/>
                                 </w:p>
                               </w:txbxContent>
                             </wps:txbx>
@@ -27841,7 +29604,7 @@
                                       <w:noProof/>
                                     </w:rPr>
                                   </w:pPr>
-                                  <w:bookmarkStart w:id="153" w:name="_Toc204248755"/>
+                                  <w:bookmarkStart w:id="140" w:name="_Toc204248755"/>
                                   <w:r>
                                     <w:rPr>
                                       <w:rFonts w:cs="Arial"/>
@@ -27989,7 +29752,7 @@
                                     </w:rPr>
                                     <w:t>) }}</w:t>
                                   </w:r>
-                                  <w:bookmarkEnd w:id="153"/>
+                                  <w:bookmarkEnd w:id="140"/>
                                 </w:p>
                               </w:txbxContent>
                             </wps:txbx>
@@ -28306,7 +30069,7 @@
                                       <w:noProof/>
                                     </w:rPr>
                                   </w:pPr>
-                                  <w:bookmarkStart w:id="154" w:name="_Toc204248756"/>
+                                  <w:bookmarkStart w:id="141" w:name="_Toc204248756"/>
                                   <w:r>
                                     <w:rPr>
                                       <w:rFonts w:cs="Arial"/>
@@ -28456,7 +30219,7 @@
                                     </w:rPr>
                                     <w:t>) }}</w:t>
                                   </w:r>
-                                  <w:bookmarkEnd w:id="154"/>
+                                  <w:bookmarkEnd w:id="141"/>
                                 </w:p>
                               </w:txbxContent>
                             </wps:txbx>
@@ -28773,7 +30536,7 @@
                                       <w:noProof/>
                                     </w:rPr>
                                   </w:pPr>
-                                  <w:bookmarkStart w:id="155" w:name="_Toc204248757"/>
+                                  <w:bookmarkStart w:id="142" w:name="_Toc204248757"/>
                                   <w:r>
                                     <w:rPr>
                                       <w:i/>
@@ -28911,7 +30674,7 @@
                                     </w:rPr>
                                     <w:t>) }}</w:t>
                                   </w:r>
-                                  <w:bookmarkEnd w:id="155"/>
+                                  <w:bookmarkEnd w:id="142"/>
                                 </w:p>
                               </w:txbxContent>
                             </wps:txbx>
@@ -29216,7 +30979,7 @@
                                       <w:noProof/>
                                     </w:rPr>
                                   </w:pPr>
-                                  <w:bookmarkStart w:id="156" w:name="_Toc204248758"/>
+                                  <w:bookmarkStart w:id="143" w:name="_Toc204248758"/>
                                   <w:r>
                                     <w:rPr>
                                       <w:i/>
@@ -29354,7 +31117,7 @@
                                     </w:rPr>
                                     <w:t>) }}</w:t>
                                   </w:r>
-                                  <w:bookmarkEnd w:id="156"/>
+                                  <w:bookmarkEnd w:id="143"/>
                                 </w:p>
                               </w:txbxContent>
                             </wps:txbx>
@@ -29659,7 +31422,7 @@
                                       <w:noProof/>
                                     </w:rPr>
                                   </w:pPr>
-                                  <w:bookmarkStart w:id="157" w:name="_Toc204248759"/>
+                                  <w:bookmarkStart w:id="144" w:name="_Toc204248759"/>
                                   <w:r>
                                     <w:rPr>
                                       <w:i/>
@@ -29790,7 +31553,7 @@
                                     </w:rPr>
                                     <w:t>) }}</w:t>
                                   </w:r>
-                                  <w:bookmarkEnd w:id="157"/>
+                                  <w:bookmarkEnd w:id="144"/>
                                 </w:p>
                               </w:txbxContent>
                             </wps:txbx>
@@ -30086,7 +31849,7 @@
                                       <w:noProof/>
                                     </w:rPr>
                                   </w:pPr>
-                                  <w:bookmarkStart w:id="158" w:name="_Toc204248760"/>
+                                  <w:bookmarkStart w:id="145" w:name="_Toc204248760"/>
                                   <w:r>
                                     <w:rPr>
                                       <w:i/>
@@ -30217,7 +31980,7 @@
                                     </w:rPr>
                                     <w:t>) }}</w:t>
                                   </w:r>
-                                  <w:bookmarkEnd w:id="158"/>
+                                  <w:bookmarkEnd w:id="145"/>
                                 </w:p>
                               </w:txbxContent>
                             </wps:txbx>
@@ -30513,7 +32276,7 @@
                                       <w:noProof/>
                                     </w:rPr>
                                   </w:pPr>
-                                  <w:bookmarkStart w:id="159" w:name="_Toc204248761"/>
+                                  <w:bookmarkStart w:id="146" w:name="_Toc204248761"/>
                                   <w:r>
                                     <w:rPr>
                                       <w:i/>
@@ -30644,7 +32407,7 @@
                                     </w:rPr>
                                     <w:t>) }}</w:t>
                                   </w:r>
-                                  <w:bookmarkEnd w:id="159"/>
+                                  <w:bookmarkEnd w:id="146"/>
                                 </w:p>
                               </w:txbxContent>
                             </wps:txbx>
@@ -30942,7 +32705,7 @@
                                       <w:szCs w:val="22"/>
                                     </w:rPr>
                                   </w:pPr>
-                                  <w:bookmarkStart w:id="160" w:name="_Toc204248762"/>
+                                  <w:bookmarkStart w:id="147" w:name="_Toc204248762"/>
                                   <w:r>
                                     <w:rPr>
                                       <w:i/>
@@ -31057,7 +32820,7 @@
                                     </w:rPr>
                                     <w:t>) }}</w:t>
                                   </w:r>
-                                  <w:bookmarkEnd w:id="160"/>
+                                  <w:bookmarkEnd w:id="147"/>
                                 </w:p>
                               </w:txbxContent>
                             </wps:txbx>
@@ -31339,7 +33102,7 @@
         </w:rPr>
         <w:t xml:space="preserve"> </w:t>
       </w:r>
-      <w:bookmarkStart w:id="161" w:name="_Toc165882414"/>
+      <w:bookmarkStart w:id="148" w:name="_Toc165882414"/>
       <w:r>
         <w:rPr>
           <w:rFonts w:ascii="Arial" w:hAnsi="Arial" w:cs="Arial"/>
@@ -31348,7 +33111,7 @@
         </w:rPr>
         <w:t>EVALUACIÓN FINAL</w:t>
       </w:r>
-      <w:bookmarkEnd w:id="161"/>
+      <w:bookmarkEnd w:id="148"/>
       <w:r>
         <w:rPr>
           <w:rFonts w:ascii="Arial" w:hAnsi="Arial" w:cs="Arial"/>
@@ -31619,7 +33382,7 @@
         </w:rPr>
         <w:t>el equipo HVA28.</w:t>
       </w:r>
-      <w:bookmarkEnd w:id="122"/>
+      <w:bookmarkEnd w:id="120"/>
     </w:p>
     <w:p>
       <w:pPr>
@@ -38828,6 +40591,88 @@
 </file>
 
 <file path=customXml/item1.xml><?xml version="1.0" encoding="utf-8"?>
+<b:Sources xmlns:b="http://schemas.openxmlformats.org/officeDocument/2006/bibliography" xmlns="http://schemas.openxmlformats.org/officeDocument/2006/bibliography" SelectedStyle="\APA.XSL" StyleName="APA">
+  <b:Source>
+    <b:Tag>INV09</b:Tag>
+    <b:SourceType>Report</b:SourceType>
+    <b:Guid>{DED06DBD-4A78-485F-A6ED-1E5AB9E3EF9C}</b:Guid>
+    <b:Title>Manual de drenaje para carreteras</b:Title>
+    <b:Year>2009</b:Year>
+    <b:City>Bogotá</b:City>
+    <b:Publisher>Ministerio de Transporte</b:Publisher>
+    <b:Author>
+      <b:Author>
+        <b:NameList>
+          <b:Person>
+            <b:Last>INVIAS</b:Last>
+          </b:Person>
+        </b:NameList>
+      </b:Author>
+    </b:Author>
+    <b:RefOrder>1</b:RefOrder>
+  </b:Source>
+  <b:Source>
+    <b:Tag>WMO83</b:Tag>
+    <b:SourceType>Report</b:SourceType>
+    <b:Guid>{97A9677E-C7A9-4029-8530-3A000DB430F5}</b:Guid>
+    <b:Author>
+      <b:Author>
+        <b:NameList>
+          <b:Person>
+            <b:Last>WMO</b:Last>
+            <b:First>World</b:First>
+            <b:Middle>Meteorological Organization</b:Middle>
+          </b:Person>
+        </b:NameList>
+      </b:Author>
+    </b:Author>
+    <b:Title>Guide to Climatological Practices</b:Title>
+    <b:Year>1983</b:Year>
+    <b:City>Geneva</b:City>
+    <b:RefOrder>2</b:RefOrder>
+  </b:Source>
+  <b:Source>
+    <b:Tag>Cea19</b:Tag>
+    <b:SourceType>Book</b:SourceType>
+    <b:Guid>{9A3433C7-BE0F-4B49-A619-57D0FFF275EB}</b:Guid>
+    <b:Author>
+      <b:Author>
+        <b:NameList>
+          <b:Person>
+            <b:Last>Cea</b:Last>
+            <b:First>L.,</b:First>
+            <b:Middle>Bladé i Castellet, E., Sanz Ramos, M., Bermúdez Pita, M., &amp; Mateos Alonso, Á.</b:Middle>
+          </b:Person>
+        </b:NameList>
+      </b:Author>
+    </b:Author>
+    <b:Title>Iber applications basic guide: two-dimensional modelling of free surface shallow water flows.</b:Title>
+    <b:Year>2019</b:Year>
+    <b:RefOrder>3</b:RefOrder>
+  </b:Source>
+  <b:Source>
+    <b:Tag>VTE05</b:Tag>
+    <b:SourceType>Book</b:SourceType>
+    <b:Guid>{E37D5300-2804-4426-B460-7ED19C0988A6}</b:Guid>
+    <b:Author>
+      <b:Author>
+        <b:NameList>
+          <b:Person>
+            <b:Last>CHOW</b:Last>
+            <b:First>V.</b:First>
+            <b:Middle>TE</b:Middle>
+          </b:Person>
+        </b:NameList>
+      </b:Author>
+    </b:Author>
+    <b:Title>HIDRAULICA DE CANALES ABIERTOS</b:Title>
+    <b:Year>2005</b:Year>
+    <b:RefOrder>4</b:RefOrder>
+  </b:Source>
+</b:Sources>
+</file>
+
+<file path=customXml/item2.xml><?xml version="1.0" encoding="utf-8"?>
 <ct:contentTypeSchema xmlns:ct="http://schemas.microsoft.com/office/2006/metadata/contentType" xmlns:ma="http://schemas.microsoft.com/office/2006/metadata/properties/metaAttributes" ct:_="" ma:_="" ma:contentTypeName="Documento" ma:contentTypeID="0x010100A6997E81B841D94083F23A5F6058586F" ma:contentTypeVersion="4" ma:contentTypeDescription="Crear nuevo documento." ma:contentTypeScope="" ma:versionID="e479842a790872997eca00f99b60199f">
   <xsd:schema xmlns:xsd="http://www.w3.org/2001/XMLSchema" xmlns:xs="http://www.w3.org/2001/XMLSchema" xmlns:p="http://schemas.microsoft.com/office/2006/metadata/properties" xmlns:ns2="cb435238-e7ff-4ac7-9a11-33e81c17c0ba" xmlns:ns3="51ecbb3c-c0d3-4b50-9d5d-8f74f8d111e2" targetNamespace="http://schemas.microsoft.com/office/2006/metadata/properties" ma:root="true" ma:fieldsID="0b45aa4f8652c9579700e7eb360ef8d1" ns2:_="" ns3:_="">
     <xsd:import namespace="cb435238-e7ff-4ac7-9a11-33e81c17c0ba"/>
@@ -38992,89 +40837,16 @@
 </ct:contentTypeSchema>
 </file>
 
-<file path=customXml/item2.xml><?xml version="1.0" encoding="utf-8"?>
-<b:Sources xmlns:b="http://schemas.openxmlformats.org/officeDocument/2006/bibliography" xmlns="http://schemas.openxmlformats.org/officeDocument/2006/bibliography" SelectedStyle="\APA.XSL" StyleName="APA">
-  <b:Source>
-    <b:Tag>INV09</b:Tag>
-    <b:SourceType>Report</b:SourceType>
-    <b:Guid>{DED06DBD-4A78-485F-A6ED-1E5AB9E3EF9C}</b:Guid>
-    <b:Title>Manual de drenaje para carreteras</b:Title>
-    <b:Year>2009</b:Year>
-    <b:City>Bogotá</b:City>
-    <b:Publisher>Ministerio de Transporte</b:Publisher>
-    <b:Author>
-      <b:Author>
-        <b:NameList>
-          <b:Person>
-            <b:Last>INVIAS</b:Last>
-          </b:Person>
-        </b:NameList>
-      </b:Author>
-    </b:Author>
-    <b:RefOrder>1</b:RefOrder>
-  </b:Source>
-  <b:Source>
-    <b:Tag>WMO83</b:Tag>
-    <b:SourceType>Report</b:SourceType>
-    <b:Guid>{97A9677E-C7A9-4029-8530-3A000DB430F5}</b:Guid>
-    <b:Author>
-      <b:Author>
-        <b:NameList>
-          <b:Person>
-            <b:Last>WMO</b:Last>
-            <b:First>World</b:First>
-            <b:Middle>Meteorological Organization</b:Middle>
-          </b:Person>
-        </b:NameList>
-      </b:Author>
-    </b:Author>
-    <b:Title>Guide to Climatological Practices</b:Title>
-    <b:Year>1983</b:Year>
-    <b:City>Geneva</b:City>
-    <b:RefOrder>2</b:RefOrder>
-  </b:Source>
-  <b:Source>
-    <b:Tag>Cea19</b:Tag>
-    <b:SourceType>Book</b:SourceType>
-    <b:Guid>{9A3433C7-BE0F-4B49-A619-57D0FFF275EB}</b:Guid>
-    <b:Author>
-      <b:Author>
-        <b:NameList>
-          <b:Person>
-            <b:Last>Cea</b:Last>
-            <b:First>L.,</b:First>
-            <b:Middle>Bladé i Castellet, E., Sanz Ramos, M., Bermúdez Pita, M., &amp; Mateos Alonso, Á.</b:Middle>
-          </b:Person>
-        </b:NameList>
-      </b:Author>
-    </b:Author>
-    <b:Title>Iber applications basic guide: two-dimensional modelling of free surface shallow water flows.</b:Title>
-    <b:Year>2019</b:Year>
-    <b:RefOrder>3</b:RefOrder>
-  </b:Source>
-  <b:Source>
-    <b:Tag>VTE05</b:Tag>
-    <b:SourceType>Book</b:SourceType>
-    <b:Guid>{E37D5300-2804-4426-B460-7ED19C0988A6}</b:Guid>
-    <b:Author>
-      <b:Author>
-        <b:NameList>
-          <b:Person>
-            <b:Last>CHOW</b:Last>
-            <b:First>V.</b:First>
-            <b:Middle>TE</b:Middle>
-          </b:Person>
-        </b:NameList>
-      </b:Author>
-    </b:Author>
-    <b:Title>HIDRAULICA DE CANALES ABIERTOS</b:Title>
-    <b:Year>2005</b:Year>
-    <b:RefOrder>4</b:RefOrder>
-  </b:Source>
-</b:Sources>
+<file path=customXml/item3.xml><?xml version="1.0" encoding="utf-8"?>
+<?mso-contentType ?>
+<FormTemplates xmlns="http://schemas.microsoft.com/sharepoint/v3/contenttype/forms">
+  <Display>DocumentLibraryForm</Display>
+  <Edit>DocumentLibraryForm</Edit>
+  <New>DocumentLibraryForm</New>
+</FormTemplates>
 </file>
 
-<file path=customXml/item3.xml><?xml version="1.0" encoding="utf-8"?>
+<file path=customXml/item4.xml><?xml version="1.0" encoding="utf-8"?>
 <p:properties xmlns:p="http://schemas.microsoft.com/office/2006/metadata/properties" xmlns:xsi="http://www.w3.org/2001/XMLSchema-instance" xmlns:pc="http://schemas.microsoft.com/office/infopath/2007/PartnerControls">
   <documentManagement>
     <SharedWithUsers xmlns="51ecbb3c-c0d3-4b50-9d5d-8f74f8d111e2">
@@ -39118,16 +40890,15 @@
 </p:properties>
 </file>
 
-<file path=customXml/item4.xml><?xml version="1.0" encoding="utf-8"?>
-<?mso-contentType ?>
-<FormTemplates xmlns="http://schemas.microsoft.com/sharepoint/v3/contenttype/forms">
-  <Display>DocumentLibraryForm</Display>
-  <Edit>DocumentLibraryForm</Edit>
-  <New>DocumentLibraryForm</New>
-</FormTemplates>
+<file path=customXml/itemProps1.xml><?xml version="1.0" encoding="utf-8"?>
+<ds:datastoreItem xmlns:ds="http://schemas.openxmlformats.org/officeDocument/2006/customXml" ds:itemID="{1AC2B27F-7CAC-469D-A956-C78124DD2900}">
+  <ds:schemaRefs>
+    <ds:schemaRef ds:uri="http://schemas.openxmlformats.org/officeDocument/2006/bibliography"/>
+  </ds:schemaRefs>
+</ds:datastoreItem>
 </file>
 
-<file path=customXml/itemProps1.xml><?xml version="1.0" encoding="utf-8"?>
+<file path=customXml/itemProps2.xml><?xml version="1.0" encoding="utf-8"?>
 <ds:datastoreItem xmlns:ds="http://schemas.openxmlformats.org/officeDocument/2006/customXml" ds:itemID="{89999101-17AD-4927-BAF2-2ED5EC7BA4CD}">
   <ds:schemaRefs>
     <ds:schemaRef ds:uri="http://schemas.microsoft.com/office/2006/metadata/contentType"/>
@@ -39146,15 +40917,15 @@
 </ds:datastoreItem>
 </file>
 
-<file path=customXml/itemProps2.xml><?xml version="1.0" encoding="utf-8"?>
-<ds:datastoreItem xmlns:ds="http://schemas.openxmlformats.org/officeDocument/2006/customXml" ds:itemID="{1AC2B27F-7CAC-469D-A956-C78124DD2900}">
+<file path=customXml/itemProps3.xml><?xml version="1.0" encoding="utf-8"?>
+<ds:datastoreItem xmlns:ds="http://schemas.openxmlformats.org/officeDocument/2006/customXml" ds:itemID="{ACCE2A2F-BC50-41F6-9420-B98BF911E7CC}">
   <ds:schemaRefs>
-    <ds:schemaRef ds:uri="http://schemas.openxmlformats.org/officeDocument/2006/bibliography"/>
+    <ds:schemaRef ds:uri="http://schemas.microsoft.com/sharepoint/v3/contenttype/forms"/>
   </ds:schemaRefs>
 </ds:datastoreItem>
 </file>
 
-<file path=customXml/itemProps3.xml><?xml version="1.0" encoding="utf-8"?>
+<file path=customXml/itemProps4.xml><?xml version="1.0" encoding="utf-8"?>
 <ds:datastoreItem xmlns:ds="http://schemas.openxmlformats.org/officeDocument/2006/customXml" ds:itemID="{6B1FE3E4-D4C5-4E36-9CED-9D246B2AA5B6}">
   <ds:schemaRefs>
     <ds:schemaRef ds:uri="http://schemas.microsoft.com/office/2006/metadata/properties"/>
@@ -39162,12 +40933,4 @@
     <ds:schemaRef ds:uri="51ecbb3c-c0d3-4b50-9d5d-8f74f8d111e2"/>
   </ds:schemaRefs>
 </ds:datastoreItem>
-</file>
-
-<file path=customXml/itemProps4.xml><?xml version="1.0" encoding="utf-8"?>
-<ds:datastoreItem xmlns:ds="http://schemas.openxmlformats.org/officeDocument/2006/customXml" ds:itemID="{ACCE2A2F-BC50-41F6-9420-B98BF911E7CC}">
-  <ds:schemaRefs>
-    <ds:schemaRef ds:uri="http://schemas.microsoft.com/sharepoint/v3/contenttype/forms"/>
-  </ds:schemaRefs>
-</ds:datastoreItem>
 </file>
</xml_diff>